<commit_message>
updated documentation, mockups, pictures
</commit_message>
<xml_diff>
--- a/project/documentation/WEB1 Projektdokumentation saycle.docx
+++ b/project/documentation/WEB1 Projektdokumentation saycle.docx
@@ -1,6 +1,6 @@
 
 <file path=word/document.xml><?xml version="1.0" encoding="utf-8"?>
-<w:document xmlns:wpc="http://schemas.microsoft.com/office/word/2010/wordprocessingCanvas" xmlns:mc="http://schemas.openxmlformats.org/markup-compatibility/2006" xmlns:o="urn:schemas-microsoft-com:office:office" xmlns:r="http://schemas.openxmlformats.org/officeDocument/2006/relationships" xmlns:m="http://schemas.openxmlformats.org/officeDocument/2006/math" xmlns:v="urn:schemas-microsoft-com:vml" xmlns:wp14="http://schemas.microsoft.com/office/word/2010/wordprocessingDrawing" xmlns:wp="http://schemas.openxmlformats.org/drawingml/2006/wordprocessingDrawing" xmlns:w10="urn:schemas-microsoft-com:office:word" xmlns:w="http://schemas.openxmlformats.org/wordprocessingml/2006/main" xmlns:w14="http://schemas.microsoft.com/office/word/2010/wordml" xmlns:w15="http://schemas.microsoft.com/office/word/2012/wordml" xmlns:wpg="http://schemas.microsoft.com/office/word/2010/wordprocessingGroup" xmlns:wpi="http://schemas.microsoft.com/office/word/2010/wordprocessingInk" xmlns:wne="http://schemas.microsoft.com/office/word/2006/wordml" xmlns:wps="http://schemas.microsoft.com/office/word/2010/wordprocessingShape" mc:Ignorable="w14 w15 wp14">
+<w:document xmlns:wpc="http://schemas.microsoft.com/office/word/2010/wordprocessingCanvas" xmlns:mc="http://schemas.openxmlformats.org/markup-compatibility/2006" xmlns:o="urn:schemas-microsoft-com:office:office" xmlns:r="http://schemas.openxmlformats.org/officeDocument/2006/relationships" xmlns:m="http://schemas.openxmlformats.org/officeDocument/2006/math" xmlns:v="urn:schemas-microsoft-com:vml" xmlns:wp14="http://schemas.microsoft.com/office/word/2010/wordprocessingDrawing" xmlns:wp="http://schemas.openxmlformats.org/drawingml/2006/wordprocessingDrawing" xmlns:w10="urn:schemas-microsoft-com:office:word" xmlns:w="http://schemas.openxmlformats.org/wordprocessingml/2006/main" xmlns:w14="http://schemas.microsoft.com/office/word/2010/wordml" xmlns:wpg="http://schemas.microsoft.com/office/word/2010/wordprocessingGroup" xmlns:wpi="http://schemas.microsoft.com/office/word/2010/wordprocessingInk" xmlns:wne="http://schemas.microsoft.com/office/word/2006/wordml" xmlns:wps="http://schemas.microsoft.com/office/word/2010/wordprocessingShape" mc:Ignorable="w14 wp14">
   <w:body>
     <w:sdt>
       <w:sdtPr>
@@ -3434,7 +3434,7 @@
                   </wp:anchor>
                 </w:drawing>
               </mc:Choice>
-              <mc:Fallback>
+              <mc:Fallback xmlns:w15="http://schemas.microsoft.com/office/word/2012/wordml">
                 <w:pict>
                   <v:group w14:anchorId="2A102FE2" id="Gruppe 2" o:spid="_x0000_s1026" style="position:absolute;margin-left:0;margin-top:0;width:172.8pt;height:718.55pt;z-index:-251660288;mso-width-percent:330;mso-height-percent:950;mso-left-percent:40;mso-position-horizontal-relative:page;mso-position-vertical:center;mso-position-vertical-relative:page;mso-width-percent:330;mso-height-percent:950;mso-left-percent:40" coordsize="21945,91257" o:gfxdata="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">
                     <v:rect id="Rechteck 3" o:spid="_x0000_s1027" style="position:absolute;width:1945;height:91257;visibility:visible;mso-wrap-style:square;v-text-anchor:middle" o:gfxdata="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" fillcolor="#384952 [3215]" stroked="f" strokeweight="1pt"/>
@@ -3710,7 +3710,6 @@
                                       </w:rPr>
                                       <w:t xml:space="preserve">Projekt </w:t>
                                     </w:r>
-                                    <w:proofErr w:type="spellStart"/>
                                     <w:r>
                                       <w:rPr>
                                         <w:rFonts w:asciiTheme="majorHAnsi" w:eastAsiaTheme="majorEastAsia" w:hAnsiTheme="majorHAnsi" w:cstheme="majorBidi"/>
@@ -3721,7 +3720,6 @@
                                       </w:rPr>
                                       <w:t>saycle</w:t>
                                     </w:r>
-                                    <w:proofErr w:type="spellEnd"/>
                                   </w:sdtContent>
                                 </w:sdt>
                               </w:p>
@@ -3777,7 +3775,7 @@
                                   </w:rPr>
                                   <w:t xml:space="preserve">Webseite: </w:t>
                                 </w:r>
-                                <w:hyperlink r:id="rId7" w:history="1">
+                                <w:hyperlink r:id="rId8" w:history="1">
                                   <w:r>
                                     <w:rPr>
                                       <w:rStyle w:val="Hyperlink"/>
@@ -3816,7 +3814,7 @@
                   </wp:anchor>
                 </w:drawing>
               </mc:Choice>
-              <mc:Fallback>
+              <mc:Fallback xmlns:w15="http://schemas.microsoft.com/office/word/2012/wordml">
                 <w:pict>
                   <v:shapetype w14:anchorId="390A7662" id="_x0000_t202" coordsize="21600,21600" o:spt="202" path="m,l,21600r21600,l21600,xe">
                     <v:stroke joinstyle="miter"/>
@@ -3928,7 +3926,7 @@
                             </w:rPr>
                             <w:t xml:space="preserve">Webseite: </w:t>
                           </w:r>
-                          <w:hyperlink r:id="rId8" w:history="1">
+                          <w:hyperlink r:id="rId9" w:history="1">
                             <w:r>
                               <w:rPr>
                                 <w:rStyle w:val="Hyperlink"/>
@@ -3991,7 +3989,7 @@
                 <o:lock v:ext="edit" aspectratio="t"/>
               </v:shapetype>
               <v:shape id="_x0000_s1026" type="#_x0000_t75" style="position:absolute;margin-left:132.85pt;margin-top:419pt;width:255.35pt;height:70.9pt;z-index:-251657216;mso-position-horizontal-relative:text;mso-position-vertical-relative:text;mso-width-relative:page;mso-height-relative:page" wrapcoords="666 0 222 1067 -74 2933 -74 18667 370 21333 666 21333 6436 21333 9912 21333 14868 18933 14795 17067 21526 15467 21600 13067 21156 12800 21600 11200 21600 7467 20934 6400 19085 4267 19233 2933 6658 0 666 0">
-                <v:imagedata r:id="rId9" o:title="saycle_logo"/>
+                <v:imagedata r:id="rId10" o:title="saycle_logo"/>
                 <w10:wrap type="tight"/>
               </v:shape>
             </w:pict>
@@ -4070,7 +4068,6 @@
                                     <w:lang w:val="en-GB"/>
                                   </w:rPr>
                                 </w:pPr>
-                                <w:proofErr w:type="spellStart"/>
                                 <w:r>
                                   <w:rPr>
                                     <w:color w:val="7A919D" w:themeColor="accent1" w:themeShade="BF"/>
@@ -4078,37 +4075,7 @@
                                     <w:szCs w:val="26"/>
                                     <w:lang w:val="en-GB"/>
                                   </w:rPr>
-                                  <w:t>Flury</w:t>
-                                </w:r>
-                                <w:proofErr w:type="spellEnd"/>
-                                <w:r>
-                                  <w:rPr>
-                                    <w:color w:val="7A919D" w:themeColor="accent1" w:themeShade="BF"/>
-                                    <w:sz w:val="20"/>
-                                    <w:szCs w:val="26"/>
-                                    <w:lang w:val="en-GB"/>
-                                  </w:rPr>
-                                  <w:t xml:space="preserve"> David (</w:t>
-                                </w:r>
-                                <w:proofErr w:type="spellStart"/>
-                                <w:r>
-                                  <w:rPr>
-                                    <w:color w:val="7A919D" w:themeColor="accent1" w:themeShade="BF"/>
-                                    <w:sz w:val="20"/>
-                                    <w:szCs w:val="26"/>
-                                    <w:lang w:val="en-GB"/>
-                                  </w:rPr>
-                                  <w:t>flurydav</w:t>
-                                </w:r>
-                                <w:proofErr w:type="spellEnd"/>
-                                <w:r>
-                                  <w:rPr>
-                                    <w:color w:val="7A919D" w:themeColor="accent1" w:themeShade="BF"/>
-                                    <w:sz w:val="20"/>
-                                    <w:szCs w:val="26"/>
-                                    <w:lang w:val="en-GB"/>
-                                  </w:rPr>
-                                  <w:t xml:space="preserve">), Müller Raphael (muellrap), </w:t>
+                                  <w:t xml:space="preserve">Flury David (flurydav), Müller Raphael (muellrap), </w:t>
                                 </w:r>
                                 <w:r>
                                   <w:rPr>
@@ -4201,7 +4168,7 @@
                   </wp:anchor>
                 </w:drawing>
               </mc:Choice>
-              <mc:Fallback>
+              <mc:Fallback xmlns:w15="http://schemas.microsoft.com/office/word/2012/wordml">
                 <w:pict>
                   <v:shape w14:anchorId="739EBE06" id="Textfeld 32" o:spid="_x0000_s1056" type="#_x0000_t202" style="position:absolute;margin-left:222.75pt;margin-top:0;width:273.95pt;height:28.8pt;z-index:251658240;visibility:visible;mso-wrap-style:square;mso-width-percent:0;mso-height-percent:0;mso-top-percent:880;mso-wrap-distance-left:9pt;mso-wrap-distance-top:0;mso-wrap-distance-right:9pt;mso-wrap-distance-bottom:0;mso-position-horizontal:right;mso-position-horizontal-relative:margin;mso-position-vertical-relative:page;mso-width-percent:0;mso-height-percent:0;mso-top-percent:880;mso-width-relative:page;mso-height-relative:margin;v-text-anchor:bottom" o:gfxdata="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" filled="f" stroked="f" strokeweight=".5pt">
                     <v:textbox style="mso-fit-shape-to-text:t" inset="0,0,0,0">
@@ -4357,7 +4324,6 @@
       </w:r>
     </w:p>
     <w:p>
-      <w:proofErr w:type="spellStart"/>
       <w:r>
         <w:rPr>
           <w:b/>
@@ -4365,7 +4331,6 @@
         </w:rPr>
         <w:t>Saycle</w:t>
       </w:r>
-      <w:proofErr w:type="spellEnd"/>
       <w:r>
         <w:rPr>
           <w:sz w:val="24"/>
@@ -4422,9 +4387,20 @@
         <w:pStyle w:val="berschrift1"/>
       </w:pPr>
       <w:r>
+        <w:t>Technologie-Stack</w:t>
+      </w:r>
+      <w:bookmarkStart w:id="0" w:name="_GoBack"/>
+      <w:bookmarkEnd w:id="0"/>
+    </w:p>
+    <w:p>
+      <w:pPr>
+        <w:pStyle w:val="berschrift1"/>
+      </w:pPr>
+      <w:r>
         <w:t>Strukturplan</w:t>
       </w:r>
     </w:p>
+    <w:p/>
     <w:p>
       <w:r>
         <w:rPr>
@@ -4432,21 +4408,19 @@
           <w:lang w:eastAsia="de-CH"/>
         </w:rPr>
         <w:drawing>
-          <wp:inline distT="0" distB="0" distL="0" distR="0" wp14:anchorId="510C919C" wp14:editId="7A859C9E">
-            <wp:extent cx="5582895" cy="4360631"/>
-            <wp:effectExtent l="0" t="38100" r="0" b="40005"/>
+          <wp:inline distT="0" distB="0" distL="0" distR="0" wp14:anchorId="510C919C" wp14:editId="232AC0DB">
+            <wp:extent cx="5872607" cy="3862062"/>
+            <wp:effectExtent l="0" t="0" r="0" b="0"/>
             <wp:docPr id="11" name="Diagramm 11"/>
             <wp:cNvGraphicFramePr/>
             <a:graphic xmlns:a="http://schemas.openxmlformats.org/drawingml/2006/main">
               <a:graphicData uri="http://schemas.openxmlformats.org/drawingml/2006/diagram">
-                <dgm:relIds xmlns:dgm="http://schemas.openxmlformats.org/drawingml/2006/diagram" xmlns:r="http://schemas.openxmlformats.org/officeDocument/2006/relationships" r:dm="rId10" r:lo="rId11" r:qs="rId12" r:cs="rId13"/>
+                <dgm:relIds xmlns:dgm="http://schemas.openxmlformats.org/drawingml/2006/diagram" xmlns:r="http://schemas.openxmlformats.org/officeDocument/2006/relationships" r:dm="rId11" r:lo="rId12" r:qs="rId13" r:cs="rId14"/>
               </a:graphicData>
             </a:graphic>
           </wp:inline>
         </w:drawing>
       </w:r>
-      <w:bookmarkStart w:id="0" w:name="_GoBack"/>
-      <w:bookmarkEnd w:id="0"/>
     </w:p>
     <w:p>
       <w:pPr>
@@ -4461,9 +4435,9 @@
       <w:r>
         <w:object w:dxaOrig="16883" w:dyaOrig="11950" w14:anchorId="6D5DD7BA">
           <v:shape id="_x0000_i1025" type="#_x0000_t75" style="width:462.6pt;height:326.85pt" o:ole="">
-            <v:imagedata r:id="rId15" o:title=""/>
+            <v:imagedata r:id="rId16" o:title=""/>
           </v:shape>
-          <o:OLEObject Type="Embed" ProgID="Visio.Drawing.11" ShapeID="_x0000_i1025" DrawAspect="Content" ObjectID="_1511280556" r:id="rId16"/>
+          <o:OLEObject Type="Embed" ProgID="Visio.Drawing.11" ShapeID="_x0000_i1025" DrawAspect="Content" ObjectID="_1511603359" r:id="rId17"/>
         </w:object>
       </w:r>
     </w:p>
@@ -4472,21 +4446,448 @@
         <w:pStyle w:val="berschrift1"/>
       </w:pPr>
       <w:r>
-        <w:t>Anhang (</w:t>
-      </w:r>
-      <w:proofErr w:type="spellStart"/>
-      <w:r>
-        <w:t>Mockups</w:t>
-      </w:r>
-      <w:proofErr w:type="spellEnd"/>
-      <w:r>
-        <w:t>)</w:t>
+        <w:t>Anhang (Mockups)</w:t>
       </w:r>
     </w:p>
     <w:p>
-      <w:pPr>
-        <w:pStyle w:val="berschrift1"/>
-      </w:pPr>
+      <w:r>
+        <w:t>Startseite</w:t>
+      </w:r>
+    </w:p>
+    <w:p>
+      <w:r>
+        <w:rPr>
+          <w:noProof/>
+          <w:lang w:eastAsia="de-CH"/>
+        </w:rPr>
+        <w:drawing>
+          <wp:inline distT="0" distB="0" distL="0" distR="0" wp14:anchorId="4EAB683E" wp14:editId="7EFEEA4B">
+            <wp:extent cx="5756275" cy="3650615"/>
+            <wp:effectExtent l="0" t="0" r="0" b="6985"/>
+            <wp:docPr id="40" name="Grafik 40" descr="\\srvdat01\PData\Home\sebrun\Downloads\Mockups\start Form.png"/>
+            <wp:cNvGraphicFramePr>
+              <a:graphicFrameLocks xmlns:a="http://schemas.openxmlformats.org/drawingml/2006/main" noChangeAspect="1"/>
+            </wp:cNvGraphicFramePr>
+            <a:graphic xmlns:a="http://schemas.openxmlformats.org/drawingml/2006/main">
+              <a:graphicData uri="http://schemas.openxmlformats.org/drawingml/2006/picture">
+                <pic:pic xmlns:pic="http://schemas.openxmlformats.org/drawingml/2006/picture">
+                  <pic:nvPicPr>
+                    <pic:cNvPr id="0" name="Picture 9" descr="\\srvdat01\PData\Home\sebrun\Downloads\Mockups\start Form.png"/>
+                    <pic:cNvPicPr>
+                      <a:picLocks noChangeAspect="1" noChangeArrowheads="1"/>
+                    </pic:cNvPicPr>
+                  </pic:nvPicPr>
+                  <pic:blipFill>
+                    <a:blip r:embed="rId18">
+                      <a:extLst>
+                        <a:ext uri="{28A0092B-C50C-407E-A947-70E740481C1C}">
+                          <a14:useLocalDpi xmlns:a14="http://schemas.microsoft.com/office/drawing/2010/main" val="0"/>
+                        </a:ext>
+                      </a:extLst>
+                    </a:blip>
+                    <a:srcRect/>
+                    <a:stretch>
+                      <a:fillRect/>
+                    </a:stretch>
+                  </pic:blipFill>
+                  <pic:spPr bwMode="auto">
+                    <a:xfrm>
+                      <a:off x="0" y="0"/>
+                      <a:ext cx="5756275" cy="3650615"/>
+                    </a:xfrm>
+                    <a:prstGeom prst="rect">
+                      <a:avLst/>
+                    </a:prstGeom>
+                    <a:noFill/>
+                    <a:ln>
+                      <a:noFill/>
+                    </a:ln>
+                  </pic:spPr>
+                </pic:pic>
+              </a:graphicData>
+            </a:graphic>
+          </wp:inline>
+        </w:drawing>
+      </w:r>
+    </w:p>
+    <w:p>
+      <w:r>
+        <w:lastRenderedPageBreak/>
+        <w:t>Registrierung</w:t>
+      </w:r>
+    </w:p>
+    <w:p>
+      <w:r>
+        <w:rPr>
+          <w:noProof/>
+          <w:lang w:eastAsia="de-CH"/>
+        </w:rPr>
+        <w:drawing>
+          <wp:inline distT="0" distB="0" distL="0" distR="0" wp14:anchorId="4807A8AA" wp14:editId="7E5A6F7E">
+            <wp:extent cx="5756275" cy="3650615"/>
+            <wp:effectExtent l="0" t="0" r="0" b="6985"/>
+            <wp:docPr id="42" name="Grafik 42" descr="\\srvdat01\PData\Home\sebrun\Downloads\Mockups\register Form.png"/>
+            <wp:cNvGraphicFramePr>
+              <a:graphicFrameLocks xmlns:a="http://schemas.openxmlformats.org/drawingml/2006/main" noChangeAspect="1"/>
+            </wp:cNvGraphicFramePr>
+            <a:graphic xmlns:a="http://schemas.openxmlformats.org/drawingml/2006/main">
+              <a:graphicData uri="http://schemas.openxmlformats.org/drawingml/2006/picture">
+                <pic:pic xmlns:pic="http://schemas.openxmlformats.org/drawingml/2006/picture">
+                  <pic:nvPicPr>
+                    <pic:cNvPr id="0" name="Picture 11" descr="\\srvdat01\PData\Home\sebrun\Downloads\Mockups\register Form.png"/>
+                    <pic:cNvPicPr>
+                      <a:picLocks noChangeAspect="1" noChangeArrowheads="1"/>
+                    </pic:cNvPicPr>
+                  </pic:nvPicPr>
+                  <pic:blipFill>
+                    <a:blip r:embed="rId19">
+                      <a:extLst>
+                        <a:ext uri="{28A0092B-C50C-407E-A947-70E740481C1C}">
+                          <a14:useLocalDpi xmlns:a14="http://schemas.microsoft.com/office/drawing/2010/main" val="0"/>
+                        </a:ext>
+                      </a:extLst>
+                    </a:blip>
+                    <a:srcRect/>
+                    <a:stretch>
+                      <a:fillRect/>
+                    </a:stretch>
+                  </pic:blipFill>
+                  <pic:spPr bwMode="auto">
+                    <a:xfrm>
+                      <a:off x="0" y="0"/>
+                      <a:ext cx="5756275" cy="3650615"/>
+                    </a:xfrm>
+                    <a:prstGeom prst="rect">
+                      <a:avLst/>
+                    </a:prstGeom>
+                    <a:noFill/>
+                    <a:ln>
+                      <a:noFill/>
+                    </a:ln>
+                  </pic:spPr>
+                </pic:pic>
+              </a:graphicData>
+            </a:graphic>
+          </wp:inline>
+        </w:drawing>
+      </w:r>
+    </w:p>
+    <w:p/>
+    <w:p>
+      <w:r>
+        <w:t>Login</w:t>
+      </w:r>
+    </w:p>
+    <w:p>
+      <w:r>
+        <w:rPr>
+          <w:noProof/>
+          <w:lang w:eastAsia="de-CH"/>
+        </w:rPr>
+        <w:drawing>
+          <wp:inline distT="0" distB="0" distL="0" distR="0" wp14:anchorId="7AB9935D" wp14:editId="4C188368">
+            <wp:extent cx="5756275" cy="3650615"/>
+            <wp:effectExtent l="0" t="0" r="0" b="6985"/>
+            <wp:docPr id="41" name="Grafik 41" descr="\\srvdat01\PData\Home\sebrun\Downloads\Mockups\login Form.png"/>
+            <wp:cNvGraphicFramePr>
+              <a:graphicFrameLocks xmlns:a="http://schemas.openxmlformats.org/drawingml/2006/main" noChangeAspect="1"/>
+            </wp:cNvGraphicFramePr>
+            <a:graphic xmlns:a="http://schemas.openxmlformats.org/drawingml/2006/main">
+              <a:graphicData uri="http://schemas.openxmlformats.org/drawingml/2006/picture">
+                <pic:pic xmlns:pic="http://schemas.openxmlformats.org/drawingml/2006/picture">
+                  <pic:nvPicPr>
+                    <pic:cNvPr id="0" name="Picture 10" descr="\\srvdat01\PData\Home\sebrun\Downloads\Mockups\login Form.png"/>
+                    <pic:cNvPicPr>
+                      <a:picLocks noChangeAspect="1" noChangeArrowheads="1"/>
+                    </pic:cNvPicPr>
+                  </pic:nvPicPr>
+                  <pic:blipFill>
+                    <a:blip r:embed="rId20">
+                      <a:extLst>
+                        <a:ext uri="{28A0092B-C50C-407E-A947-70E740481C1C}">
+                          <a14:useLocalDpi xmlns:a14="http://schemas.microsoft.com/office/drawing/2010/main" val="0"/>
+                        </a:ext>
+                      </a:extLst>
+                    </a:blip>
+                    <a:srcRect/>
+                    <a:stretch>
+                      <a:fillRect/>
+                    </a:stretch>
+                  </pic:blipFill>
+                  <pic:spPr bwMode="auto">
+                    <a:xfrm>
+                      <a:off x="0" y="0"/>
+                      <a:ext cx="5756275" cy="3650615"/>
+                    </a:xfrm>
+                    <a:prstGeom prst="rect">
+                      <a:avLst/>
+                    </a:prstGeom>
+                    <a:noFill/>
+                    <a:ln>
+                      <a:noFill/>
+                    </a:ln>
+                  </pic:spPr>
+                </pic:pic>
+              </a:graphicData>
+            </a:graphic>
+          </wp:inline>
+        </w:drawing>
+      </w:r>
+    </w:p>
+    <w:p>
+      <w:r>
+        <w:br w:type="page"/>
+      </w:r>
+    </w:p>
+    <w:p>
+      <w:r>
+        <w:lastRenderedPageBreak/>
+        <w:t>Saycle</w:t>
+      </w:r>
+    </w:p>
+    <w:p>
+      <w:r>
+        <w:rPr>
+          <w:noProof/>
+          <w:lang w:eastAsia="de-CH"/>
+        </w:rPr>
+        <w:drawing>
+          <wp:inline distT="0" distB="0" distL="0" distR="0" wp14:anchorId="5285E3CE" wp14:editId="5DD94981">
+            <wp:extent cx="5756275" cy="3955415"/>
+            <wp:effectExtent l="0" t="0" r="0" b="6985"/>
+            <wp:docPr id="43" name="Grafik 43" descr="\\srvdat01\PData\Home\sebrun\Downloads\Mockups\saycle form.png"/>
+            <wp:cNvGraphicFramePr>
+              <a:graphicFrameLocks xmlns:a="http://schemas.openxmlformats.org/drawingml/2006/main" noChangeAspect="1"/>
+            </wp:cNvGraphicFramePr>
+            <a:graphic xmlns:a="http://schemas.openxmlformats.org/drawingml/2006/main">
+              <a:graphicData uri="http://schemas.openxmlformats.org/drawingml/2006/picture">
+                <pic:pic xmlns:pic="http://schemas.openxmlformats.org/drawingml/2006/picture">
+                  <pic:nvPicPr>
+                    <pic:cNvPr id="0" name="Picture 12" descr="\\srvdat01\PData\Home\sebrun\Downloads\Mockups\saycle form.png"/>
+                    <pic:cNvPicPr>
+                      <a:picLocks noChangeAspect="1" noChangeArrowheads="1"/>
+                    </pic:cNvPicPr>
+                  </pic:nvPicPr>
+                  <pic:blipFill>
+                    <a:blip r:embed="rId21">
+                      <a:extLst>
+                        <a:ext uri="{28A0092B-C50C-407E-A947-70E740481C1C}">
+                          <a14:useLocalDpi xmlns:a14="http://schemas.microsoft.com/office/drawing/2010/main" val="0"/>
+                        </a:ext>
+                      </a:extLst>
+                    </a:blip>
+                    <a:srcRect/>
+                    <a:stretch>
+                      <a:fillRect/>
+                    </a:stretch>
+                  </pic:blipFill>
+                  <pic:spPr bwMode="auto">
+                    <a:xfrm>
+                      <a:off x="0" y="0"/>
+                      <a:ext cx="5756275" cy="3955415"/>
+                    </a:xfrm>
+                    <a:prstGeom prst="rect">
+                      <a:avLst/>
+                    </a:prstGeom>
+                    <a:noFill/>
+                    <a:ln>
+                      <a:noFill/>
+                    </a:ln>
+                  </pic:spPr>
+                </pic:pic>
+              </a:graphicData>
+            </a:graphic>
+          </wp:inline>
+        </w:drawing>
+      </w:r>
+    </w:p>
+    <w:p/>
+    <w:p/>
+    <w:p>
+      <w:r>
+        <w:t>Ranking</w:t>
+      </w:r>
+    </w:p>
+    <w:p>
+      <w:r>
+        <w:rPr>
+          <w:noProof/>
+          <w:lang w:eastAsia="de-CH"/>
+        </w:rPr>
+        <w:drawing>
+          <wp:inline distT="0" distB="0" distL="0" distR="0" wp14:anchorId="10AD9BD9" wp14:editId="0F03A050">
+            <wp:extent cx="5756275" cy="3650615"/>
+            <wp:effectExtent l="0" t="0" r="0" b="6985"/>
+            <wp:docPr id="44" name="Grafik 44" descr="\\srvdat01\PData\Home\sebrun\Downloads\Mockups\ranking form.png"/>
+            <wp:cNvGraphicFramePr>
+              <a:graphicFrameLocks xmlns:a="http://schemas.openxmlformats.org/drawingml/2006/main" noChangeAspect="1"/>
+            </wp:cNvGraphicFramePr>
+            <a:graphic xmlns:a="http://schemas.openxmlformats.org/drawingml/2006/main">
+              <a:graphicData uri="http://schemas.openxmlformats.org/drawingml/2006/picture">
+                <pic:pic xmlns:pic="http://schemas.openxmlformats.org/drawingml/2006/picture">
+                  <pic:nvPicPr>
+                    <pic:cNvPr id="0" name="Picture 13" descr="\\srvdat01\PData\Home\sebrun\Downloads\Mockups\ranking form.png"/>
+                    <pic:cNvPicPr>
+                      <a:picLocks noChangeAspect="1" noChangeArrowheads="1"/>
+                    </pic:cNvPicPr>
+                  </pic:nvPicPr>
+                  <pic:blipFill>
+                    <a:blip r:embed="rId22">
+                      <a:extLst>
+                        <a:ext uri="{28A0092B-C50C-407E-A947-70E740481C1C}">
+                          <a14:useLocalDpi xmlns:a14="http://schemas.microsoft.com/office/drawing/2010/main" val="0"/>
+                        </a:ext>
+                      </a:extLst>
+                    </a:blip>
+                    <a:srcRect/>
+                    <a:stretch>
+                      <a:fillRect/>
+                    </a:stretch>
+                  </pic:blipFill>
+                  <pic:spPr bwMode="auto">
+                    <a:xfrm>
+                      <a:off x="0" y="0"/>
+                      <a:ext cx="5756275" cy="3650615"/>
+                    </a:xfrm>
+                    <a:prstGeom prst="rect">
+                      <a:avLst/>
+                    </a:prstGeom>
+                    <a:noFill/>
+                    <a:ln>
+                      <a:noFill/>
+                    </a:ln>
+                  </pic:spPr>
+                </pic:pic>
+              </a:graphicData>
+            </a:graphic>
+          </wp:inline>
+        </w:drawing>
+      </w:r>
+    </w:p>
+    <w:p>
+      <w:r>
+        <w:lastRenderedPageBreak/>
+        <w:t>Impress</w:t>
+      </w:r>
+    </w:p>
+    <w:p>
+      <w:r>
+        <w:rPr>
+          <w:noProof/>
+          <w:lang w:eastAsia="de-CH"/>
+        </w:rPr>
+        <w:drawing>
+          <wp:inline distT="0" distB="0" distL="0" distR="0" wp14:anchorId="630B14B9" wp14:editId="3DE8B7C5">
+            <wp:extent cx="5756275" cy="3650615"/>
+            <wp:effectExtent l="0" t="0" r="0" b="6985"/>
+            <wp:docPr id="45" name="Grafik 45" descr="\\srvdat01\PData\Home\sebrun\Downloads\Mockups\impress form.png"/>
+            <wp:cNvGraphicFramePr>
+              <a:graphicFrameLocks xmlns:a="http://schemas.openxmlformats.org/drawingml/2006/main" noChangeAspect="1"/>
+            </wp:cNvGraphicFramePr>
+            <a:graphic xmlns:a="http://schemas.openxmlformats.org/drawingml/2006/main">
+              <a:graphicData uri="http://schemas.openxmlformats.org/drawingml/2006/picture">
+                <pic:pic xmlns:pic="http://schemas.openxmlformats.org/drawingml/2006/picture">
+                  <pic:nvPicPr>
+                    <pic:cNvPr id="0" name="Picture 14" descr="\\srvdat01\PData\Home\sebrun\Downloads\Mockups\impress form.png"/>
+                    <pic:cNvPicPr>
+                      <a:picLocks noChangeAspect="1" noChangeArrowheads="1"/>
+                    </pic:cNvPicPr>
+                  </pic:nvPicPr>
+                  <pic:blipFill>
+                    <a:blip r:embed="rId23">
+                      <a:extLst>
+                        <a:ext uri="{28A0092B-C50C-407E-A947-70E740481C1C}">
+                          <a14:useLocalDpi xmlns:a14="http://schemas.microsoft.com/office/drawing/2010/main" val="0"/>
+                        </a:ext>
+                      </a:extLst>
+                    </a:blip>
+                    <a:srcRect/>
+                    <a:stretch>
+                      <a:fillRect/>
+                    </a:stretch>
+                  </pic:blipFill>
+                  <pic:spPr bwMode="auto">
+                    <a:xfrm>
+                      <a:off x="0" y="0"/>
+                      <a:ext cx="5756275" cy="3650615"/>
+                    </a:xfrm>
+                    <a:prstGeom prst="rect">
+                      <a:avLst/>
+                    </a:prstGeom>
+                    <a:noFill/>
+                    <a:ln>
+                      <a:noFill/>
+                    </a:ln>
+                  </pic:spPr>
+                </pic:pic>
+              </a:graphicData>
+            </a:graphic>
+          </wp:inline>
+        </w:drawing>
+      </w:r>
+    </w:p>
+    <w:p/>
+    <w:p/>
+    <w:p>
+      <w:r>
+        <w:t>Kontakt</w:t>
+      </w:r>
+    </w:p>
+    <w:p>
+      <w:r>
+        <w:rPr>
+          <w:noProof/>
+          <w:lang w:eastAsia="de-CH"/>
+        </w:rPr>
+        <w:drawing>
+          <wp:inline distT="0" distB="0" distL="0" distR="0" wp14:anchorId="289E6267" wp14:editId="6E609D23">
+            <wp:extent cx="5756275" cy="3650615"/>
+            <wp:effectExtent l="0" t="0" r="0" b="6985"/>
+            <wp:docPr id="46" name="Grafik 46" descr="\\srvdat01\PData\Home\sebrun\Downloads\Mockups\contact form.png"/>
+            <wp:cNvGraphicFramePr>
+              <a:graphicFrameLocks xmlns:a="http://schemas.openxmlformats.org/drawingml/2006/main" noChangeAspect="1"/>
+            </wp:cNvGraphicFramePr>
+            <a:graphic xmlns:a="http://schemas.openxmlformats.org/drawingml/2006/main">
+              <a:graphicData uri="http://schemas.openxmlformats.org/drawingml/2006/picture">
+                <pic:pic xmlns:pic="http://schemas.openxmlformats.org/drawingml/2006/picture">
+                  <pic:nvPicPr>
+                    <pic:cNvPr id="0" name="Picture 15" descr="\\srvdat01\PData\Home\sebrun\Downloads\Mockups\contact form.png"/>
+                    <pic:cNvPicPr>
+                      <a:picLocks noChangeAspect="1" noChangeArrowheads="1"/>
+                    </pic:cNvPicPr>
+                  </pic:nvPicPr>
+                  <pic:blipFill>
+                    <a:blip r:embed="rId24">
+                      <a:extLst>
+                        <a:ext uri="{28A0092B-C50C-407E-A947-70E740481C1C}">
+                          <a14:useLocalDpi xmlns:a14="http://schemas.microsoft.com/office/drawing/2010/main" val="0"/>
+                        </a:ext>
+                      </a:extLst>
+                    </a:blip>
+                    <a:srcRect/>
+                    <a:stretch>
+                      <a:fillRect/>
+                    </a:stretch>
+                  </pic:blipFill>
+                  <pic:spPr bwMode="auto">
+                    <a:xfrm>
+                      <a:off x="0" y="0"/>
+                      <a:ext cx="5756275" cy="3650615"/>
+                    </a:xfrm>
+                    <a:prstGeom prst="rect">
+                      <a:avLst/>
+                    </a:prstGeom>
+                    <a:noFill/>
+                    <a:ln>
+                      <a:noFill/>
+                    </a:ln>
+                  </pic:spPr>
+                </pic:pic>
+              </a:graphicData>
+            </a:graphic>
+          </wp:inline>
+        </w:drawing>
+      </w:r>
     </w:p>
     <w:sectPr>
       <w:pgSz w:w="11906" w:h="16838"/>
@@ -4501,8 +4902,8 @@
 </file>
 
 <file path=word/numbering.xml><?xml version="1.0" encoding="utf-8"?>
-<w:numbering xmlns:wpc="http://schemas.microsoft.com/office/word/2010/wordprocessingCanvas" xmlns:mc="http://schemas.openxmlformats.org/markup-compatibility/2006" xmlns:o="urn:schemas-microsoft-com:office:office" xmlns:r="http://schemas.openxmlformats.org/officeDocument/2006/relationships" xmlns:m="http://schemas.openxmlformats.org/officeDocument/2006/math" xmlns:v="urn:schemas-microsoft-com:vml" xmlns:wp14="http://schemas.microsoft.com/office/word/2010/wordprocessingDrawing" xmlns:wp="http://schemas.openxmlformats.org/drawingml/2006/wordprocessingDrawing" xmlns:w10="urn:schemas-microsoft-com:office:word" xmlns:w="http://schemas.openxmlformats.org/wordprocessingml/2006/main" xmlns:w14="http://schemas.microsoft.com/office/word/2010/wordml" xmlns:w15="http://schemas.microsoft.com/office/word/2012/wordml" xmlns:wpg="http://schemas.microsoft.com/office/word/2010/wordprocessingGroup" xmlns:wpi="http://schemas.microsoft.com/office/word/2010/wordprocessingInk" xmlns:wne="http://schemas.microsoft.com/office/word/2006/wordml" xmlns:wps="http://schemas.microsoft.com/office/word/2010/wordprocessingShape" mc:Ignorable="w14 w15 wp14">
-  <w:abstractNum w:abstractNumId="0" w15:restartNumberingAfterBreak="0">
+<w:numbering xmlns:wpc="http://schemas.microsoft.com/office/word/2010/wordprocessingCanvas" xmlns:mc="http://schemas.openxmlformats.org/markup-compatibility/2006" xmlns:o="urn:schemas-microsoft-com:office:office" xmlns:r="http://schemas.openxmlformats.org/officeDocument/2006/relationships" xmlns:m="http://schemas.openxmlformats.org/officeDocument/2006/math" xmlns:v="urn:schemas-microsoft-com:vml" xmlns:wp14="http://schemas.microsoft.com/office/word/2010/wordprocessingDrawing" xmlns:wp="http://schemas.openxmlformats.org/drawingml/2006/wordprocessingDrawing" xmlns:w10="urn:schemas-microsoft-com:office:word" xmlns:w="http://schemas.openxmlformats.org/wordprocessingml/2006/main" xmlns:w14="http://schemas.microsoft.com/office/word/2010/wordml" xmlns:wpg="http://schemas.microsoft.com/office/word/2010/wordprocessingGroup" xmlns:wpi="http://schemas.microsoft.com/office/word/2010/wordprocessingInk" xmlns:wne="http://schemas.microsoft.com/office/word/2006/wordml" xmlns:wps="http://schemas.microsoft.com/office/word/2010/wordprocessingShape" mc:Ignorable="w14 wp14">
+  <w:abstractNum w:abstractNumId="0">
     <w:nsid w:val="3A3848D9"/>
     <w:multiLevelType w:val="hybridMultilevel"/>
     <w:tmpl w:val="E9A6210E"/>
@@ -4614,7 +5015,7 @@
       </w:rPr>
     </w:lvl>
   </w:abstractNum>
-  <w:abstractNum w:abstractNumId="1" w15:restartNumberingAfterBreak="0">
+  <w:abstractNum w:abstractNumId="1">
     <w:nsid w:val="5C45152D"/>
     <w:multiLevelType w:val="hybridMultilevel"/>
     <w:tmpl w:val="D21C02F6"/>
@@ -4736,7 +5137,7 @@
 </file>
 
 <file path=word/styles.xml><?xml version="1.0" encoding="utf-8"?>
-<w:styles xmlns:mc="http://schemas.openxmlformats.org/markup-compatibility/2006" xmlns:r="http://schemas.openxmlformats.org/officeDocument/2006/relationships" xmlns:w="http://schemas.openxmlformats.org/wordprocessingml/2006/main" xmlns:w14="http://schemas.microsoft.com/office/word/2010/wordml" xmlns:w15="http://schemas.microsoft.com/office/word/2012/wordml" mc:Ignorable="w14 w15">
+<w:styles xmlns:mc="http://schemas.openxmlformats.org/markup-compatibility/2006" xmlns:r="http://schemas.openxmlformats.org/officeDocument/2006/relationships" xmlns:w="http://schemas.openxmlformats.org/wordprocessingml/2006/main" xmlns:w14="http://schemas.microsoft.com/office/word/2010/wordml" mc:Ignorable="w14">
   <w:docDefaults>
     <w:rPrDefault>
       <w:rPr>
@@ -4752,378 +5153,144 @@
       </w:pPr>
     </w:pPrDefault>
   </w:docDefaults>
-  <w:latentStyles w:defLockedState="0" w:defUIPriority="99" w:defSemiHidden="0" w:defUnhideWhenUsed="0" w:defQFormat="0" w:count="371">
-    <w:lsdException w:name="Normal" w:uiPriority="0" w:qFormat="1"/>
-    <w:lsdException w:name="heading 1" w:uiPriority="9" w:qFormat="1"/>
-    <w:lsdException w:name="heading 2" w:semiHidden="1" w:uiPriority="9" w:unhideWhenUsed="1" w:qFormat="1"/>
-    <w:lsdException w:name="heading 3" w:semiHidden="1" w:uiPriority="9" w:unhideWhenUsed="1" w:qFormat="1"/>
-    <w:lsdException w:name="heading 4" w:semiHidden="1" w:uiPriority="9" w:unhideWhenUsed="1" w:qFormat="1"/>
-    <w:lsdException w:name="heading 5" w:semiHidden="1" w:uiPriority="9" w:unhideWhenUsed="1" w:qFormat="1"/>
-    <w:lsdException w:name="heading 6" w:semiHidden="1" w:uiPriority="9" w:unhideWhenUsed="1" w:qFormat="1"/>
-    <w:lsdException w:name="heading 7" w:semiHidden="1" w:uiPriority="9" w:unhideWhenUsed="1" w:qFormat="1"/>
-    <w:lsdException w:name="heading 8" w:semiHidden="1" w:uiPriority="9" w:unhideWhenUsed="1" w:qFormat="1"/>
-    <w:lsdException w:name="heading 9" w:semiHidden="1" w:uiPriority="9" w:unhideWhenUsed="1" w:qFormat="1"/>
-    <w:lsdException w:name="index 1" w:semiHidden="1" w:unhideWhenUsed="1"/>
-    <w:lsdException w:name="index 2" w:semiHidden="1" w:unhideWhenUsed="1"/>
-    <w:lsdException w:name="index 3" w:semiHidden="1" w:unhideWhenUsed="1"/>
-    <w:lsdException w:name="index 4" w:semiHidden="1" w:unhideWhenUsed="1"/>
-    <w:lsdException w:name="index 5" w:semiHidden="1" w:unhideWhenUsed="1"/>
-    <w:lsdException w:name="index 6" w:semiHidden="1" w:unhideWhenUsed="1"/>
-    <w:lsdException w:name="index 7" w:semiHidden="1" w:unhideWhenUsed="1"/>
-    <w:lsdException w:name="index 8" w:semiHidden="1" w:unhideWhenUsed="1"/>
-    <w:lsdException w:name="index 9" w:semiHidden="1" w:unhideWhenUsed="1"/>
-    <w:lsdException w:name="toc 1" w:semiHidden="1" w:uiPriority="39" w:unhideWhenUsed="1"/>
-    <w:lsdException w:name="toc 2" w:semiHidden="1" w:uiPriority="39" w:unhideWhenUsed="1"/>
-    <w:lsdException w:name="toc 3" w:semiHidden="1" w:uiPriority="39" w:unhideWhenUsed="1"/>
-    <w:lsdException w:name="toc 4" w:semiHidden="1" w:uiPriority="39" w:unhideWhenUsed="1"/>
-    <w:lsdException w:name="toc 5" w:semiHidden="1" w:uiPriority="39" w:unhideWhenUsed="1"/>
-    <w:lsdException w:name="toc 6" w:semiHidden="1" w:uiPriority="39" w:unhideWhenUsed="1"/>
-    <w:lsdException w:name="toc 7" w:semiHidden="1" w:uiPriority="39" w:unhideWhenUsed="1"/>
-    <w:lsdException w:name="toc 8" w:semiHidden="1" w:uiPriority="39" w:unhideWhenUsed="1"/>
-    <w:lsdException w:name="toc 9" w:semiHidden="1" w:uiPriority="39" w:unhideWhenUsed="1"/>
-    <w:lsdException w:name="Normal Indent" w:semiHidden="1" w:unhideWhenUsed="1"/>
-    <w:lsdException w:name="footnote text" w:semiHidden="1" w:unhideWhenUsed="1"/>
-    <w:lsdException w:name="annotation text" w:semiHidden="1" w:unhideWhenUsed="1"/>
-    <w:lsdException w:name="header" w:semiHidden="1" w:unhideWhenUsed="1"/>
-    <w:lsdException w:name="footer" w:semiHidden="1" w:unhideWhenUsed="1"/>
-    <w:lsdException w:name="index heading" w:semiHidden="1" w:unhideWhenUsed="1"/>
-    <w:lsdException w:name="caption" w:semiHidden="1" w:uiPriority="35" w:unhideWhenUsed="1" w:qFormat="1"/>
-    <w:lsdException w:name="table of figures" w:semiHidden="1" w:unhideWhenUsed="1"/>
-    <w:lsdException w:name="envelope address" w:semiHidden="1" w:unhideWhenUsed="1"/>
-    <w:lsdException w:name="envelope return" w:semiHidden="1" w:unhideWhenUsed="1"/>
-    <w:lsdException w:name="footnote reference" w:semiHidden="1" w:unhideWhenUsed="1"/>
-    <w:lsdException w:name="annotation reference" w:semiHidden="1" w:unhideWhenUsed="1"/>
-    <w:lsdException w:name="line number" w:semiHidden="1" w:unhideWhenUsed="1"/>
-    <w:lsdException w:name="page number" w:semiHidden="1" w:unhideWhenUsed="1"/>
-    <w:lsdException w:name="endnote reference" w:semiHidden="1" w:unhideWhenUsed="1"/>
-    <w:lsdException w:name="endnote text" w:semiHidden="1" w:unhideWhenUsed="1"/>
-    <w:lsdException w:name="table of authorities" w:semiHidden="1" w:unhideWhenUsed="1"/>
-    <w:lsdException w:name="macro" w:semiHidden="1" w:unhideWhenUsed="1"/>
-    <w:lsdException w:name="toa heading" w:semiHidden="1" w:unhideWhenUsed="1"/>
-    <w:lsdException w:name="List" w:semiHidden="1" w:unhideWhenUsed="1"/>
-    <w:lsdException w:name="List Bullet" w:semiHidden="1" w:unhideWhenUsed="1"/>
-    <w:lsdException w:name="List Number" w:semiHidden="1" w:unhideWhenUsed="1"/>
-    <w:lsdException w:name="List 2" w:semiHidden="1" w:unhideWhenUsed="1"/>
-    <w:lsdException w:name="List 3" w:semiHidden="1" w:unhideWhenUsed="1"/>
-    <w:lsdException w:name="List 4" w:semiHidden="1" w:unhideWhenUsed="1"/>
-    <w:lsdException w:name="List 5" w:semiHidden="1" w:unhideWhenUsed="1"/>
-    <w:lsdException w:name="List Bullet 2" w:semiHidden="1" w:unhideWhenUsed="1"/>
-    <w:lsdException w:name="List Bullet 3" w:semiHidden="1" w:unhideWhenUsed="1"/>
-    <w:lsdException w:name="List Bullet 4" w:semiHidden="1" w:unhideWhenUsed="1"/>
-    <w:lsdException w:name="List Bullet 5" w:semiHidden="1" w:unhideWhenUsed="1"/>
-    <w:lsdException w:name="List Number 2" w:semiHidden="1" w:unhideWhenUsed="1"/>
-    <w:lsdException w:name="List Number 3" w:semiHidden="1" w:unhideWhenUsed="1"/>
-    <w:lsdException w:name="List Number 4" w:semiHidden="1" w:unhideWhenUsed="1"/>
-    <w:lsdException w:name="List Number 5" w:semiHidden="1" w:unhideWhenUsed="1"/>
-    <w:lsdException w:name="Title" w:uiPriority="10" w:qFormat="1"/>
-    <w:lsdException w:name="Closing" w:semiHidden="1" w:unhideWhenUsed="1"/>
-    <w:lsdException w:name="Signature" w:semiHidden="1" w:unhideWhenUsed="1"/>
-    <w:lsdException w:name="Default Paragraph Font" w:semiHidden="1" w:uiPriority="1" w:unhideWhenUsed="1"/>
-    <w:lsdException w:name="Body Text" w:semiHidden="1" w:unhideWhenUsed="1"/>
-    <w:lsdException w:name="Body Text Indent" w:semiHidden="1" w:unhideWhenUsed="1"/>
-    <w:lsdException w:name="List Continue" w:semiHidden="1" w:unhideWhenUsed="1"/>
-    <w:lsdException w:name="List Continue 2" w:semiHidden="1" w:unhideWhenUsed="1"/>
-    <w:lsdException w:name="List Continue 3" w:semiHidden="1" w:unhideWhenUsed="1"/>
-    <w:lsdException w:name="List Continue 4" w:semiHidden="1" w:unhideWhenUsed="1"/>
-    <w:lsdException w:name="List Continue 5" w:semiHidden="1" w:unhideWhenUsed="1"/>
-    <w:lsdException w:name="Message Header" w:semiHidden="1" w:unhideWhenUsed="1"/>
-    <w:lsdException w:name="Subtitle" w:uiPriority="11" w:qFormat="1"/>
-    <w:lsdException w:name="Salutation" w:semiHidden="1" w:unhideWhenUsed="1"/>
-    <w:lsdException w:name="Date" w:semiHidden="1" w:unhideWhenUsed="1"/>
-    <w:lsdException w:name="Body Text First Indent" w:semiHidden="1" w:unhideWhenUsed="1"/>
-    <w:lsdException w:name="Body Text First Indent 2" w:semiHidden="1" w:unhideWhenUsed="1"/>
-    <w:lsdException w:name="Note Heading" w:semiHidden="1" w:unhideWhenUsed="1"/>
-    <w:lsdException w:name="Body Text 2" w:semiHidden="1" w:unhideWhenUsed="1"/>
-    <w:lsdException w:name="Body Text 3" w:semiHidden="1" w:unhideWhenUsed="1"/>
-    <w:lsdException w:name="Body Text Indent 2" w:semiHidden="1" w:unhideWhenUsed="1"/>
-    <w:lsdException w:name="Body Text Indent 3" w:semiHidden="1" w:unhideWhenUsed="1"/>
-    <w:lsdException w:name="Block Text" w:semiHidden="1" w:unhideWhenUsed="1"/>
-    <w:lsdException w:name="Hyperlink" w:semiHidden="1" w:unhideWhenUsed="1"/>
-    <w:lsdException w:name="FollowedHyperlink" w:semiHidden="1" w:unhideWhenUsed="1"/>
-    <w:lsdException w:name="Strong" w:uiPriority="22" w:qFormat="1"/>
-    <w:lsdException w:name="Emphasis" w:uiPriority="20" w:qFormat="1"/>
-    <w:lsdException w:name="Document Map" w:semiHidden="1" w:unhideWhenUsed="1"/>
-    <w:lsdException w:name="Plain Text" w:semiHidden="1" w:unhideWhenUsed="1"/>
-    <w:lsdException w:name="E-mail Signature" w:semiHidden="1" w:unhideWhenUsed="1"/>
-    <w:lsdException w:name="HTML Top of Form" w:semiHidden="1" w:unhideWhenUsed="1"/>
-    <w:lsdException w:name="HTML Bottom of Form" w:semiHidden="1" w:unhideWhenUsed="1"/>
-    <w:lsdException w:name="Normal (Web)" w:semiHidden="1" w:unhideWhenUsed="1"/>
-    <w:lsdException w:name="HTML Acronym" w:semiHidden="1" w:unhideWhenUsed="1"/>
-    <w:lsdException w:name="HTML Address" w:semiHidden="1" w:unhideWhenUsed="1"/>
-    <w:lsdException w:name="HTML Cite" w:semiHidden="1" w:unhideWhenUsed="1"/>
-    <w:lsdException w:name="HTML Code" w:semiHidden="1" w:unhideWhenUsed="1"/>
-    <w:lsdException w:name="HTML Definition" w:semiHidden="1" w:unhideWhenUsed="1"/>
-    <w:lsdException w:name="HTML Keyboard" w:semiHidden="1" w:unhideWhenUsed="1"/>
-    <w:lsdException w:name="HTML Preformatted" w:semiHidden="1" w:unhideWhenUsed="1"/>
-    <w:lsdException w:name="HTML Sample" w:semiHidden="1" w:unhideWhenUsed="1"/>
-    <w:lsdException w:name="HTML Typewriter" w:semiHidden="1" w:unhideWhenUsed="1"/>
-    <w:lsdException w:name="HTML Variable" w:semiHidden="1" w:unhideWhenUsed="1"/>
-    <w:lsdException w:name="Normal Table" w:semiHidden="1" w:unhideWhenUsed="1"/>
-    <w:lsdException w:name="annotation subject" w:semiHidden="1" w:unhideWhenUsed="1"/>
-    <w:lsdException w:name="No List" w:semiHidden="1" w:unhideWhenUsed="1"/>
-    <w:lsdException w:name="Outline List 1" w:semiHidden="1" w:unhideWhenUsed="1"/>
-    <w:lsdException w:name="Outline List 2" w:semiHidden="1" w:unhideWhenUsed="1"/>
-    <w:lsdException w:name="Outline List 3" w:semiHidden="1" w:unhideWhenUsed="1"/>
-    <w:lsdException w:name="Table Simple 1" w:semiHidden="1" w:unhideWhenUsed="1"/>
-    <w:lsdException w:name="Table Simple 2" w:semiHidden="1" w:unhideWhenUsed="1"/>
-    <w:lsdException w:name="Table Simple 3" w:semiHidden="1" w:unhideWhenUsed="1"/>
-    <w:lsdException w:name="Table Classic 1" w:semiHidden="1" w:unhideWhenUsed="1"/>
-    <w:lsdException w:name="Table Classic 2" w:semiHidden="1" w:unhideWhenUsed="1"/>
-    <w:lsdException w:name="Table Classic 3" w:semiHidden="1" w:unhideWhenUsed="1"/>
-    <w:lsdException w:name="Table Classic 4" w:semiHidden="1" w:unhideWhenUsed="1"/>
-    <w:lsdException w:name="Table Colorful 1" w:semiHidden="1" w:unhideWhenUsed="1"/>
-    <w:lsdException w:name="Table Colorful 2" w:semiHidden="1" w:unhideWhenUsed="1"/>
-    <w:lsdException w:name="Table Colorful 3" w:semiHidden="1" w:unhideWhenUsed="1"/>
-    <w:lsdException w:name="Table Columns 1" w:semiHidden="1" w:unhideWhenUsed="1"/>
-    <w:lsdException w:name="Table Columns 2" w:semiHidden="1" w:unhideWhenUsed="1"/>
-    <w:lsdException w:name="Table Columns 3" w:semiHidden="1" w:unhideWhenUsed="1"/>
-    <w:lsdException w:name="Table Columns 4" w:semiHidden="1" w:unhideWhenUsed="1"/>
-    <w:lsdException w:name="Table Columns 5" w:semiHidden="1" w:unhideWhenUsed="1"/>
-    <w:lsdException w:name="Table Grid 1" w:semiHidden="1" w:unhideWhenUsed="1"/>
-    <w:lsdException w:name="Table Grid 2" w:semiHidden="1" w:unhideWhenUsed="1"/>
-    <w:lsdException w:name="Table Grid 3" w:semiHidden="1" w:unhideWhenUsed="1"/>
-    <w:lsdException w:name="Table Grid 4" w:semiHidden="1" w:unhideWhenUsed="1"/>
-    <w:lsdException w:name="Table Grid 5" w:semiHidden="1" w:unhideWhenUsed="1"/>
-    <w:lsdException w:name="Table Grid 6" w:semiHidden="1" w:unhideWhenUsed="1"/>
-    <w:lsdException w:name="Table Grid 7" w:semiHidden="1" w:unhideWhenUsed="1"/>
-    <w:lsdException w:name="Table Grid 8" w:semiHidden="1" w:unhideWhenUsed="1"/>
-    <w:lsdException w:name="Table List 1" w:semiHidden="1" w:unhideWhenUsed="1"/>
-    <w:lsdException w:name="Table List 2" w:semiHidden="1" w:unhideWhenUsed="1"/>
-    <w:lsdException w:name="Table List 3" w:semiHidden="1" w:unhideWhenUsed="1"/>
-    <w:lsdException w:name="Table List 4" w:semiHidden="1" w:unhideWhenUsed="1"/>
-    <w:lsdException w:name="Table List 5" w:semiHidden="1" w:unhideWhenUsed="1"/>
-    <w:lsdException w:name="Table List 6" w:semiHidden="1" w:unhideWhenUsed="1"/>
-    <w:lsdException w:name="Table List 7" w:semiHidden="1" w:unhideWhenUsed="1"/>
-    <w:lsdException w:name="Table List 8" w:semiHidden="1" w:unhideWhenUsed="1"/>
-    <w:lsdException w:name="Table 3D effects 1" w:semiHidden="1" w:unhideWhenUsed="1"/>
-    <w:lsdException w:name="Table 3D effects 2" w:semiHidden="1" w:unhideWhenUsed="1"/>
-    <w:lsdException w:name="Table 3D effects 3" w:semiHidden="1" w:unhideWhenUsed="1"/>
-    <w:lsdException w:name="Table Contemporary" w:semiHidden="1" w:unhideWhenUsed="1"/>
-    <w:lsdException w:name="Table Elegant" w:semiHidden="1" w:unhideWhenUsed="1"/>
-    <w:lsdException w:name="Table Professional" w:semiHidden="1" w:unhideWhenUsed="1"/>
-    <w:lsdException w:name="Table Subtle 1" w:semiHidden="1" w:unhideWhenUsed="1"/>
-    <w:lsdException w:name="Table Subtle 2" w:semiHidden="1" w:unhideWhenUsed="1"/>
-    <w:lsdException w:name="Table Web 1" w:semiHidden="1" w:unhideWhenUsed="1"/>
-    <w:lsdException w:name="Table Web 2" w:semiHidden="1" w:unhideWhenUsed="1"/>
-    <w:lsdException w:name="Table Web 3" w:semiHidden="1" w:unhideWhenUsed="1"/>
-    <w:lsdException w:name="Balloon Text" w:semiHidden="1" w:unhideWhenUsed="1"/>
-    <w:lsdException w:name="Table Grid" w:uiPriority="39"/>
-    <w:lsdException w:name="Table Theme" w:semiHidden="1" w:unhideWhenUsed="1"/>
-    <w:lsdException w:name="Placeholder Text" w:semiHidden="1"/>
-    <w:lsdException w:name="No Spacing" w:uiPriority="1" w:qFormat="1"/>
-    <w:lsdException w:name="Light Shading" w:uiPriority="60"/>
-    <w:lsdException w:name="Light List" w:uiPriority="61"/>
-    <w:lsdException w:name="Light Grid" w:uiPriority="62"/>
-    <w:lsdException w:name="Medium Shading 1" w:uiPriority="63"/>
-    <w:lsdException w:name="Medium Shading 2" w:uiPriority="64"/>
-    <w:lsdException w:name="Medium List 1" w:uiPriority="65"/>
-    <w:lsdException w:name="Medium List 2" w:uiPriority="66"/>
-    <w:lsdException w:name="Medium Grid 1" w:uiPriority="67"/>
-    <w:lsdException w:name="Medium Grid 2" w:uiPriority="68"/>
-    <w:lsdException w:name="Medium Grid 3" w:uiPriority="69"/>
-    <w:lsdException w:name="Dark List" w:uiPriority="70"/>
-    <w:lsdException w:name="Colorful Shading" w:uiPriority="71"/>
-    <w:lsdException w:name="Colorful List" w:uiPriority="72"/>
-    <w:lsdException w:name="Colorful Grid" w:uiPriority="73"/>
-    <w:lsdException w:name="Light Shading Accent 1" w:uiPriority="60"/>
-    <w:lsdException w:name="Light List Accent 1" w:uiPriority="61"/>
-    <w:lsdException w:name="Light Grid Accent 1" w:uiPriority="62"/>
-    <w:lsdException w:name="Medium Shading 1 Accent 1" w:uiPriority="63"/>
-    <w:lsdException w:name="Medium Shading 2 Accent 1" w:uiPriority="64"/>
-    <w:lsdException w:name="Medium List 1 Accent 1" w:uiPriority="65"/>
-    <w:lsdException w:name="Revision" w:semiHidden="1"/>
-    <w:lsdException w:name="List Paragraph" w:uiPriority="34" w:qFormat="1"/>
-    <w:lsdException w:name="Quote" w:uiPriority="29" w:qFormat="1"/>
-    <w:lsdException w:name="Intense Quote" w:uiPriority="30" w:qFormat="1"/>
-    <w:lsdException w:name="Medium List 2 Accent 1" w:uiPriority="66"/>
-    <w:lsdException w:name="Medium Grid 1 Accent 1" w:uiPriority="67"/>
-    <w:lsdException w:name="Medium Grid 2 Accent 1" w:uiPriority="68"/>
-    <w:lsdException w:name="Medium Grid 3 Accent 1" w:uiPriority="69"/>
-    <w:lsdException w:name="Dark List Accent 1" w:uiPriority="70"/>
-    <w:lsdException w:name="Colorful Shading Accent 1" w:uiPriority="71"/>
-    <w:lsdException w:name="Colorful List Accent 1" w:uiPriority="72"/>
-    <w:lsdException w:name="Colorful Grid Accent 1" w:uiPriority="73"/>
-    <w:lsdException w:name="Light Shading Accent 2" w:uiPriority="60"/>
-    <w:lsdException w:name="Light List Accent 2" w:uiPriority="61"/>
-    <w:lsdException w:name="Light Grid Accent 2" w:uiPriority="62"/>
-    <w:lsdException w:name="Medium Shading 1 Accent 2" w:uiPriority="63"/>
-    <w:lsdException w:name="Medium Shading 2 Accent 2" w:uiPriority="64"/>
-    <w:lsdException w:name="Medium List 1 Accent 2" w:uiPriority="65"/>
-    <w:lsdException w:name="Medium List 2 Accent 2" w:uiPriority="66"/>
-    <w:lsdException w:name="Medium Grid 1 Accent 2" w:uiPriority="67"/>
-    <w:lsdException w:name="Medium Grid 2 Accent 2" w:uiPriority="68"/>
-    <w:lsdException w:name="Medium Grid 3 Accent 2" w:uiPriority="69"/>
-    <w:lsdException w:name="Dark List Accent 2" w:uiPriority="70"/>
-    <w:lsdException w:name="Colorful Shading Accent 2" w:uiPriority="71"/>
-    <w:lsdException w:name="Colorful List Accent 2" w:uiPriority="72"/>
-    <w:lsdException w:name="Colorful Grid Accent 2" w:uiPriority="73"/>
-    <w:lsdException w:name="Light Shading Accent 3" w:uiPriority="60"/>
-    <w:lsdException w:name="Light List Accent 3" w:uiPriority="61"/>
-    <w:lsdException w:name="Light Grid Accent 3" w:uiPriority="62"/>
-    <w:lsdException w:name="Medium Shading 1 Accent 3" w:uiPriority="63"/>
-    <w:lsdException w:name="Medium Shading 2 Accent 3" w:uiPriority="64"/>
-    <w:lsdException w:name="Medium List 1 Accent 3" w:uiPriority="65"/>
-    <w:lsdException w:name="Medium List 2 Accent 3" w:uiPriority="66"/>
-    <w:lsdException w:name="Medium Grid 1 Accent 3" w:uiPriority="67"/>
-    <w:lsdException w:name="Medium Grid 2 Accent 3" w:uiPriority="68"/>
-    <w:lsdException w:name="Medium Grid 3 Accent 3" w:uiPriority="69"/>
-    <w:lsdException w:name="Dark List Accent 3" w:uiPriority="70"/>
-    <w:lsdException w:name="Colorful Shading Accent 3" w:uiPriority="71"/>
-    <w:lsdException w:name="Colorful List Accent 3" w:uiPriority="72"/>
-    <w:lsdException w:name="Colorful Grid Accent 3" w:uiPriority="73"/>
-    <w:lsdException w:name="Light Shading Accent 4" w:uiPriority="60"/>
-    <w:lsdException w:name="Light List Accent 4" w:uiPriority="61"/>
-    <w:lsdException w:name="Light Grid Accent 4" w:uiPriority="62"/>
-    <w:lsdException w:name="Medium Shading 1 Accent 4" w:uiPriority="63"/>
-    <w:lsdException w:name="Medium Shading 2 Accent 4" w:uiPriority="64"/>
-    <w:lsdException w:name="Medium List 1 Accent 4" w:uiPriority="65"/>
-    <w:lsdException w:name="Medium List 2 Accent 4" w:uiPriority="66"/>
-    <w:lsdException w:name="Medium Grid 1 Accent 4" w:uiPriority="67"/>
-    <w:lsdException w:name="Medium Grid 2 Accent 4" w:uiPriority="68"/>
-    <w:lsdException w:name="Medium Grid 3 Accent 4" w:uiPriority="69"/>
-    <w:lsdException w:name="Dark List Accent 4" w:uiPriority="70"/>
-    <w:lsdException w:name="Colorful Shading Accent 4" w:uiPriority="71"/>
-    <w:lsdException w:name="Colorful List Accent 4" w:uiPriority="72"/>
-    <w:lsdException w:name="Colorful Grid Accent 4" w:uiPriority="73"/>
-    <w:lsdException w:name="Light Shading Accent 5" w:uiPriority="60"/>
-    <w:lsdException w:name="Light List Accent 5" w:uiPriority="61"/>
-    <w:lsdException w:name="Light Grid Accent 5" w:uiPriority="62"/>
-    <w:lsdException w:name="Medium Shading 1 Accent 5" w:uiPriority="63"/>
-    <w:lsdException w:name="Medium Shading 2 Accent 5" w:uiPriority="64"/>
-    <w:lsdException w:name="Medium List 1 Accent 5" w:uiPriority="65"/>
-    <w:lsdException w:name="Medium List 2 Accent 5" w:uiPriority="66"/>
-    <w:lsdException w:name="Medium Grid 1 Accent 5" w:uiPriority="67"/>
-    <w:lsdException w:name="Medium Grid 2 Accent 5" w:uiPriority="68"/>
-    <w:lsdException w:name="Medium Grid 3 Accent 5" w:uiPriority="69"/>
-    <w:lsdException w:name="Dark List Accent 5" w:uiPriority="70"/>
-    <w:lsdException w:name="Colorful Shading Accent 5" w:uiPriority="71"/>
-    <w:lsdException w:name="Colorful List Accent 5" w:uiPriority="72"/>
-    <w:lsdException w:name="Colorful Grid Accent 5" w:uiPriority="73"/>
-    <w:lsdException w:name="Light Shading Accent 6" w:uiPriority="60"/>
-    <w:lsdException w:name="Light List Accent 6" w:uiPriority="61"/>
-    <w:lsdException w:name="Light Grid Accent 6" w:uiPriority="62"/>
-    <w:lsdException w:name="Medium Shading 1 Accent 6" w:uiPriority="63"/>
-    <w:lsdException w:name="Medium Shading 2 Accent 6" w:uiPriority="64"/>
-    <w:lsdException w:name="Medium List 1 Accent 6" w:uiPriority="65"/>
-    <w:lsdException w:name="Medium List 2 Accent 6" w:uiPriority="66"/>
-    <w:lsdException w:name="Medium Grid 1 Accent 6" w:uiPriority="67"/>
-    <w:lsdException w:name="Medium Grid 2 Accent 6" w:uiPriority="68"/>
-    <w:lsdException w:name="Medium Grid 3 Accent 6" w:uiPriority="69"/>
-    <w:lsdException w:name="Dark List Accent 6" w:uiPriority="70"/>
-    <w:lsdException w:name="Colorful Shading Accent 6" w:uiPriority="71"/>
-    <w:lsdException w:name="Colorful List Accent 6" w:uiPriority="72"/>
-    <w:lsdException w:name="Colorful Grid Accent 6" w:uiPriority="73"/>
-    <w:lsdException w:name="Subtle Emphasis" w:uiPriority="19" w:qFormat="1"/>
-    <w:lsdException w:name="Intense Emphasis" w:uiPriority="21" w:qFormat="1"/>
-    <w:lsdException w:name="Subtle Reference" w:uiPriority="31" w:qFormat="1"/>
-    <w:lsdException w:name="Intense Reference" w:uiPriority="32" w:qFormat="1"/>
-    <w:lsdException w:name="Book Title" w:uiPriority="33" w:qFormat="1"/>
-    <w:lsdException w:name="Bibliography" w:semiHidden="1" w:uiPriority="37" w:unhideWhenUsed="1"/>
-    <w:lsdException w:name="TOC Heading" w:semiHidden="1" w:uiPriority="39" w:unhideWhenUsed="1" w:qFormat="1"/>
-    <w:lsdException w:name="Plain Table 1" w:uiPriority="41"/>
-    <w:lsdException w:name="Plain Table 2" w:uiPriority="42"/>
-    <w:lsdException w:name="Plain Table 3" w:uiPriority="43"/>
-    <w:lsdException w:name="Plain Table 4" w:uiPriority="44"/>
-    <w:lsdException w:name="Plain Table 5" w:uiPriority="45"/>
-    <w:lsdException w:name="Grid Table Light" w:uiPriority="40"/>
-    <w:lsdException w:name="Grid Table 1 Light" w:uiPriority="46"/>
-    <w:lsdException w:name="Grid Table 2" w:uiPriority="47"/>
-    <w:lsdException w:name="Grid Table 3" w:uiPriority="48"/>
-    <w:lsdException w:name="Grid Table 4" w:uiPriority="49"/>
-    <w:lsdException w:name="Grid Table 5 Dark" w:uiPriority="50"/>
-    <w:lsdException w:name="Grid Table 6 Colorful" w:uiPriority="51"/>
-    <w:lsdException w:name="Grid Table 7 Colorful" w:uiPriority="52"/>
-    <w:lsdException w:name="Grid Table 1 Light Accent 1" w:uiPriority="46"/>
-    <w:lsdException w:name="Grid Table 2 Accent 1" w:uiPriority="47"/>
-    <w:lsdException w:name="Grid Table 3 Accent 1" w:uiPriority="48"/>
-    <w:lsdException w:name="Grid Table 4 Accent 1" w:uiPriority="49"/>
-    <w:lsdException w:name="Grid Table 5 Dark Accent 1" w:uiPriority="50"/>
-    <w:lsdException w:name="Grid Table 6 Colorful Accent 1" w:uiPriority="51"/>
-    <w:lsdException w:name="Grid Table 7 Colorful Accent 1" w:uiPriority="52"/>
-    <w:lsdException w:name="Grid Table 1 Light Accent 2" w:uiPriority="46"/>
-    <w:lsdException w:name="Grid Table 2 Accent 2" w:uiPriority="47"/>
-    <w:lsdException w:name="Grid Table 3 Accent 2" w:uiPriority="48"/>
-    <w:lsdException w:name="Grid Table 4 Accent 2" w:uiPriority="49"/>
-    <w:lsdException w:name="Grid Table 5 Dark Accent 2" w:uiPriority="50"/>
-    <w:lsdException w:name="Grid Table 6 Colorful Accent 2" w:uiPriority="51"/>
-    <w:lsdException w:name="Grid Table 7 Colorful Accent 2" w:uiPriority="52"/>
-    <w:lsdException w:name="Grid Table 1 Light Accent 3" w:uiPriority="46"/>
-    <w:lsdException w:name="Grid Table 2 Accent 3" w:uiPriority="47"/>
-    <w:lsdException w:name="Grid Table 3 Accent 3" w:uiPriority="48"/>
-    <w:lsdException w:name="Grid Table 4 Accent 3" w:uiPriority="49"/>
-    <w:lsdException w:name="Grid Table 5 Dark Accent 3" w:uiPriority="50"/>
-    <w:lsdException w:name="Grid Table 6 Colorful Accent 3" w:uiPriority="51"/>
-    <w:lsdException w:name="Grid Table 7 Colorful Accent 3" w:uiPriority="52"/>
-    <w:lsdException w:name="Grid Table 1 Light Accent 4" w:uiPriority="46"/>
-    <w:lsdException w:name="Grid Table 2 Accent 4" w:uiPriority="47"/>
-    <w:lsdException w:name="Grid Table 3 Accent 4" w:uiPriority="48"/>
-    <w:lsdException w:name="Grid Table 4 Accent 4" w:uiPriority="49"/>
-    <w:lsdException w:name="Grid Table 5 Dark Accent 4" w:uiPriority="50"/>
-    <w:lsdException w:name="Grid Table 6 Colorful Accent 4" w:uiPriority="51"/>
-    <w:lsdException w:name="Grid Table 7 Colorful Accent 4" w:uiPriority="52"/>
-    <w:lsdException w:name="Grid Table 1 Light Accent 5" w:uiPriority="46"/>
-    <w:lsdException w:name="Grid Table 2 Accent 5" w:uiPriority="47"/>
-    <w:lsdException w:name="Grid Table 3 Accent 5" w:uiPriority="48"/>
-    <w:lsdException w:name="Grid Table 4 Accent 5" w:uiPriority="49"/>
-    <w:lsdException w:name="Grid Table 5 Dark Accent 5" w:uiPriority="50"/>
-    <w:lsdException w:name="Grid Table 6 Colorful Accent 5" w:uiPriority="51"/>
-    <w:lsdException w:name="Grid Table 7 Colorful Accent 5" w:uiPriority="52"/>
-    <w:lsdException w:name="Grid Table 1 Light Accent 6" w:uiPriority="46"/>
-    <w:lsdException w:name="Grid Table 2 Accent 6" w:uiPriority="47"/>
-    <w:lsdException w:name="Grid Table 3 Accent 6" w:uiPriority="48"/>
-    <w:lsdException w:name="Grid Table 4 Accent 6" w:uiPriority="49"/>
-    <w:lsdException w:name="Grid Table 5 Dark Accent 6" w:uiPriority="50"/>
-    <w:lsdException w:name="Grid Table 6 Colorful Accent 6" w:uiPriority="51"/>
-    <w:lsdException w:name="Grid Table 7 Colorful Accent 6" w:uiPriority="52"/>
-    <w:lsdException w:name="List Table 1 Light" w:uiPriority="46"/>
-    <w:lsdException w:name="List Table 2" w:uiPriority="47"/>
-    <w:lsdException w:name="List Table 3" w:uiPriority="48"/>
-    <w:lsdException w:name="List Table 4" w:uiPriority="49"/>
-    <w:lsdException w:name="List Table 5 Dark" w:uiPriority="50"/>
-    <w:lsdException w:name="List Table 6 Colorful" w:uiPriority="51"/>
-    <w:lsdException w:name="List Table 7 Colorful" w:uiPriority="52"/>
-    <w:lsdException w:name="List Table 1 Light Accent 1" w:uiPriority="46"/>
-    <w:lsdException w:name="List Table 2 Accent 1" w:uiPriority="47"/>
-    <w:lsdException w:name="List Table 3 Accent 1" w:uiPriority="48"/>
-    <w:lsdException w:name="List Table 4 Accent 1" w:uiPriority="49"/>
-    <w:lsdException w:name="List Table 5 Dark Accent 1" w:uiPriority="50"/>
-    <w:lsdException w:name="List Table 6 Colorful Accent 1" w:uiPriority="51"/>
-    <w:lsdException w:name="List Table 7 Colorful Accent 1" w:uiPriority="52"/>
-    <w:lsdException w:name="List Table 1 Light Accent 2" w:uiPriority="46"/>
-    <w:lsdException w:name="List Table 2 Accent 2" w:uiPriority="47"/>
-    <w:lsdException w:name="List Table 3 Accent 2" w:uiPriority="48"/>
-    <w:lsdException w:name="List Table 4 Accent 2" w:uiPriority="49"/>
-    <w:lsdException w:name="List Table 5 Dark Accent 2" w:uiPriority="50"/>
-    <w:lsdException w:name="List Table 6 Colorful Accent 2" w:uiPriority="51"/>
-    <w:lsdException w:name="List Table 7 Colorful Accent 2" w:uiPriority="52"/>
-    <w:lsdException w:name="List Table 1 Light Accent 3" w:uiPriority="46"/>
-    <w:lsdException w:name="List Table 2 Accent 3" w:uiPriority="47"/>
-    <w:lsdException w:name="List Table 3 Accent 3" w:uiPriority="48"/>
-    <w:lsdException w:name="List Table 4 Accent 3" w:uiPriority="49"/>
-    <w:lsdException w:name="List Table 5 Dark Accent 3" w:uiPriority="50"/>
-    <w:lsdException w:name="List Table 6 Colorful Accent 3" w:uiPriority="51"/>
-    <w:lsdException w:name="List Table 7 Colorful Accent 3" w:uiPriority="52"/>
-    <w:lsdException w:name="List Table 1 Light Accent 4" w:uiPriority="46"/>
-    <w:lsdException w:name="List Table 2 Accent 4" w:uiPriority="47"/>
-    <w:lsdException w:name="List Table 3 Accent 4" w:uiPriority="48"/>
-    <w:lsdException w:name="List Table 4 Accent 4" w:uiPriority="49"/>
-    <w:lsdException w:name="List Table 5 Dark Accent 4" w:uiPriority="50"/>
-    <w:lsdException w:name="List Table 6 Colorful Accent 4" w:uiPriority="51"/>
-    <w:lsdException w:name="List Table 7 Colorful Accent 4" w:uiPriority="52"/>
-    <w:lsdException w:name="List Table 1 Light Accent 5" w:uiPriority="46"/>
-    <w:lsdException w:name="List Table 2 Accent 5" w:uiPriority="47"/>
-    <w:lsdException w:name="List Table 3 Accent 5" w:uiPriority="48"/>
-    <w:lsdException w:name="List Table 4 Accent 5" w:uiPriority="49"/>
-    <w:lsdException w:name="List Table 5 Dark Accent 5" w:uiPriority="50"/>
-    <w:lsdException w:name="List Table 6 Colorful Accent 5" w:uiPriority="51"/>
-    <w:lsdException w:name="List Table 7 Colorful Accent 5" w:uiPriority="52"/>
-    <w:lsdException w:name="List Table 1 Light Accent 6" w:uiPriority="46"/>
-    <w:lsdException w:name="List Table 2 Accent 6" w:uiPriority="47"/>
-    <w:lsdException w:name="List Table 3 Accent 6" w:uiPriority="48"/>
-    <w:lsdException w:name="List Table 4 Accent 6" w:uiPriority="49"/>
-    <w:lsdException w:name="List Table 5 Dark Accent 6" w:uiPriority="50"/>
-    <w:lsdException w:name="List Table 6 Colorful Accent 6" w:uiPriority="51"/>
-    <w:lsdException w:name="List Table 7 Colorful Accent 6" w:uiPriority="52"/>
+  <w:latentStyles w:defLockedState="0" w:defUIPriority="99" w:defSemiHidden="1" w:defUnhideWhenUsed="1" w:defQFormat="0" w:count="267">
+    <w:lsdException w:name="Normal" w:semiHidden="0" w:uiPriority="0" w:unhideWhenUsed="0" w:qFormat="1"/>
+    <w:lsdException w:name="heading 1" w:semiHidden="0" w:uiPriority="9" w:unhideWhenUsed="0" w:qFormat="1"/>
+    <w:lsdException w:name="heading 2" w:uiPriority="9" w:qFormat="1"/>
+    <w:lsdException w:name="heading 3" w:uiPriority="9" w:qFormat="1"/>
+    <w:lsdException w:name="heading 4" w:uiPriority="9" w:qFormat="1"/>
+    <w:lsdException w:name="heading 5" w:uiPriority="9" w:qFormat="1"/>
+    <w:lsdException w:name="heading 6" w:uiPriority="9" w:qFormat="1"/>
+    <w:lsdException w:name="heading 7" w:uiPriority="9" w:qFormat="1"/>
+    <w:lsdException w:name="heading 8" w:uiPriority="9" w:qFormat="1"/>
+    <w:lsdException w:name="heading 9" w:uiPriority="9" w:qFormat="1"/>
+    <w:lsdException w:name="toc 1" w:uiPriority="39"/>
+    <w:lsdException w:name="toc 2" w:uiPriority="39"/>
+    <w:lsdException w:name="toc 3" w:uiPriority="39"/>
+    <w:lsdException w:name="toc 4" w:uiPriority="39"/>
+    <w:lsdException w:name="toc 5" w:uiPriority="39"/>
+    <w:lsdException w:name="toc 6" w:uiPriority="39"/>
+    <w:lsdException w:name="toc 7" w:uiPriority="39"/>
+    <w:lsdException w:name="toc 8" w:uiPriority="39"/>
+    <w:lsdException w:name="toc 9" w:uiPriority="39"/>
+    <w:lsdException w:name="caption" w:uiPriority="35" w:qFormat="1"/>
+    <w:lsdException w:name="Title" w:semiHidden="0" w:uiPriority="10" w:unhideWhenUsed="0" w:qFormat="1"/>
+    <w:lsdException w:name="Default Paragraph Font" w:uiPriority="1"/>
+    <w:lsdException w:name="Subtitle" w:semiHidden="0" w:uiPriority="11" w:unhideWhenUsed="0" w:qFormat="1"/>
+    <w:lsdException w:name="Strong" w:semiHidden="0" w:uiPriority="22" w:unhideWhenUsed="0" w:qFormat="1"/>
+    <w:lsdException w:name="Emphasis" w:semiHidden="0" w:uiPriority="20" w:unhideWhenUsed="0" w:qFormat="1"/>
+    <w:lsdException w:name="Table Grid" w:semiHidden="0" w:uiPriority="39" w:unhideWhenUsed="0"/>
+    <w:lsdException w:name="Placeholder Text" w:unhideWhenUsed="0"/>
+    <w:lsdException w:name="No Spacing" w:semiHidden="0" w:uiPriority="1" w:unhideWhenUsed="0" w:qFormat="1"/>
+    <w:lsdException w:name="Light Shading" w:semiHidden="0" w:uiPriority="60" w:unhideWhenUsed="0"/>
+    <w:lsdException w:name="Light List" w:semiHidden="0" w:uiPriority="61" w:unhideWhenUsed="0"/>
+    <w:lsdException w:name="Light Grid" w:semiHidden="0" w:uiPriority="62" w:unhideWhenUsed="0"/>
+    <w:lsdException w:name="Medium Shading 1" w:semiHidden="0" w:uiPriority="63" w:unhideWhenUsed="0"/>
+    <w:lsdException w:name="Medium Shading 2" w:semiHidden="0" w:uiPriority="64" w:unhideWhenUsed="0"/>
+    <w:lsdException w:name="Medium List 1" w:semiHidden="0" w:uiPriority="65" w:unhideWhenUsed="0"/>
+    <w:lsdException w:name="Medium List 2" w:semiHidden="0" w:uiPriority="66" w:unhideWhenUsed="0"/>
+    <w:lsdException w:name="Medium Grid 1" w:semiHidden="0" w:uiPriority="67" w:unhideWhenUsed="0"/>
+    <w:lsdException w:name="Medium Grid 2" w:semiHidden="0" w:uiPriority="68" w:unhideWhenUsed="0"/>
+    <w:lsdException w:name="Medium Grid 3" w:semiHidden="0" w:uiPriority="69" w:unhideWhenUsed="0"/>
+    <w:lsdException w:name="Dark List" w:semiHidden="0" w:uiPriority="70" w:unhideWhenUsed="0"/>
+    <w:lsdException w:name="Colorful Shading" w:semiHidden="0" w:uiPriority="71" w:unhideWhenUsed="0"/>
+    <w:lsdException w:name="Colorful List" w:semiHidden="0" w:uiPriority="72" w:unhideWhenUsed="0"/>
+    <w:lsdException w:name="Colorful Grid" w:semiHidden="0" w:uiPriority="73" w:unhideWhenUsed="0"/>
+    <w:lsdException w:name="Light Shading Accent 1" w:semiHidden="0" w:uiPriority="60" w:unhideWhenUsed="0"/>
+    <w:lsdException w:name="Light List Accent 1" w:semiHidden="0" w:uiPriority="61" w:unhideWhenUsed="0"/>
+    <w:lsdException w:name="Light Grid Accent 1" w:semiHidden="0" w:uiPriority="62" w:unhideWhenUsed="0"/>
+    <w:lsdException w:name="Medium Shading 1 Accent 1" w:semiHidden="0" w:uiPriority="63" w:unhideWhenUsed="0"/>
+    <w:lsdException w:name="Medium Shading 2 Accent 1" w:semiHidden="0" w:uiPriority="64" w:unhideWhenUsed="0"/>
+    <w:lsdException w:name="Medium List 1 Accent 1" w:semiHidden="0" w:uiPriority="65" w:unhideWhenUsed="0"/>
+    <w:lsdException w:name="Revision" w:unhideWhenUsed="0"/>
+    <w:lsdException w:name="List Paragraph" w:semiHidden="0" w:uiPriority="34" w:unhideWhenUsed="0" w:qFormat="1"/>
+    <w:lsdException w:name="Quote" w:semiHidden="0" w:uiPriority="29" w:unhideWhenUsed="0" w:qFormat="1"/>
+    <w:lsdException w:name="Intense Quote" w:semiHidden="0" w:uiPriority="30" w:unhideWhenUsed="0" w:qFormat="1"/>
+    <w:lsdException w:name="Medium List 2 Accent 1" w:semiHidden="0" w:uiPriority="66" w:unhideWhenUsed="0"/>
+    <w:lsdException w:name="Medium Grid 1 Accent 1" w:semiHidden="0" w:uiPriority="67" w:unhideWhenUsed="0"/>
+    <w:lsdException w:name="Medium Grid 2 Accent 1" w:semiHidden="0" w:uiPriority="68" w:unhideWhenUsed="0"/>
+    <w:lsdException w:name="Medium Grid 3 Accent 1" w:semiHidden="0" w:uiPriority="69" w:unhideWhenUsed="0"/>
+    <w:lsdException w:name="Dark List Accent 1" w:semiHidden="0" w:uiPriority="70" w:unhideWhenUsed="0"/>
+    <w:lsdException w:name="Colorful Shading Accent 1" w:semiHidden="0" w:uiPriority="71" w:unhideWhenUsed="0"/>
+    <w:lsdException w:name="Colorful List Accent 1" w:semiHidden="0" w:uiPriority="72" w:unhideWhenUsed="0"/>
+    <w:lsdException w:name="Colorful Grid Accent 1" w:semiHidden="0" w:uiPriority="73" w:unhideWhenUsed="0"/>
+    <w:lsdException w:name="Light Shading Accent 2" w:semiHidden="0" w:uiPriority="60" w:unhideWhenUsed="0"/>
+    <w:lsdException w:name="Light List Accent 2" w:semiHidden="0" w:uiPriority="61" w:unhideWhenUsed="0"/>
+    <w:lsdException w:name="Light Grid Accent 2" w:semiHidden="0" w:uiPriority="62" w:unhideWhenUsed="0"/>
+    <w:lsdException w:name="Medium Shading 1 Accent 2" w:semiHidden="0" w:uiPriority="63" w:unhideWhenUsed="0"/>
+    <w:lsdException w:name="Medium Shading 2 Accent 2" w:semiHidden="0" w:uiPriority="64" w:unhideWhenUsed="0"/>
+    <w:lsdException w:name="Medium List 1 Accent 2" w:semiHidden="0" w:uiPriority="65" w:unhideWhenUsed="0"/>
+    <w:lsdException w:name="Medium List 2 Accent 2" w:semiHidden="0" w:uiPriority="66" w:unhideWhenUsed="0"/>
+    <w:lsdException w:name="Medium Grid 1 Accent 2" w:semiHidden="0" w:uiPriority="67" w:unhideWhenUsed="0"/>
+    <w:lsdException w:name="Medium Grid 2 Accent 2" w:semiHidden="0" w:uiPriority="68" w:unhideWhenUsed="0"/>
+    <w:lsdException w:name="Medium Grid 3 Accent 2" w:semiHidden="0" w:uiPriority="69" w:unhideWhenUsed="0"/>
+    <w:lsdException w:name="Dark List Accent 2" w:semiHidden="0" w:uiPriority="70" w:unhideWhenUsed="0"/>
+    <w:lsdException w:name="Colorful Shading Accent 2" w:semiHidden="0" w:uiPriority="71" w:unhideWhenUsed="0"/>
+    <w:lsdException w:name="Colorful List Accent 2" w:semiHidden="0" w:uiPriority="72" w:unhideWhenUsed="0"/>
+    <w:lsdException w:name="Colorful Grid Accent 2" w:semiHidden="0" w:uiPriority="73" w:unhideWhenUsed="0"/>
+    <w:lsdException w:name="Light Shading Accent 3" w:semiHidden="0" w:uiPriority="60" w:unhideWhenUsed="0"/>
+    <w:lsdException w:name="Light List Accent 3" w:semiHidden="0" w:uiPriority="61" w:unhideWhenUsed="0"/>
+    <w:lsdException w:name="Light Grid Accent 3" w:semiHidden="0" w:uiPriority="62" w:unhideWhenUsed="0"/>
+    <w:lsdException w:name="Medium Shading 1 Accent 3" w:semiHidden="0" w:uiPriority="63" w:unhideWhenUsed="0"/>
+    <w:lsdException w:name="Medium Shading 2 Accent 3" w:semiHidden="0" w:uiPriority="64" w:unhideWhenUsed="0"/>
+    <w:lsdException w:name="Medium List 1 Accent 3" w:semiHidden="0" w:uiPriority="65" w:unhideWhenUsed="0"/>
+    <w:lsdException w:name="Medium List 2 Accent 3" w:semiHidden="0" w:uiPriority="66" w:unhideWhenUsed="0"/>
+    <w:lsdException w:name="Medium Grid 1 Accent 3" w:semiHidden="0" w:uiPriority="67" w:unhideWhenUsed="0"/>
+    <w:lsdException w:name="Medium Grid 2 Accent 3" w:semiHidden="0" w:uiPriority="68" w:unhideWhenUsed="0"/>
+    <w:lsdException w:name="Medium Grid 3 Accent 3" w:semiHidden="0" w:uiPriority="69" w:unhideWhenUsed="0"/>
+    <w:lsdException w:name="Dark List Accent 3" w:semiHidden="0" w:uiPriority="70" w:unhideWhenUsed="0"/>
+    <w:lsdException w:name="Colorful Shading Accent 3" w:semiHidden="0" w:uiPriority="71" w:unhideWhenUsed="0"/>
+    <w:lsdException w:name="Colorful List Accent 3" w:semiHidden="0" w:uiPriority="72" w:unhideWhenUsed="0"/>
+    <w:lsdException w:name="Colorful Grid Accent 3" w:semiHidden="0" w:uiPriority="73" w:unhideWhenUsed="0"/>
+    <w:lsdException w:name="Light Shading Accent 4" w:semiHidden="0" w:uiPriority="60" w:unhideWhenUsed="0"/>
+    <w:lsdException w:name="Light List Accent 4" w:semiHidden="0" w:uiPriority="61" w:unhideWhenUsed="0"/>
+    <w:lsdException w:name="Light Grid Accent 4" w:semiHidden="0" w:uiPriority="62" w:unhideWhenUsed="0"/>
+    <w:lsdException w:name="Medium Shading 1 Accent 4" w:semiHidden="0" w:uiPriority="63" w:unhideWhenUsed="0"/>
+    <w:lsdException w:name="Medium Shading 2 Accent 4" w:semiHidden="0" w:uiPriority="64" w:unhideWhenUsed="0"/>
+    <w:lsdException w:name="Medium List 1 Accent 4" w:semiHidden="0" w:uiPriority="65" w:unhideWhenUsed="0"/>
+    <w:lsdException w:name="Medium List 2 Accent 4" w:semiHidden="0" w:uiPriority="66" w:unhideWhenUsed="0"/>
+    <w:lsdException w:name="Medium Grid 1 Accent 4" w:semiHidden="0" w:uiPriority="67" w:unhideWhenUsed="0"/>
+    <w:lsdException w:name="Medium Grid 2 Accent 4" w:semiHidden="0" w:uiPriority="68" w:unhideWhenUsed="0"/>
+    <w:lsdException w:name="Medium Grid 3 Accent 4" w:semiHidden="0" w:uiPriority="69" w:unhideWhenUsed="0"/>
+    <w:lsdException w:name="Dark List Accent 4" w:semiHidden="0" w:uiPriority="70" w:unhideWhenUsed="0"/>
+    <w:lsdException w:name="Colorful Shading Accent 4" w:semiHidden="0" w:uiPriority="71" w:unhideWhenUsed="0"/>
+    <w:lsdException w:name="Colorful List Accent 4" w:semiHidden="0" w:uiPriority="72" w:unhideWhenUsed="0"/>
+    <w:lsdException w:name="Colorful Grid Accent 4" w:semiHidden="0" w:uiPriority="73" w:unhideWhenUsed="0"/>
+    <w:lsdException w:name="Light Shading Accent 5" w:semiHidden="0" w:uiPriority="60" w:unhideWhenUsed="0"/>
+    <w:lsdException w:name="Light List Accent 5" w:semiHidden="0" w:uiPriority="61" w:unhideWhenUsed="0"/>
+    <w:lsdException w:name="Light Grid Accent 5" w:semiHidden="0" w:uiPriority="62" w:unhideWhenUsed="0"/>
+    <w:lsdException w:name="Medium Shading 1 Accent 5" w:semiHidden="0" w:uiPriority="63" w:unhideWhenUsed="0"/>
+    <w:lsdException w:name="Medium Shading 2 Accent 5" w:semiHidden="0" w:uiPriority="64" w:unhideWhenUsed="0"/>
+    <w:lsdException w:name="Medium List 1 Accent 5" w:semiHidden="0" w:uiPriority="65" w:unhideWhenUsed="0"/>
+    <w:lsdException w:name="Medium List 2 Accent 5" w:semiHidden="0" w:uiPriority="66" w:unhideWhenUsed="0"/>
+    <w:lsdException w:name="Medium Grid 1 Accent 5" w:semiHidden="0" w:uiPriority="67" w:unhideWhenUsed="0"/>
+    <w:lsdException w:name="Medium Grid 2 Accent 5" w:semiHidden="0" w:uiPriority="68" w:unhideWhenUsed="0"/>
+    <w:lsdException w:name="Medium Grid 3 Accent 5" w:semiHidden="0" w:uiPriority="69" w:unhideWhenUsed="0"/>
+    <w:lsdException w:name="Dark List Accent 5" w:semiHidden="0" w:uiPriority="70" w:unhideWhenUsed="0"/>
+    <w:lsdException w:name="Colorful Shading Accent 5" w:semiHidden="0" w:uiPriority="71" w:unhideWhenUsed="0"/>
+    <w:lsdException w:name="Colorful List Accent 5" w:semiHidden="0" w:uiPriority="72" w:unhideWhenUsed="0"/>
+    <w:lsdException w:name="Colorful Grid Accent 5" w:semiHidden="0" w:uiPriority="73" w:unhideWhenUsed="0"/>
+    <w:lsdException w:name="Light Shading Accent 6" w:semiHidden="0" w:uiPriority="60" w:unhideWhenUsed="0"/>
+    <w:lsdException w:name="Light List Accent 6" w:semiHidden="0" w:uiPriority="61" w:unhideWhenUsed="0"/>
+    <w:lsdException w:name="Light Grid Accent 6" w:semiHidden="0" w:uiPriority="62" w:unhideWhenUsed="0"/>
+    <w:lsdException w:name="Medium Shading 1 Accent 6" w:semiHidden="0" w:uiPriority="63" w:unhideWhenUsed="0"/>
+    <w:lsdException w:name="Medium Shading 2 Accent 6" w:semiHidden="0" w:uiPriority="64" w:unhideWhenUsed="0"/>
+    <w:lsdException w:name="Medium List 1 Accent 6" w:semiHidden="0" w:uiPriority="65" w:unhideWhenUsed="0"/>
+    <w:lsdException w:name="Medium List 2 Accent 6" w:semiHidden="0" w:uiPriority="66" w:unhideWhenUsed="0"/>
+    <w:lsdException w:name="Medium Grid 1 Accent 6" w:semiHidden="0" w:uiPriority="67" w:unhideWhenUsed="0"/>
+    <w:lsdException w:name="Medium Grid 2 Accent 6" w:semiHidden="0" w:uiPriority="68" w:unhideWhenUsed="0"/>
+    <w:lsdException w:name="Medium Grid 3 Accent 6" w:semiHidden="0" w:uiPriority="69" w:unhideWhenUsed="0"/>
+    <w:lsdException w:name="Dark List Accent 6" w:semiHidden="0" w:uiPriority="70" w:unhideWhenUsed="0"/>
+    <w:lsdException w:name="Colorful Shading Accent 6" w:semiHidden="0" w:uiPriority="71" w:unhideWhenUsed="0"/>
+    <w:lsdException w:name="Colorful List Accent 6" w:semiHidden="0" w:uiPriority="72" w:unhideWhenUsed="0"/>
+    <w:lsdException w:name="Colorful Grid Accent 6" w:semiHidden="0" w:uiPriority="73" w:unhideWhenUsed="0"/>
+    <w:lsdException w:name="Subtle Emphasis" w:semiHidden="0" w:uiPriority="19" w:unhideWhenUsed="0" w:qFormat="1"/>
+    <w:lsdException w:name="Intense Emphasis" w:semiHidden="0" w:uiPriority="21" w:unhideWhenUsed="0" w:qFormat="1"/>
+    <w:lsdException w:name="Subtle Reference" w:semiHidden="0" w:uiPriority="31" w:unhideWhenUsed="0" w:qFormat="1"/>
+    <w:lsdException w:name="Intense Reference" w:semiHidden="0" w:uiPriority="32" w:unhideWhenUsed="0" w:qFormat="1"/>
+    <w:lsdException w:name="Book Title" w:semiHidden="0" w:uiPriority="33" w:unhideWhenUsed="0" w:qFormat="1"/>
+    <w:lsdException w:name="Bibliography" w:uiPriority="37"/>
+    <w:lsdException w:name="TOC Heading" w:uiPriority="39" w:qFormat="1"/>
   </w:latentStyles>
   <w:style w:type="paragraph" w:default="1" w:styleId="Standard">
     <w:name w:val="Normal"/>
@@ -5282,6 +5449,383 @@
       <w:ind w:left="720"/>
       <w:contextualSpacing/>
     </w:pPr>
+  </w:style>
+  <w:style w:type="paragraph" w:styleId="Sprechblasentext">
+    <w:name w:val="Balloon Text"/>
+    <w:basedOn w:val="Standard"/>
+    <w:link w:val="SprechblasentextZchn"/>
+    <w:uiPriority w:val="99"/>
+    <w:semiHidden/>
+    <w:unhideWhenUsed/>
+    <w:rsid w:val="008434A8"/>
+    <w:pPr>
+      <w:spacing w:after="0" w:line="240" w:lineRule="auto"/>
+    </w:pPr>
+    <w:rPr>
+      <w:rFonts w:ascii="Tahoma" w:hAnsi="Tahoma" w:cs="Tahoma"/>
+      <w:sz w:val="16"/>
+      <w:szCs w:val="16"/>
+    </w:rPr>
+  </w:style>
+  <w:style w:type="character" w:customStyle="1" w:styleId="SprechblasentextZchn">
+    <w:name w:val="Sprechblasentext Zchn"/>
+    <w:basedOn w:val="Absatz-Standardschriftart"/>
+    <w:link w:val="Sprechblasentext"/>
+    <w:uiPriority w:val="99"/>
+    <w:semiHidden/>
+    <w:rsid w:val="008434A8"/>
+    <w:rPr>
+      <w:rFonts w:ascii="Tahoma" w:hAnsi="Tahoma" w:cs="Tahoma"/>
+      <w:sz w:val="16"/>
+      <w:szCs w:val="16"/>
+    </w:rPr>
+  </w:style>
+</w:styles>
+</file>
+
+<file path=word/stylesWithEffects.xml><?xml version="1.0" encoding="utf-8"?>
+<w:styles xmlns:wpc="http://schemas.microsoft.com/office/word/2010/wordprocessingCanvas" xmlns:mc="http://schemas.openxmlformats.org/markup-compatibility/2006" xmlns:o="urn:schemas-microsoft-com:office:office" xmlns:r="http://schemas.openxmlformats.org/officeDocument/2006/relationships" xmlns:m="http://schemas.openxmlformats.org/officeDocument/2006/math" xmlns:v="urn:schemas-microsoft-com:vml" xmlns:wp14="http://schemas.microsoft.com/office/word/2010/wordprocessingDrawing" xmlns:wp="http://schemas.openxmlformats.org/drawingml/2006/wordprocessingDrawing" xmlns:w10="urn:schemas-microsoft-com:office:word" xmlns:w="http://schemas.openxmlformats.org/wordprocessingml/2006/main" xmlns:w14="http://schemas.microsoft.com/office/word/2010/wordml" xmlns:wpg="http://schemas.microsoft.com/office/word/2010/wordprocessingGroup" xmlns:wpi="http://schemas.microsoft.com/office/word/2010/wordprocessingInk" xmlns:wne="http://schemas.microsoft.com/office/word/2006/wordml" xmlns:wps="http://schemas.microsoft.com/office/word/2010/wordprocessingShape" mc:Ignorable="w14 wp14">
+  <w:docDefaults>
+    <w:rPrDefault>
+      <w:rPr>
+        <w:rFonts w:asciiTheme="minorHAnsi" w:eastAsiaTheme="minorHAnsi" w:hAnsiTheme="minorHAnsi" w:cstheme="minorBidi"/>
+        <w:sz w:val="22"/>
+        <w:szCs w:val="22"/>
+        <w:lang w:val="de-CH" w:eastAsia="en-US" w:bidi="ar-SA"/>
+      </w:rPr>
+    </w:rPrDefault>
+    <w:pPrDefault>
+      <w:pPr>
+        <w:spacing w:after="160" w:line="259" w:lineRule="auto"/>
+      </w:pPr>
+    </w:pPrDefault>
+  </w:docDefaults>
+  <w:latentStyles w:defLockedState="0" w:defUIPriority="99" w:defSemiHidden="1" w:defUnhideWhenUsed="1" w:defQFormat="0" w:count="267">
+    <w:lsdException w:name="Normal" w:semiHidden="0" w:uiPriority="0" w:unhideWhenUsed="0" w:qFormat="1"/>
+    <w:lsdException w:name="heading 1" w:semiHidden="0" w:uiPriority="9" w:unhideWhenUsed="0" w:qFormat="1"/>
+    <w:lsdException w:name="heading 2" w:uiPriority="9" w:qFormat="1"/>
+    <w:lsdException w:name="heading 3" w:uiPriority="9" w:qFormat="1"/>
+    <w:lsdException w:name="heading 4" w:uiPriority="9" w:qFormat="1"/>
+    <w:lsdException w:name="heading 5" w:uiPriority="9" w:qFormat="1"/>
+    <w:lsdException w:name="heading 6" w:uiPriority="9" w:qFormat="1"/>
+    <w:lsdException w:name="heading 7" w:uiPriority="9" w:qFormat="1"/>
+    <w:lsdException w:name="heading 8" w:uiPriority="9" w:qFormat="1"/>
+    <w:lsdException w:name="heading 9" w:uiPriority="9" w:qFormat="1"/>
+    <w:lsdException w:name="toc 1" w:uiPriority="39"/>
+    <w:lsdException w:name="toc 2" w:uiPriority="39"/>
+    <w:lsdException w:name="toc 3" w:uiPriority="39"/>
+    <w:lsdException w:name="toc 4" w:uiPriority="39"/>
+    <w:lsdException w:name="toc 5" w:uiPriority="39"/>
+    <w:lsdException w:name="toc 6" w:uiPriority="39"/>
+    <w:lsdException w:name="toc 7" w:uiPriority="39"/>
+    <w:lsdException w:name="toc 8" w:uiPriority="39"/>
+    <w:lsdException w:name="toc 9" w:uiPriority="39"/>
+    <w:lsdException w:name="caption" w:uiPriority="35" w:qFormat="1"/>
+    <w:lsdException w:name="Title" w:semiHidden="0" w:uiPriority="10" w:unhideWhenUsed="0" w:qFormat="1"/>
+    <w:lsdException w:name="Default Paragraph Font" w:uiPriority="1"/>
+    <w:lsdException w:name="Subtitle" w:semiHidden="0" w:uiPriority="11" w:unhideWhenUsed="0" w:qFormat="1"/>
+    <w:lsdException w:name="Strong" w:semiHidden="0" w:uiPriority="22" w:unhideWhenUsed="0" w:qFormat="1"/>
+    <w:lsdException w:name="Emphasis" w:semiHidden="0" w:uiPriority="20" w:unhideWhenUsed="0" w:qFormat="1"/>
+    <w:lsdException w:name="Table Grid" w:semiHidden="0" w:uiPriority="39" w:unhideWhenUsed="0"/>
+    <w:lsdException w:name="Placeholder Text" w:unhideWhenUsed="0"/>
+    <w:lsdException w:name="No Spacing" w:semiHidden="0" w:uiPriority="1" w:unhideWhenUsed="0" w:qFormat="1"/>
+    <w:lsdException w:name="Light Shading" w:semiHidden="0" w:uiPriority="60" w:unhideWhenUsed="0"/>
+    <w:lsdException w:name="Light List" w:semiHidden="0" w:uiPriority="61" w:unhideWhenUsed="0"/>
+    <w:lsdException w:name="Light Grid" w:semiHidden="0" w:uiPriority="62" w:unhideWhenUsed="0"/>
+    <w:lsdException w:name="Medium Shading 1" w:semiHidden="0" w:uiPriority="63" w:unhideWhenUsed="0"/>
+    <w:lsdException w:name="Medium Shading 2" w:semiHidden="0" w:uiPriority="64" w:unhideWhenUsed="0"/>
+    <w:lsdException w:name="Medium List 1" w:semiHidden="0" w:uiPriority="65" w:unhideWhenUsed="0"/>
+    <w:lsdException w:name="Medium List 2" w:semiHidden="0" w:uiPriority="66" w:unhideWhenUsed="0"/>
+    <w:lsdException w:name="Medium Grid 1" w:semiHidden="0" w:uiPriority="67" w:unhideWhenUsed="0"/>
+    <w:lsdException w:name="Medium Grid 2" w:semiHidden="0" w:uiPriority="68" w:unhideWhenUsed="0"/>
+    <w:lsdException w:name="Medium Grid 3" w:semiHidden="0" w:uiPriority="69" w:unhideWhenUsed="0"/>
+    <w:lsdException w:name="Dark List" w:semiHidden="0" w:uiPriority="70" w:unhideWhenUsed="0"/>
+    <w:lsdException w:name="Colorful Shading" w:semiHidden="0" w:uiPriority="71" w:unhideWhenUsed="0"/>
+    <w:lsdException w:name="Colorful List" w:semiHidden="0" w:uiPriority="72" w:unhideWhenUsed="0"/>
+    <w:lsdException w:name="Colorful Grid" w:semiHidden="0" w:uiPriority="73" w:unhideWhenUsed="0"/>
+    <w:lsdException w:name="Light Shading Accent 1" w:semiHidden="0" w:uiPriority="60" w:unhideWhenUsed="0"/>
+    <w:lsdException w:name="Light List Accent 1" w:semiHidden="0" w:uiPriority="61" w:unhideWhenUsed="0"/>
+    <w:lsdException w:name="Light Grid Accent 1" w:semiHidden="0" w:uiPriority="62" w:unhideWhenUsed="0"/>
+    <w:lsdException w:name="Medium Shading 1 Accent 1" w:semiHidden="0" w:uiPriority="63" w:unhideWhenUsed="0"/>
+    <w:lsdException w:name="Medium Shading 2 Accent 1" w:semiHidden="0" w:uiPriority="64" w:unhideWhenUsed="0"/>
+    <w:lsdException w:name="Medium List 1 Accent 1" w:semiHidden="0" w:uiPriority="65" w:unhideWhenUsed="0"/>
+    <w:lsdException w:name="Revision" w:unhideWhenUsed="0"/>
+    <w:lsdException w:name="List Paragraph" w:semiHidden="0" w:uiPriority="34" w:unhideWhenUsed="0" w:qFormat="1"/>
+    <w:lsdException w:name="Quote" w:semiHidden="0" w:uiPriority="29" w:unhideWhenUsed="0" w:qFormat="1"/>
+    <w:lsdException w:name="Intense Quote" w:semiHidden="0" w:uiPriority="30" w:unhideWhenUsed="0" w:qFormat="1"/>
+    <w:lsdException w:name="Medium List 2 Accent 1" w:semiHidden="0" w:uiPriority="66" w:unhideWhenUsed="0"/>
+    <w:lsdException w:name="Medium Grid 1 Accent 1" w:semiHidden="0" w:uiPriority="67" w:unhideWhenUsed="0"/>
+    <w:lsdException w:name="Medium Grid 2 Accent 1" w:semiHidden="0" w:uiPriority="68" w:unhideWhenUsed="0"/>
+    <w:lsdException w:name="Medium Grid 3 Accent 1" w:semiHidden="0" w:uiPriority="69" w:unhideWhenUsed="0"/>
+    <w:lsdException w:name="Dark List Accent 1" w:semiHidden="0" w:uiPriority="70" w:unhideWhenUsed="0"/>
+    <w:lsdException w:name="Colorful Shading Accent 1" w:semiHidden="0" w:uiPriority="71" w:unhideWhenUsed="0"/>
+    <w:lsdException w:name="Colorful List Accent 1" w:semiHidden="0" w:uiPriority="72" w:unhideWhenUsed="0"/>
+    <w:lsdException w:name="Colorful Grid Accent 1" w:semiHidden="0" w:uiPriority="73" w:unhideWhenUsed="0"/>
+    <w:lsdException w:name="Light Shading Accent 2" w:semiHidden="0" w:uiPriority="60" w:unhideWhenUsed="0"/>
+    <w:lsdException w:name="Light List Accent 2" w:semiHidden="0" w:uiPriority="61" w:unhideWhenUsed="0"/>
+    <w:lsdException w:name="Light Grid Accent 2" w:semiHidden="0" w:uiPriority="62" w:unhideWhenUsed="0"/>
+    <w:lsdException w:name="Medium Shading 1 Accent 2" w:semiHidden="0" w:uiPriority="63" w:unhideWhenUsed="0"/>
+    <w:lsdException w:name="Medium Shading 2 Accent 2" w:semiHidden="0" w:uiPriority="64" w:unhideWhenUsed="0"/>
+    <w:lsdException w:name="Medium List 1 Accent 2" w:semiHidden="0" w:uiPriority="65" w:unhideWhenUsed="0"/>
+    <w:lsdException w:name="Medium List 2 Accent 2" w:semiHidden="0" w:uiPriority="66" w:unhideWhenUsed="0"/>
+    <w:lsdException w:name="Medium Grid 1 Accent 2" w:semiHidden="0" w:uiPriority="67" w:unhideWhenUsed="0"/>
+    <w:lsdException w:name="Medium Grid 2 Accent 2" w:semiHidden="0" w:uiPriority="68" w:unhideWhenUsed="0"/>
+    <w:lsdException w:name="Medium Grid 3 Accent 2" w:semiHidden="0" w:uiPriority="69" w:unhideWhenUsed="0"/>
+    <w:lsdException w:name="Dark List Accent 2" w:semiHidden="0" w:uiPriority="70" w:unhideWhenUsed="0"/>
+    <w:lsdException w:name="Colorful Shading Accent 2" w:semiHidden="0" w:uiPriority="71" w:unhideWhenUsed="0"/>
+    <w:lsdException w:name="Colorful List Accent 2" w:semiHidden="0" w:uiPriority="72" w:unhideWhenUsed="0"/>
+    <w:lsdException w:name="Colorful Grid Accent 2" w:semiHidden="0" w:uiPriority="73" w:unhideWhenUsed="0"/>
+    <w:lsdException w:name="Light Shading Accent 3" w:semiHidden="0" w:uiPriority="60" w:unhideWhenUsed="0"/>
+    <w:lsdException w:name="Light List Accent 3" w:semiHidden="0" w:uiPriority="61" w:unhideWhenUsed="0"/>
+    <w:lsdException w:name="Light Grid Accent 3" w:semiHidden="0" w:uiPriority="62" w:unhideWhenUsed="0"/>
+    <w:lsdException w:name="Medium Shading 1 Accent 3" w:semiHidden="0" w:uiPriority="63" w:unhideWhenUsed="0"/>
+    <w:lsdException w:name="Medium Shading 2 Accent 3" w:semiHidden="0" w:uiPriority="64" w:unhideWhenUsed="0"/>
+    <w:lsdException w:name="Medium List 1 Accent 3" w:semiHidden="0" w:uiPriority="65" w:unhideWhenUsed="0"/>
+    <w:lsdException w:name="Medium List 2 Accent 3" w:semiHidden="0" w:uiPriority="66" w:unhideWhenUsed="0"/>
+    <w:lsdException w:name="Medium Grid 1 Accent 3" w:semiHidden="0" w:uiPriority="67" w:unhideWhenUsed="0"/>
+    <w:lsdException w:name="Medium Grid 2 Accent 3" w:semiHidden="0" w:uiPriority="68" w:unhideWhenUsed="0"/>
+    <w:lsdException w:name="Medium Grid 3 Accent 3" w:semiHidden="0" w:uiPriority="69" w:unhideWhenUsed="0"/>
+    <w:lsdException w:name="Dark List Accent 3" w:semiHidden="0" w:uiPriority="70" w:unhideWhenUsed="0"/>
+    <w:lsdException w:name="Colorful Shading Accent 3" w:semiHidden="0" w:uiPriority="71" w:unhideWhenUsed="0"/>
+    <w:lsdException w:name="Colorful List Accent 3" w:semiHidden="0" w:uiPriority="72" w:unhideWhenUsed="0"/>
+    <w:lsdException w:name="Colorful Grid Accent 3" w:semiHidden="0" w:uiPriority="73" w:unhideWhenUsed="0"/>
+    <w:lsdException w:name="Light Shading Accent 4" w:semiHidden="0" w:uiPriority="60" w:unhideWhenUsed="0"/>
+    <w:lsdException w:name="Light List Accent 4" w:semiHidden="0" w:uiPriority="61" w:unhideWhenUsed="0"/>
+    <w:lsdException w:name="Light Grid Accent 4" w:semiHidden="0" w:uiPriority="62" w:unhideWhenUsed="0"/>
+    <w:lsdException w:name="Medium Shading 1 Accent 4" w:semiHidden="0" w:uiPriority="63" w:unhideWhenUsed="0"/>
+    <w:lsdException w:name="Medium Shading 2 Accent 4" w:semiHidden="0" w:uiPriority="64" w:unhideWhenUsed="0"/>
+    <w:lsdException w:name="Medium List 1 Accent 4" w:semiHidden="0" w:uiPriority="65" w:unhideWhenUsed="0"/>
+    <w:lsdException w:name="Medium List 2 Accent 4" w:semiHidden="0" w:uiPriority="66" w:unhideWhenUsed="0"/>
+    <w:lsdException w:name="Medium Grid 1 Accent 4" w:semiHidden="0" w:uiPriority="67" w:unhideWhenUsed="0"/>
+    <w:lsdException w:name="Medium Grid 2 Accent 4" w:semiHidden="0" w:uiPriority="68" w:unhideWhenUsed="0"/>
+    <w:lsdException w:name="Medium Grid 3 Accent 4" w:semiHidden="0" w:uiPriority="69" w:unhideWhenUsed="0"/>
+    <w:lsdException w:name="Dark List Accent 4" w:semiHidden="0" w:uiPriority="70" w:unhideWhenUsed="0"/>
+    <w:lsdException w:name="Colorful Shading Accent 4" w:semiHidden="0" w:uiPriority="71" w:unhideWhenUsed="0"/>
+    <w:lsdException w:name="Colorful List Accent 4" w:semiHidden="0" w:uiPriority="72" w:unhideWhenUsed="0"/>
+    <w:lsdException w:name="Colorful Grid Accent 4" w:semiHidden="0" w:uiPriority="73" w:unhideWhenUsed="0"/>
+    <w:lsdException w:name="Light Shading Accent 5" w:semiHidden="0" w:uiPriority="60" w:unhideWhenUsed="0"/>
+    <w:lsdException w:name="Light List Accent 5" w:semiHidden="0" w:uiPriority="61" w:unhideWhenUsed="0"/>
+    <w:lsdException w:name="Light Grid Accent 5" w:semiHidden="0" w:uiPriority="62" w:unhideWhenUsed="0"/>
+    <w:lsdException w:name="Medium Shading 1 Accent 5" w:semiHidden="0" w:uiPriority="63" w:unhideWhenUsed="0"/>
+    <w:lsdException w:name="Medium Shading 2 Accent 5" w:semiHidden="0" w:uiPriority="64" w:unhideWhenUsed="0"/>
+    <w:lsdException w:name="Medium List 1 Accent 5" w:semiHidden="0" w:uiPriority="65" w:unhideWhenUsed="0"/>
+    <w:lsdException w:name="Medium List 2 Accent 5" w:semiHidden="0" w:uiPriority="66" w:unhideWhenUsed="0"/>
+    <w:lsdException w:name="Medium Grid 1 Accent 5" w:semiHidden="0" w:uiPriority="67" w:unhideWhenUsed="0"/>
+    <w:lsdException w:name="Medium Grid 2 Accent 5" w:semiHidden="0" w:uiPriority="68" w:unhideWhenUsed="0"/>
+    <w:lsdException w:name="Medium Grid 3 Accent 5" w:semiHidden="0" w:uiPriority="69" w:unhideWhenUsed="0"/>
+    <w:lsdException w:name="Dark List Accent 5" w:semiHidden="0" w:uiPriority="70" w:unhideWhenUsed="0"/>
+    <w:lsdException w:name="Colorful Shading Accent 5" w:semiHidden="0" w:uiPriority="71" w:unhideWhenUsed="0"/>
+    <w:lsdException w:name="Colorful List Accent 5" w:semiHidden="0" w:uiPriority="72" w:unhideWhenUsed="0"/>
+    <w:lsdException w:name="Colorful Grid Accent 5" w:semiHidden="0" w:uiPriority="73" w:unhideWhenUsed="0"/>
+    <w:lsdException w:name="Light Shading Accent 6" w:semiHidden="0" w:uiPriority="60" w:unhideWhenUsed="0"/>
+    <w:lsdException w:name="Light List Accent 6" w:semiHidden="0" w:uiPriority="61" w:unhideWhenUsed="0"/>
+    <w:lsdException w:name="Light Grid Accent 6" w:semiHidden="0" w:uiPriority="62" w:unhideWhenUsed="0"/>
+    <w:lsdException w:name="Medium Shading 1 Accent 6" w:semiHidden="0" w:uiPriority="63" w:unhideWhenUsed="0"/>
+    <w:lsdException w:name="Medium Shading 2 Accent 6" w:semiHidden="0" w:uiPriority="64" w:unhideWhenUsed="0"/>
+    <w:lsdException w:name="Medium List 1 Accent 6" w:semiHidden="0" w:uiPriority="65" w:unhideWhenUsed="0"/>
+    <w:lsdException w:name="Medium List 2 Accent 6" w:semiHidden="0" w:uiPriority="66" w:unhideWhenUsed="0"/>
+    <w:lsdException w:name="Medium Grid 1 Accent 6" w:semiHidden="0" w:uiPriority="67" w:unhideWhenUsed="0"/>
+    <w:lsdException w:name="Medium Grid 2 Accent 6" w:semiHidden="0" w:uiPriority="68" w:unhideWhenUsed="0"/>
+    <w:lsdException w:name="Medium Grid 3 Accent 6" w:semiHidden="0" w:uiPriority="69" w:unhideWhenUsed="0"/>
+    <w:lsdException w:name="Dark List Accent 6" w:semiHidden="0" w:uiPriority="70" w:unhideWhenUsed="0"/>
+    <w:lsdException w:name="Colorful Shading Accent 6" w:semiHidden="0" w:uiPriority="71" w:unhideWhenUsed="0"/>
+    <w:lsdException w:name="Colorful List Accent 6" w:semiHidden="0" w:uiPriority="72" w:unhideWhenUsed="0"/>
+    <w:lsdException w:name="Colorful Grid Accent 6" w:semiHidden="0" w:uiPriority="73" w:unhideWhenUsed="0"/>
+    <w:lsdException w:name="Subtle Emphasis" w:semiHidden="0" w:uiPriority="19" w:unhideWhenUsed="0" w:qFormat="1"/>
+    <w:lsdException w:name="Intense Emphasis" w:semiHidden="0" w:uiPriority="21" w:unhideWhenUsed="0" w:qFormat="1"/>
+    <w:lsdException w:name="Subtle Reference" w:semiHidden="0" w:uiPriority="31" w:unhideWhenUsed="0" w:qFormat="1"/>
+    <w:lsdException w:name="Intense Reference" w:semiHidden="0" w:uiPriority="32" w:unhideWhenUsed="0" w:qFormat="1"/>
+    <w:lsdException w:name="Book Title" w:semiHidden="0" w:uiPriority="33" w:unhideWhenUsed="0" w:qFormat="1"/>
+    <w:lsdException w:name="Bibliography" w:uiPriority="37"/>
+    <w:lsdException w:name="TOC Heading" w:uiPriority="39" w:qFormat="1"/>
+  </w:latentStyles>
+  <w:style w:type="paragraph" w:default="1" w:styleId="Standard">
+    <w:name w:val="Normal"/>
+    <w:qFormat/>
+  </w:style>
+  <w:style w:type="paragraph" w:styleId="berschrift1">
+    <w:name w:val="heading 1"/>
+    <w:basedOn w:val="Standard"/>
+    <w:next w:val="Standard"/>
+    <w:link w:val="berschrift1Zchn"/>
+    <w:uiPriority w:val="9"/>
+    <w:qFormat/>
+    <w:rsid w:val="002F73F6"/>
+    <w:pPr>
+      <w:keepNext/>
+      <w:keepLines/>
+      <w:spacing w:before="240" w:after="0"/>
+      <w:outlineLvl w:val="0"/>
+    </w:pPr>
+    <w:rPr>
+      <w:rFonts w:asciiTheme="majorHAnsi" w:eastAsiaTheme="majorEastAsia" w:hAnsiTheme="majorHAnsi" w:cstheme="majorBidi"/>
+      <w:color w:val="7A919D" w:themeColor="accent1" w:themeShade="BF"/>
+      <w:sz w:val="32"/>
+      <w:szCs w:val="32"/>
+    </w:rPr>
+  </w:style>
+  <w:style w:type="character" w:default="1" w:styleId="Absatz-Standardschriftart">
+    <w:name w:val="Default Paragraph Font"/>
+    <w:uiPriority w:val="1"/>
+    <w:semiHidden/>
+    <w:unhideWhenUsed/>
+  </w:style>
+  <w:style w:type="table" w:default="1" w:styleId="NormaleTabelle">
+    <w:name w:val="Normal Table"/>
+    <w:uiPriority w:val="99"/>
+    <w:semiHidden/>
+    <w:unhideWhenUsed/>
+    <w:tblPr>
+      <w:tblInd w:w="0" w:type="dxa"/>
+      <w:tblCellMar>
+        <w:top w:w="0" w:type="dxa"/>
+        <w:left w:w="108" w:type="dxa"/>
+        <w:bottom w:w="0" w:type="dxa"/>
+        <w:right w:w="108" w:type="dxa"/>
+      </w:tblCellMar>
+    </w:tblPr>
+  </w:style>
+  <w:style w:type="numbering" w:default="1" w:styleId="KeineListe">
+    <w:name w:val="No List"/>
+    <w:uiPriority w:val="99"/>
+    <w:semiHidden/>
+    <w:unhideWhenUsed/>
+  </w:style>
+  <w:style w:type="paragraph" w:styleId="Titel">
+    <w:name w:val="Title"/>
+    <w:basedOn w:val="Standard"/>
+    <w:next w:val="Standard"/>
+    <w:link w:val="TitelZchn"/>
+    <w:uiPriority w:val="10"/>
+    <w:qFormat/>
+    <w:rsid w:val="004A5CB7"/>
+    <w:pPr>
+      <w:spacing w:after="0" w:line="240" w:lineRule="auto"/>
+      <w:contextualSpacing/>
+    </w:pPr>
+    <w:rPr>
+      <w:rFonts w:asciiTheme="majorHAnsi" w:eastAsiaTheme="majorEastAsia" w:hAnsiTheme="majorHAnsi" w:cstheme="majorBidi"/>
+      <w:spacing w:val="-10"/>
+      <w:kern w:val="28"/>
+      <w:sz w:val="56"/>
+      <w:szCs w:val="56"/>
+    </w:rPr>
+  </w:style>
+  <w:style w:type="character" w:customStyle="1" w:styleId="TitelZchn">
+    <w:name w:val="Titel Zchn"/>
+    <w:basedOn w:val="Absatz-Standardschriftart"/>
+    <w:link w:val="Titel"/>
+    <w:uiPriority w:val="10"/>
+    <w:rsid w:val="004A5CB7"/>
+    <w:rPr>
+      <w:rFonts w:asciiTheme="majorHAnsi" w:eastAsiaTheme="majorEastAsia" w:hAnsiTheme="majorHAnsi" w:cstheme="majorBidi"/>
+      <w:spacing w:val="-10"/>
+      <w:kern w:val="28"/>
+      <w:sz w:val="56"/>
+      <w:szCs w:val="56"/>
+    </w:rPr>
+  </w:style>
+  <w:style w:type="character" w:styleId="Hyperlink">
+    <w:name w:val="Hyperlink"/>
+    <w:basedOn w:val="Absatz-Standardschriftart"/>
+    <w:uiPriority w:val="99"/>
+    <w:unhideWhenUsed/>
+    <w:rsid w:val="004A5CB7"/>
+    <w:rPr>
+      <w:color w:val="1E4E79" w:themeColor="hyperlink"/>
+      <w:u w:val="single"/>
+    </w:rPr>
+  </w:style>
+  <w:style w:type="character" w:customStyle="1" w:styleId="berschrift1Zchn">
+    <w:name w:val="Überschrift 1 Zchn"/>
+    <w:basedOn w:val="Absatz-Standardschriftart"/>
+    <w:link w:val="berschrift1"/>
+    <w:uiPriority w:val="9"/>
+    <w:rsid w:val="002F73F6"/>
+    <w:rPr>
+      <w:rFonts w:asciiTheme="majorHAnsi" w:eastAsiaTheme="majorEastAsia" w:hAnsiTheme="majorHAnsi" w:cstheme="majorBidi"/>
+      <w:color w:val="7A919D" w:themeColor="accent1" w:themeShade="BF"/>
+      <w:sz w:val="32"/>
+      <w:szCs w:val="32"/>
+    </w:rPr>
+  </w:style>
+  <w:style w:type="paragraph" w:styleId="KeinLeerraum">
+    <w:name w:val="No Spacing"/>
+    <w:link w:val="KeinLeerraumZchn"/>
+    <w:uiPriority w:val="1"/>
+    <w:qFormat/>
+    <w:rsid w:val="00CF3B99"/>
+    <w:pPr>
+      <w:spacing w:after="0" w:line="240" w:lineRule="auto"/>
+    </w:pPr>
+    <w:rPr>
+      <w:rFonts w:eastAsiaTheme="minorEastAsia"/>
+      <w:lang w:eastAsia="de-CH"/>
+    </w:rPr>
+  </w:style>
+  <w:style w:type="character" w:customStyle="1" w:styleId="KeinLeerraumZchn">
+    <w:name w:val="Kein Leerraum Zchn"/>
+    <w:basedOn w:val="Absatz-Standardschriftart"/>
+    <w:link w:val="KeinLeerraum"/>
+    <w:uiPriority w:val="1"/>
+    <w:rsid w:val="00CF3B99"/>
+    <w:rPr>
+      <w:rFonts w:eastAsiaTheme="minorEastAsia"/>
+      <w:lang w:eastAsia="de-CH"/>
+    </w:rPr>
+  </w:style>
+  <w:style w:type="character" w:styleId="BesuchterHyperlink">
+    <w:name w:val="FollowedHyperlink"/>
+    <w:basedOn w:val="Absatz-Standardschriftart"/>
+    <w:uiPriority w:val="99"/>
+    <w:semiHidden/>
+    <w:unhideWhenUsed/>
+    <w:rsid w:val="00B14D8B"/>
+    <w:rPr>
+      <w:color w:val="954F72" w:themeColor="followedHyperlink"/>
+      <w:u w:val="single"/>
+    </w:rPr>
+  </w:style>
+  <w:style w:type="paragraph" w:styleId="Listenabsatz">
+    <w:name w:val="List Paragraph"/>
+    <w:basedOn w:val="Standard"/>
+    <w:uiPriority w:val="34"/>
+    <w:qFormat/>
+    <w:rsid w:val="0000631F"/>
+    <w:pPr>
+      <w:ind w:left="720"/>
+      <w:contextualSpacing/>
+    </w:pPr>
+  </w:style>
+  <w:style w:type="paragraph" w:styleId="Sprechblasentext">
+    <w:name w:val="Balloon Text"/>
+    <w:basedOn w:val="Standard"/>
+    <w:link w:val="SprechblasentextZchn"/>
+    <w:uiPriority w:val="99"/>
+    <w:semiHidden/>
+    <w:unhideWhenUsed/>
+    <w:rsid w:val="008434A8"/>
+    <w:pPr>
+      <w:spacing w:after="0" w:line="240" w:lineRule="auto"/>
+    </w:pPr>
+    <w:rPr>
+      <w:rFonts w:ascii="Tahoma" w:hAnsi="Tahoma" w:cs="Tahoma"/>
+      <w:sz w:val="16"/>
+      <w:szCs w:val="16"/>
+    </w:rPr>
+  </w:style>
+  <w:style w:type="character" w:customStyle="1" w:styleId="SprechblasentextZchn">
+    <w:name w:val="Sprechblasentext Zchn"/>
+    <w:basedOn w:val="Absatz-Standardschriftart"/>
+    <w:link w:val="Sprechblasentext"/>
+    <w:uiPriority w:val="99"/>
+    <w:semiHidden/>
+    <w:rsid w:val="008434A8"/>
+    <w:rPr>
+      <w:rFonts w:ascii="Tahoma" w:hAnsi="Tahoma" w:cs="Tahoma"/>
+      <w:sz w:val="16"/>
+      <w:szCs w:val="16"/>
+    </w:rPr>
   </w:style>
 </w:styles>
 </file>
@@ -6049,14 +6593,23 @@
     </dgm:pt>
     <dgm:pt modelId="{37F915C0-9D86-4930-BC77-8D7E5E88854B}">
       <dgm:prSet phldrT="[Text]"/>
-      <dgm:spPr/>
+      <dgm:spPr>
+        <a:solidFill>
+          <a:schemeClr val="bg2"/>
+        </a:solidFill>
+        <a:ln>
+          <a:solidFill>
+            <a:schemeClr val="tx1"/>
+          </a:solidFill>
+        </a:ln>
+      </dgm:spPr>
       <dgm:t>
         <a:bodyPr/>
         <a:lstStyle/>
         <a:p>
           <a:r>
             <a:rPr lang="de-CH"/>
-            <a:t>Startseite</a:t>
+            <a:t>Startseite, eine Übersicht mit allen Geschichten. Ist man eingeloggt, können hier neue Storys erfasst werden.</a:t>
           </a:r>
         </a:p>
       </dgm:t>
@@ -6085,14 +6638,23 @@
     </dgm:pt>
     <dgm:pt modelId="{315C8929-0872-46AA-9C1B-982145A31290}">
       <dgm:prSet phldrT="[Text]"/>
-      <dgm:spPr/>
+      <dgm:spPr>
+        <a:solidFill>
+          <a:schemeClr val="bg2"/>
+        </a:solidFill>
+        <a:ln>
+          <a:solidFill>
+            <a:schemeClr val="tx1"/>
+          </a:solidFill>
+        </a:ln>
+      </dgm:spPr>
       <dgm:t>
         <a:bodyPr/>
         <a:lstStyle/>
         <a:p>
           <a:r>
             <a:rPr lang="de-CH"/>
-            <a:t>Eingeloggt</a:t>
+            <a:t>Kontakt, ein Kontaktformular um den Betreibern der Webseite ein Feedback zu geben.</a:t>
           </a:r>
         </a:p>
       </dgm:t>
@@ -6121,14 +6683,23 @@
     </dgm:pt>
     <dgm:pt modelId="{4A2C4E0B-C0A6-46CF-B40F-A35632DFB956}">
       <dgm:prSet phldrT="[Text]"/>
-      <dgm:spPr/>
+      <dgm:spPr>
+        <a:solidFill>
+          <a:schemeClr val="bg2"/>
+        </a:solidFill>
+        <a:ln>
+          <a:solidFill>
+            <a:schemeClr val="tx1"/>
+          </a:solidFill>
+        </a:ln>
+      </dgm:spPr>
       <dgm:t>
         <a:bodyPr/>
         <a:lstStyle/>
         <a:p>
           <a:r>
             <a:rPr lang="de-CH"/>
-            <a:t>nicht Eingeloggt</a:t>
+            <a:t>Ranking, das Ranking beinhaltet ein Podest mit den Personen, die am meisten Zeichen geschrieben haben. Zusätzlich wird die Anzahl Zeichen in einer Tabelle aufgelistet und es kann die letzte bearbeitete Geschichte angesehen werden.</a:t>
           </a:r>
         </a:p>
       </dgm:t>
@@ -6155,52 +6726,25 @@
         </a:p>
       </dgm:t>
     </dgm:pt>
-    <dgm:pt modelId="{2FFE044A-BDF7-4DDD-B065-4919CBA32382}">
+    <dgm:pt modelId="{200B4F66-8DFA-4165-939D-670B5C5C8557}">
       <dgm:prSet phldrT="[Text]"/>
-      <dgm:spPr/>
+      <dgm:spPr>
+        <a:solidFill>
+          <a:schemeClr val="bg2"/>
+        </a:solidFill>
+        <a:ln>
+          <a:solidFill>
+            <a:schemeClr val="tx1"/>
+          </a:solidFill>
+        </a:ln>
+      </dgm:spPr>
       <dgm:t>
         <a:bodyPr/>
         <a:lstStyle/>
         <a:p>
           <a:r>
             <a:rPr lang="de-CH"/>
-            <a:t>Stories und Saycles lesen</a:t>
-          </a:r>
-        </a:p>
-      </dgm:t>
-    </dgm:pt>
-    <dgm:pt modelId="{78293421-2D5A-4BE5-A625-4A5C2003E904}" type="parTrans" cxnId="{57A00595-A341-4213-AFD4-B4DD03FCEFB9}">
-      <dgm:prSet/>
-      <dgm:spPr/>
-      <dgm:t>
-        <a:bodyPr/>
-        <a:lstStyle/>
-        <a:p>
-          <a:endParaRPr lang="de-CH"/>
-        </a:p>
-      </dgm:t>
-    </dgm:pt>
-    <dgm:pt modelId="{43E8C1F5-EA83-41E2-ABBA-FAAB1ADCE4C1}" type="sibTrans" cxnId="{57A00595-A341-4213-AFD4-B4DD03FCEFB9}">
-      <dgm:prSet/>
-      <dgm:spPr/>
-      <dgm:t>
-        <a:bodyPr/>
-        <a:lstStyle/>
-        <a:p>
-          <a:endParaRPr lang="de-CH"/>
-        </a:p>
-      </dgm:t>
-    </dgm:pt>
-    <dgm:pt modelId="{200B4F66-8DFA-4165-939D-670B5C5C8557}">
-      <dgm:prSet phldrT="[Text]"/>
-      <dgm:spPr/>
-      <dgm:t>
-        <a:bodyPr/>
-        <a:lstStyle/>
-        <a:p>
-          <a:r>
-            <a:rPr lang="de-CH"/>
-            <a:t>Story erfassen</a:t>
+            <a:t>Impressum, das Impressum der Webseite kann hier gelesen werden.</a:t>
           </a:r>
         </a:p>
       </dgm:t>
@@ -6229,14 +6773,66 @@
     </dgm:pt>
     <dgm:pt modelId="{1D56F7B1-0249-48F3-A620-6D3E85A345D2}">
       <dgm:prSet phldrT="[Text]"/>
-      <dgm:spPr/>
+      <dgm:spPr>
+        <a:solidFill>
+          <a:schemeClr val="bg2"/>
+        </a:solidFill>
+        <a:ln>
+          <a:solidFill>
+            <a:schemeClr val="tx1"/>
+          </a:solidFill>
+        </a:ln>
+      </dgm:spPr>
       <dgm:t>
         <a:bodyPr/>
         <a:lstStyle/>
         <a:p>
           <a:r>
             <a:rPr lang="de-CH"/>
-            <a:t>Saycle erfassen</a:t>
+            <a:t>Menü, im Menü erhält man folgende Möglichkeiten:</a:t>
+          </a:r>
+        </a:p>
+        <a:p>
+          <a:r>
+            <a:rPr lang="de-CH"/>
+            <a:t>- Stories ansehen</a:t>
+          </a:r>
+        </a:p>
+        <a:p>
+          <a:r>
+            <a:rPr lang="de-CH"/>
+            <a:t>- Ranking ansehen</a:t>
+          </a:r>
+        </a:p>
+        <a:p>
+          <a:r>
+            <a:rPr lang="de-CH"/>
+            <a:t>- Kontaktformular</a:t>
+          </a:r>
+          <a:br>
+            <a:rPr lang="de-CH"/>
+          </a:br>
+          <a:r>
+            <a:rPr lang="de-CH"/>
+            <a:t>  aufrufen</a:t>
+          </a:r>
+        </a:p>
+        <a:p>
+          <a:r>
+            <a:rPr lang="de-CH"/>
+            <a:t>- Impressum ansehen</a:t>
+          </a:r>
+        </a:p>
+        <a:p>
+          <a:r>
+            <a:rPr lang="de-CH"/>
+            <a:t>- Sprache wechseln</a:t>
+          </a:r>
+        </a:p>
+        <a:p>
+          <a:r>
+            <a:rPr lang="de-CH"/>
+            <a:t>- Registrieren / Anmelden</a:t>
           </a:r>
         </a:p>
       </dgm:t>
@@ -6274,6 +6870,13 @@
         </dgm:presLayoutVars>
       </dgm:prSet>
       <dgm:spPr/>
+      <dgm:t>
+        <a:bodyPr/>
+        <a:lstStyle/>
+        <a:p>
+          <a:endParaRPr lang="de-CH"/>
+        </a:p>
+      </dgm:t>
     </dgm:pt>
     <dgm:pt modelId="{A5167B20-C2E1-41F1-87DB-76E5C1E91314}" type="pres">
       <dgm:prSet presAssocID="{37F915C0-9D86-4930-BC77-8D7E5E88854B}" presName="hierRoot1" presStyleCnt="0"/>
@@ -6284,10 +6887,10 @@
       <dgm:spPr/>
     </dgm:pt>
     <dgm:pt modelId="{45ACFD4A-3320-422B-81A3-E140E9ED9B00}" type="pres">
-      <dgm:prSet presAssocID="{37F915C0-9D86-4930-BC77-8D7E5E88854B}" presName="image" presStyleLbl="node0" presStyleIdx="0" presStyleCnt="1" custScaleX="384772" custScaleY="384772"/>
+      <dgm:prSet presAssocID="{37F915C0-9D86-4930-BC77-8D7E5E88854B}" presName="image" presStyleLbl="node0" presStyleIdx="0" presStyleCnt="1" custScaleX="384772" custScaleY="384772" custLinFactY="-97348" custLinFactNeighborX="-586" custLinFactNeighborY="-100000"/>
       <dgm:spPr>
-        <a:blipFill>
-          <a:blip xmlns:r="http://schemas.openxmlformats.org/officeDocument/2006/relationships" r:embed="rId1" cstate="print">
+        <a:blipFill dpi="0" rotWithShape="1">
+          <a:blip xmlns:r="http://schemas.openxmlformats.org/officeDocument/2006/relationships" r:embed="rId1">
             <a:extLst>
               <a:ext uri="{28A0092B-C50C-407E-A947-70E740481C1C}">
                 <a14:useLocalDpi xmlns:a14="http://schemas.microsoft.com/office/drawing/2010/main" val="0"/>
@@ -6296,26 +6899,110 @@
           </a:blip>
           <a:srcRect/>
           <a:stretch>
-            <a:fillRect l="-20000" r="-20000"/>
+            <a:fillRect l="9078" t="11066" r="-17078" b="-11066"/>
           </a:stretch>
         </a:blipFill>
       </dgm:spPr>
+      <dgm:t>
+        <a:bodyPr/>
+        <a:lstStyle/>
+        <a:p>
+          <a:endParaRPr lang="de-CH"/>
+        </a:p>
+      </dgm:t>
     </dgm:pt>
     <dgm:pt modelId="{88E80CD2-1D91-4308-AAEB-0C4E83980773}" type="pres">
-      <dgm:prSet presAssocID="{37F915C0-9D86-4930-BC77-8D7E5E88854B}" presName="text" presStyleLbl="revTx" presStyleIdx="0" presStyleCnt="6">
+      <dgm:prSet presAssocID="{37F915C0-9D86-4930-BC77-8D7E5E88854B}" presName="text" presStyleLbl="revTx" presStyleIdx="0" presStyleCnt="5" custScaleX="195746" custScaleY="218958" custLinFactX="43960" custLinFactY="-92778" custLinFactNeighborX="100000" custLinFactNeighborY="-100000">
         <dgm:presLayoutVars>
           <dgm:chPref val="3"/>
         </dgm:presLayoutVars>
       </dgm:prSet>
       <dgm:spPr/>
+      <dgm:t>
+        <a:bodyPr/>
+        <a:lstStyle/>
+        <a:p>
+          <a:endParaRPr lang="de-CH"/>
+        </a:p>
+      </dgm:t>
     </dgm:pt>
     <dgm:pt modelId="{8334338E-FE84-4CF2-8A4F-B132CF041679}" type="pres">
       <dgm:prSet presAssocID="{37F915C0-9D86-4930-BC77-8D7E5E88854B}" presName="hierChild2" presStyleCnt="0"/>
       <dgm:spPr/>
     </dgm:pt>
+    <dgm:pt modelId="{0FBC98FA-489E-452E-A0CB-72C722788427}" type="pres">
+      <dgm:prSet presAssocID="{EDC39730-4B4F-4BD2-907C-3CAAF74FC35A}" presName="Name10" presStyleLbl="parChTrans1D2" presStyleIdx="0" presStyleCnt="4"/>
+      <dgm:spPr/>
+      <dgm:t>
+        <a:bodyPr/>
+        <a:lstStyle/>
+        <a:p>
+          <a:endParaRPr lang="de-CH"/>
+        </a:p>
+      </dgm:t>
+    </dgm:pt>
+    <dgm:pt modelId="{789232B6-49EA-4E8C-ACC0-9AAB3BD156C3}" type="pres">
+      <dgm:prSet presAssocID="{1D56F7B1-0249-48F3-A620-6D3E85A345D2}" presName="hierRoot2" presStyleCnt="0"/>
+      <dgm:spPr/>
+    </dgm:pt>
+    <dgm:pt modelId="{4CA666FF-CB23-4DE6-9E0F-ACF6753674D8}" type="pres">
+      <dgm:prSet presAssocID="{1D56F7B1-0249-48F3-A620-6D3E85A345D2}" presName="composite2" presStyleCnt="0"/>
+      <dgm:spPr/>
+    </dgm:pt>
+    <dgm:pt modelId="{DC90A468-D0BD-43E5-B99C-94E9ADC92B84}" type="pres">
+      <dgm:prSet presAssocID="{1D56F7B1-0249-48F3-A620-6D3E85A345D2}" presName="image2" presStyleLbl="node2" presStyleIdx="0" presStyleCnt="4" custScaleX="384530" custScaleY="384530" custLinFactY="-97348" custLinFactNeighborX="-586" custLinFactNeighborY="-100000"/>
+      <dgm:spPr>
+        <a:blipFill dpi="0" rotWithShape="1">
+          <a:blip xmlns:r="http://schemas.openxmlformats.org/officeDocument/2006/relationships" r:embed="rId2">
+            <a:extLst>
+              <a:ext uri="{28A0092B-C50C-407E-A947-70E740481C1C}">
+                <a14:useLocalDpi xmlns:a14="http://schemas.microsoft.com/office/drawing/2010/main" val="0"/>
+              </a:ext>
+            </a:extLst>
+          </a:blip>
+          <a:srcRect/>
+          <a:stretch>
+            <a:fillRect l="22582" t="-8506" r="-30582" b="8506"/>
+          </a:stretch>
+        </a:blipFill>
+      </dgm:spPr>
+      <dgm:t>
+        <a:bodyPr/>
+        <a:lstStyle/>
+        <a:p>
+          <a:endParaRPr lang="de-CH"/>
+        </a:p>
+      </dgm:t>
+    </dgm:pt>
+    <dgm:pt modelId="{D28ADFF0-DE8B-4252-84DB-061BE5885A83}" type="pres">
+      <dgm:prSet presAssocID="{1D56F7B1-0249-48F3-A620-6D3E85A345D2}" presName="text2" presStyleLbl="revTx" presStyleIdx="1" presStyleCnt="5" custScaleX="184175" custScaleY="376542" custLinFactY="96133" custLinFactNeighborX="-81523" custLinFactNeighborY="100000">
+        <dgm:presLayoutVars>
+          <dgm:chPref val="3"/>
+        </dgm:presLayoutVars>
+      </dgm:prSet>
+      <dgm:spPr/>
+      <dgm:t>
+        <a:bodyPr/>
+        <a:lstStyle/>
+        <a:p>
+          <a:endParaRPr lang="de-CH"/>
+        </a:p>
+      </dgm:t>
+    </dgm:pt>
+    <dgm:pt modelId="{9BF22477-210A-4FE5-AFDA-C472114B6DE4}" type="pres">
+      <dgm:prSet presAssocID="{1D56F7B1-0249-48F3-A620-6D3E85A345D2}" presName="hierChild3" presStyleCnt="0"/>
+      <dgm:spPr/>
+    </dgm:pt>
     <dgm:pt modelId="{B12531EC-F04F-44C0-B9B2-A05F94E9B462}" type="pres">
-      <dgm:prSet presAssocID="{088301B1-9F8B-436F-B68F-A0FDA377A251}" presName="Name10" presStyleLbl="parChTrans1D2" presStyleIdx="0" presStyleCnt="2"/>
+      <dgm:prSet presAssocID="{088301B1-9F8B-436F-B68F-A0FDA377A251}" presName="Name10" presStyleLbl="parChTrans1D2" presStyleIdx="1" presStyleCnt="4"/>
       <dgm:spPr/>
+      <dgm:t>
+        <a:bodyPr/>
+        <a:lstStyle/>
+        <a:p>
+          <a:endParaRPr lang="de-CH"/>
+        </a:p>
+      </dgm:t>
     </dgm:pt>
     <dgm:pt modelId="{B27C528E-30F1-43F1-A1E0-CCCA945BEC6D}" type="pres">
       <dgm:prSet presAssocID="{315C8929-0872-46AA-9C1B-982145A31290}" presName="hierRoot2" presStyleCnt="0"/>
@@ -6326,80 +7013,122 @@
       <dgm:spPr/>
     </dgm:pt>
     <dgm:pt modelId="{F856EED2-3A55-4450-B9C9-DE161F12D2FC}" type="pres">
-      <dgm:prSet presAssocID="{315C8929-0872-46AA-9C1B-982145A31290}" presName="image2" presStyleLbl="node2" presStyleIdx="0" presStyleCnt="2" custScaleX="384772" custScaleY="384772"/>
-      <dgm:spPr/>
+      <dgm:prSet presAssocID="{315C8929-0872-46AA-9C1B-982145A31290}" presName="image2" presStyleLbl="node2" presStyleIdx="1" presStyleCnt="4" custScaleX="384772" custScaleY="384772" custLinFactY="-97348" custLinFactNeighborX="-586" custLinFactNeighborY="-100000"/>
+      <dgm:spPr>
+        <a:blipFill dpi="0" rotWithShape="1">
+          <a:blip xmlns:r="http://schemas.openxmlformats.org/officeDocument/2006/relationships" r:embed="rId3">
+            <a:extLst>
+              <a:ext uri="{28A0092B-C50C-407E-A947-70E740481C1C}">
+                <a14:useLocalDpi xmlns:a14="http://schemas.microsoft.com/office/drawing/2010/main" val="0"/>
+              </a:ext>
+            </a:extLst>
+          </a:blip>
+          <a:srcRect/>
+          <a:stretch>
+            <a:fillRect l="33198" t="1069" r="-41198" b="-1069"/>
+          </a:stretch>
+        </a:blipFill>
+      </dgm:spPr>
+      <dgm:t>
+        <a:bodyPr/>
+        <a:lstStyle/>
+        <a:p>
+          <a:endParaRPr lang="de-CH"/>
+        </a:p>
+      </dgm:t>
     </dgm:pt>
     <dgm:pt modelId="{E7A9D688-3763-42CD-A5E4-AAFB7BF0EFB6}" type="pres">
-      <dgm:prSet presAssocID="{315C8929-0872-46AA-9C1B-982145A31290}" presName="text2" presStyleLbl="revTx" presStyleIdx="1" presStyleCnt="6">
+      <dgm:prSet presAssocID="{315C8929-0872-46AA-9C1B-982145A31290}" presName="text2" presStyleLbl="revTx" presStyleIdx="2" presStyleCnt="5" custScaleX="169866" custScaleY="376542" custLinFactY="87561" custLinFactNeighborX="-73713" custLinFactNeighborY="100000">
         <dgm:presLayoutVars>
           <dgm:chPref val="3"/>
         </dgm:presLayoutVars>
       </dgm:prSet>
       <dgm:spPr/>
+      <dgm:t>
+        <a:bodyPr/>
+        <a:lstStyle/>
+        <a:p>
+          <a:endParaRPr lang="de-CH"/>
+        </a:p>
+      </dgm:t>
     </dgm:pt>
     <dgm:pt modelId="{32A5539B-4B11-4F12-9D0F-EFFA1FEC7509}" type="pres">
       <dgm:prSet presAssocID="{315C8929-0872-46AA-9C1B-982145A31290}" presName="hierChild3" presStyleCnt="0"/>
       <dgm:spPr/>
     </dgm:pt>
-    <dgm:pt modelId="{D7BC71D3-B819-4211-8B09-D5F84B6175AB}" type="pres">
-      <dgm:prSet presAssocID="{72D7D46C-19A0-4516-B442-8BFF9AE57513}" presName="Name17" presStyleLbl="parChTrans1D3" presStyleIdx="0" presStyleCnt="3"/>
+    <dgm:pt modelId="{A76BA134-EFE7-44F9-A1D3-7BF8CC44EC8F}" type="pres">
+      <dgm:prSet presAssocID="{72D7D46C-19A0-4516-B442-8BFF9AE57513}" presName="Name10" presStyleLbl="parChTrans1D2" presStyleIdx="2" presStyleCnt="4"/>
+      <dgm:spPr/>
+      <dgm:t>
+        <a:bodyPr/>
+        <a:lstStyle/>
+        <a:p>
+          <a:endParaRPr lang="de-CH"/>
+        </a:p>
+      </dgm:t>
+    </dgm:pt>
+    <dgm:pt modelId="{27B87650-294B-4268-805A-BD8218B9747D}" type="pres">
+      <dgm:prSet presAssocID="{200B4F66-8DFA-4165-939D-670B5C5C8557}" presName="hierRoot2" presStyleCnt="0"/>
       <dgm:spPr/>
     </dgm:pt>
-    <dgm:pt modelId="{43489A35-5735-4D46-95C1-63665774AF87}" type="pres">
-      <dgm:prSet presAssocID="{200B4F66-8DFA-4165-939D-670B5C5C8557}" presName="hierRoot3" presStyleCnt="0"/>
+    <dgm:pt modelId="{6790D551-EE06-48F1-BFB1-2496BD4430F0}" type="pres">
+      <dgm:prSet presAssocID="{200B4F66-8DFA-4165-939D-670B5C5C8557}" presName="composite2" presStyleCnt="0"/>
       <dgm:spPr/>
     </dgm:pt>
-    <dgm:pt modelId="{F29E2FC7-CB38-421E-86E7-E23B2908352E}" type="pres">
-      <dgm:prSet presAssocID="{200B4F66-8DFA-4165-939D-670B5C5C8557}" presName="composite3" presStyleCnt="0"/>
-      <dgm:spPr/>
+    <dgm:pt modelId="{3B868CF4-BA70-494E-AAF0-1860286DDDB4}" type="pres">
+      <dgm:prSet presAssocID="{200B4F66-8DFA-4165-939D-670B5C5C8557}" presName="image2" presStyleLbl="node2" presStyleIdx="2" presStyleCnt="4" custScaleX="384530" custScaleY="384530" custLinFactY="-97348" custLinFactNeighborX="-586" custLinFactNeighborY="-100000"/>
+      <dgm:spPr>
+        <a:blipFill dpi="0" rotWithShape="1">
+          <a:blip xmlns:r="http://schemas.openxmlformats.org/officeDocument/2006/relationships" r:embed="rId4">
+            <a:extLst>
+              <a:ext uri="{28A0092B-C50C-407E-A947-70E740481C1C}">
+                <a14:useLocalDpi xmlns:a14="http://schemas.microsoft.com/office/drawing/2010/main" val="0"/>
+              </a:ext>
+            </a:extLst>
+          </a:blip>
+          <a:srcRect/>
+          <a:stretch>
+            <a:fillRect l="18329" t="6380" r="-26329" b="-6380"/>
+          </a:stretch>
+        </a:blipFill>
+      </dgm:spPr>
+      <dgm:t>
+        <a:bodyPr/>
+        <a:lstStyle/>
+        <a:p>
+          <a:endParaRPr lang="de-CH"/>
+        </a:p>
+      </dgm:t>
     </dgm:pt>
-    <dgm:pt modelId="{D70E439E-55FC-4864-A296-744361622A29}" type="pres">
-      <dgm:prSet presAssocID="{200B4F66-8DFA-4165-939D-670B5C5C8557}" presName="image3" presStyleLbl="node3" presStyleIdx="0" presStyleCnt="3" custScaleX="384772" custScaleY="384772"/>
-      <dgm:spPr/>
-    </dgm:pt>
-    <dgm:pt modelId="{736E96A3-5A69-4AC4-8B47-5AF2F05F546D}" type="pres">
-      <dgm:prSet presAssocID="{200B4F66-8DFA-4165-939D-670B5C5C8557}" presName="text3" presStyleLbl="revTx" presStyleIdx="2" presStyleCnt="6">
+    <dgm:pt modelId="{BFE021EF-B4EB-4893-B376-883652590936}" type="pres">
+      <dgm:prSet presAssocID="{200B4F66-8DFA-4165-939D-670B5C5C8557}" presName="text2" presStyleLbl="revTx" presStyleIdx="3" presStyleCnt="5" custScaleX="169866" custScaleY="376542" custLinFactY="91149" custLinFactNeighborX="-85673" custLinFactNeighborY="100000">
         <dgm:presLayoutVars>
           <dgm:chPref val="3"/>
         </dgm:presLayoutVars>
       </dgm:prSet>
       <dgm:spPr/>
+      <dgm:t>
+        <a:bodyPr/>
+        <a:lstStyle/>
+        <a:p>
+          <a:endParaRPr lang="de-CH"/>
+        </a:p>
+      </dgm:t>
     </dgm:pt>
-    <dgm:pt modelId="{3F9768F8-6C6B-4C4A-9120-D72B4E4B2DE0}" type="pres">
-      <dgm:prSet presAssocID="{200B4F66-8DFA-4165-939D-670B5C5C8557}" presName="hierChild4" presStyleCnt="0"/>
-      <dgm:spPr/>
-    </dgm:pt>
-    <dgm:pt modelId="{EA99F16D-F554-4CE5-915D-66C0C45B323A}" type="pres">
-      <dgm:prSet presAssocID="{EDC39730-4B4F-4BD2-907C-3CAAF74FC35A}" presName="Name17" presStyleLbl="parChTrans1D3" presStyleIdx="1" presStyleCnt="3"/>
-      <dgm:spPr/>
-    </dgm:pt>
-    <dgm:pt modelId="{3D9200A6-5C2A-419E-8C11-2712610AEB4C}" type="pres">
-      <dgm:prSet presAssocID="{1D56F7B1-0249-48F3-A620-6D3E85A345D2}" presName="hierRoot3" presStyleCnt="0"/>
-      <dgm:spPr/>
-    </dgm:pt>
-    <dgm:pt modelId="{4E92319B-17AE-441D-91BE-1E5EBF3FE375}" type="pres">
-      <dgm:prSet presAssocID="{1D56F7B1-0249-48F3-A620-6D3E85A345D2}" presName="composite3" presStyleCnt="0"/>
-      <dgm:spPr/>
-    </dgm:pt>
-    <dgm:pt modelId="{71287231-60C8-4D28-ABA5-CB669EB34003}" type="pres">
-      <dgm:prSet presAssocID="{1D56F7B1-0249-48F3-A620-6D3E85A345D2}" presName="image3" presStyleLbl="node3" presStyleIdx="1" presStyleCnt="3" custScaleX="384772" custScaleY="384772"/>
-      <dgm:spPr/>
-    </dgm:pt>
-    <dgm:pt modelId="{B5D6B341-454E-42DC-918B-D4F48B8FC02D}" type="pres">
-      <dgm:prSet presAssocID="{1D56F7B1-0249-48F3-A620-6D3E85A345D2}" presName="text3" presStyleLbl="revTx" presStyleIdx="3" presStyleCnt="6">
-        <dgm:presLayoutVars>
-          <dgm:chPref val="3"/>
-        </dgm:presLayoutVars>
-      </dgm:prSet>
-      <dgm:spPr/>
-    </dgm:pt>
-    <dgm:pt modelId="{937CC8DA-746F-4702-89D7-7B7301E1166A}" type="pres">
-      <dgm:prSet presAssocID="{1D56F7B1-0249-48F3-A620-6D3E85A345D2}" presName="hierChild4" presStyleCnt="0"/>
+    <dgm:pt modelId="{56EF0B0A-F624-470A-A167-C1C4A4A0C0A1}" type="pres">
+      <dgm:prSet presAssocID="{200B4F66-8DFA-4165-939D-670B5C5C8557}" presName="hierChild3" presStyleCnt="0"/>
       <dgm:spPr/>
     </dgm:pt>
     <dgm:pt modelId="{C838CBB1-3729-4E53-A1A6-3FC97FF021AF}" type="pres">
-      <dgm:prSet presAssocID="{08BF24EE-21E2-421D-AD6D-6EDCBD81DE72}" presName="Name10" presStyleLbl="parChTrans1D2" presStyleIdx="1" presStyleCnt="2"/>
+      <dgm:prSet presAssocID="{08BF24EE-21E2-421D-AD6D-6EDCBD81DE72}" presName="Name10" presStyleLbl="parChTrans1D2" presStyleIdx="3" presStyleCnt="4"/>
       <dgm:spPr/>
+      <dgm:t>
+        <a:bodyPr/>
+        <a:lstStyle/>
+        <a:p>
+          <a:endParaRPr lang="de-CH"/>
+        </a:p>
+      </dgm:t>
     </dgm:pt>
     <dgm:pt modelId="{460AAE47-C12B-4E11-89B6-0FDCF845A92C}" type="pres">
       <dgm:prSet presAssocID="{4A2C4E0B-C0A6-46CF-B40F-A35632DFB956}" presName="hierRoot2" presStyleCnt="0"/>
@@ -6410,110 +7139,101 @@
       <dgm:spPr/>
     </dgm:pt>
     <dgm:pt modelId="{F5AFA96A-2AAD-4331-BA00-56E1A10D2350}" type="pres">
-      <dgm:prSet presAssocID="{4A2C4E0B-C0A6-46CF-B40F-A35632DFB956}" presName="image2" presStyleLbl="node2" presStyleIdx="1" presStyleCnt="2" custScaleX="384772" custScaleY="384772"/>
-      <dgm:spPr/>
+      <dgm:prSet presAssocID="{4A2C4E0B-C0A6-46CF-B40F-A35632DFB956}" presName="image2" presStyleLbl="node2" presStyleIdx="3" presStyleCnt="4" custScaleX="384772" custScaleY="384772" custLinFactY="-97348" custLinFactNeighborX="-586" custLinFactNeighborY="-100000"/>
+      <dgm:spPr>
+        <a:blipFill dpi="0" rotWithShape="1">
+          <a:blip xmlns:r="http://schemas.openxmlformats.org/officeDocument/2006/relationships" r:embed="rId5">
+            <a:extLst>
+              <a:ext uri="{28A0092B-C50C-407E-A947-70E740481C1C}">
+                <a14:useLocalDpi xmlns:a14="http://schemas.microsoft.com/office/drawing/2010/main" val="0"/>
+              </a:ext>
+            </a:extLst>
+          </a:blip>
+          <a:srcRect/>
+          <a:stretch>
+            <a:fillRect l="250" t="-3188" r="-8250" b="3188"/>
+          </a:stretch>
+        </a:blipFill>
+      </dgm:spPr>
+      <dgm:t>
+        <a:bodyPr/>
+        <a:lstStyle/>
+        <a:p>
+          <a:endParaRPr lang="de-CH"/>
+        </a:p>
+      </dgm:t>
     </dgm:pt>
     <dgm:pt modelId="{BC31AB89-37E6-473A-9E60-DFCC04F55625}" type="pres">
-      <dgm:prSet presAssocID="{4A2C4E0B-C0A6-46CF-B40F-A35632DFB956}" presName="text2" presStyleLbl="revTx" presStyleIdx="4" presStyleCnt="6">
+      <dgm:prSet presAssocID="{4A2C4E0B-C0A6-46CF-B40F-A35632DFB956}" presName="text2" presStyleLbl="revTx" presStyleIdx="4" presStyleCnt="5" custScaleX="169866" custScaleY="376542" custLinFactY="83973" custLinFactNeighborX="-83318" custLinFactNeighborY="100000">
         <dgm:presLayoutVars>
           <dgm:chPref val="3"/>
         </dgm:presLayoutVars>
       </dgm:prSet>
       <dgm:spPr/>
+      <dgm:t>
+        <a:bodyPr/>
+        <a:lstStyle/>
+        <a:p>
+          <a:endParaRPr lang="de-CH"/>
+        </a:p>
+      </dgm:t>
     </dgm:pt>
     <dgm:pt modelId="{9EBE55ED-814C-4C8C-9609-C46830716FC7}" type="pres">
       <dgm:prSet presAssocID="{4A2C4E0B-C0A6-46CF-B40F-A35632DFB956}" presName="hierChild3" presStyleCnt="0"/>
       <dgm:spPr/>
     </dgm:pt>
-    <dgm:pt modelId="{2DF19A9F-6934-412F-AC20-5FFF32D35A6D}" type="pres">
-      <dgm:prSet presAssocID="{78293421-2D5A-4BE5-A625-4A5C2003E904}" presName="Name17" presStyleLbl="parChTrans1D3" presStyleIdx="2" presStyleCnt="3"/>
-      <dgm:spPr/>
-    </dgm:pt>
-    <dgm:pt modelId="{C18311AA-7F60-429B-824A-B1DAFC3EA4D7}" type="pres">
-      <dgm:prSet presAssocID="{2FFE044A-BDF7-4DDD-B065-4919CBA32382}" presName="hierRoot3" presStyleCnt="0"/>
-      <dgm:spPr/>
-    </dgm:pt>
-    <dgm:pt modelId="{05AB44DD-78FA-4A33-AA99-E8C9603891A3}" type="pres">
-      <dgm:prSet presAssocID="{2FFE044A-BDF7-4DDD-B065-4919CBA32382}" presName="composite3" presStyleCnt="0"/>
-      <dgm:spPr/>
-    </dgm:pt>
-    <dgm:pt modelId="{02BFE754-B542-43BA-9E5C-22D63D51C360}" type="pres">
-      <dgm:prSet presAssocID="{2FFE044A-BDF7-4DDD-B065-4919CBA32382}" presName="image3" presStyleLbl="node3" presStyleIdx="2" presStyleCnt="3" custScaleX="384772" custScaleY="384772"/>
-      <dgm:spPr/>
-    </dgm:pt>
-    <dgm:pt modelId="{5FECA359-DFFE-4EB4-B2B5-ECB49C729262}" type="pres">
-      <dgm:prSet presAssocID="{2FFE044A-BDF7-4DDD-B065-4919CBA32382}" presName="text3" presStyleLbl="revTx" presStyleIdx="5" presStyleCnt="6">
-        <dgm:presLayoutVars>
-          <dgm:chPref val="3"/>
-        </dgm:presLayoutVars>
-      </dgm:prSet>
-      <dgm:spPr/>
-    </dgm:pt>
-    <dgm:pt modelId="{F6C1CD3D-53E1-4372-BC34-53F2D4967AB8}" type="pres">
-      <dgm:prSet presAssocID="{2FFE044A-BDF7-4DDD-B065-4919CBA32382}" presName="hierChild4" presStyleCnt="0"/>
-      <dgm:spPr/>
-    </dgm:pt>
   </dgm:ptLst>
   <dgm:cxnLst>
-    <dgm:cxn modelId="{B13F7F3B-7A12-4495-A17B-EF2FC998BC39}" type="presOf" srcId="{200B4F66-8DFA-4165-939D-670B5C5C8557}" destId="{736E96A3-5A69-4AC4-8B47-5AF2F05F546D}" srcOrd="0" destOrd="0" presId="urn:microsoft.com/office/officeart/2009/layout/CirclePictureHierarchy"/>
-    <dgm:cxn modelId="{9EEA03A1-41D3-42B6-93F1-45015DFBBD18}" type="presOf" srcId="{4A2C4E0B-C0A6-46CF-B40F-A35632DFB956}" destId="{BC31AB89-37E6-473A-9E60-DFCC04F55625}" srcOrd="0" destOrd="0" presId="urn:microsoft.com/office/officeart/2009/layout/CirclePictureHierarchy"/>
-    <dgm:cxn modelId="{C78418F1-2E12-4495-8271-E38CEA750DC2}" type="presOf" srcId="{08BF24EE-21E2-421D-AD6D-6EDCBD81DE72}" destId="{C838CBB1-3729-4E53-A1A6-3FC97FF021AF}" srcOrd="0" destOrd="0" presId="urn:microsoft.com/office/officeart/2009/layout/CirclePictureHierarchy"/>
-    <dgm:cxn modelId="{88C4F826-AB5E-420A-BFE1-90EE4D6903B2}" type="presOf" srcId="{088301B1-9F8B-436F-B68F-A0FDA377A251}" destId="{B12531EC-F04F-44C0-B9B2-A05F94E9B462}" srcOrd="0" destOrd="0" presId="urn:microsoft.com/office/officeart/2009/layout/CirclePictureHierarchy"/>
-    <dgm:cxn modelId="{626F5A3E-4DB9-46A4-AFD6-DDE5029A35DD}" srcId="{315C8929-0872-46AA-9C1B-982145A31290}" destId="{1D56F7B1-0249-48F3-A620-6D3E85A345D2}" srcOrd="1" destOrd="0" parTransId="{EDC39730-4B4F-4BD2-907C-3CAAF74FC35A}" sibTransId="{06A0F091-6884-424E-AAAD-221C00826F7B}"/>
-    <dgm:cxn modelId="{415A26E5-F5FB-407E-8085-97CDC125C96E}" type="presOf" srcId="{EDC39730-4B4F-4BD2-907C-3CAAF74FC35A}" destId="{EA99F16D-F554-4CE5-915D-66C0C45B323A}" srcOrd="0" destOrd="0" presId="urn:microsoft.com/office/officeart/2009/layout/CirclePictureHierarchy"/>
-    <dgm:cxn modelId="{22C3E379-6C8D-4548-87E3-BD5B8A5A9E48}" type="presOf" srcId="{315C8929-0872-46AA-9C1B-982145A31290}" destId="{E7A9D688-3763-42CD-A5E4-AAFB7BF0EFB6}" srcOrd="0" destOrd="0" presId="urn:microsoft.com/office/officeart/2009/layout/CirclePictureHierarchy"/>
-    <dgm:cxn modelId="{E0E49ED8-20AD-41F1-B0F9-D65A075AEE19}" srcId="{315C8929-0872-46AA-9C1B-982145A31290}" destId="{200B4F66-8DFA-4165-939D-670B5C5C8557}" srcOrd="0" destOrd="0" parTransId="{72D7D46C-19A0-4516-B442-8BFF9AE57513}" sibTransId="{4F04111F-11CE-4C06-8816-FBD1AE5C323B}"/>
-    <dgm:cxn modelId="{E40E3E48-1F53-44CD-A4E2-4D2D40A9CC25}" type="presOf" srcId="{1D56F7B1-0249-48F3-A620-6D3E85A345D2}" destId="{B5D6B341-454E-42DC-918B-D4F48B8FC02D}" srcOrd="0" destOrd="0" presId="urn:microsoft.com/office/officeart/2009/layout/CirclePictureHierarchy"/>
-    <dgm:cxn modelId="{6F5DCEDA-9231-45D7-9EFA-E8F0759C0F92}" type="presOf" srcId="{37F915C0-9D86-4930-BC77-8D7E5E88854B}" destId="{88E80CD2-1D91-4308-AAEB-0C4E83980773}" srcOrd="0" destOrd="0" presId="urn:microsoft.com/office/officeart/2009/layout/CirclePictureHierarchy"/>
-    <dgm:cxn modelId="{85C14089-C45D-4ABB-B2B7-F3B79E9B6BEC}" srcId="{37F915C0-9D86-4930-BC77-8D7E5E88854B}" destId="{4A2C4E0B-C0A6-46CF-B40F-A35632DFB956}" srcOrd="1" destOrd="0" parTransId="{08BF24EE-21E2-421D-AD6D-6EDCBD81DE72}" sibTransId="{F225DBA5-9942-4436-A8FB-3AC93957D353}"/>
-    <dgm:cxn modelId="{41794029-808B-470C-9A40-F39C0B840E9D}" type="presOf" srcId="{78293421-2D5A-4BE5-A625-4A5C2003E904}" destId="{2DF19A9F-6934-412F-AC20-5FFF32D35A6D}" srcOrd="0" destOrd="0" presId="urn:microsoft.com/office/officeart/2009/layout/CirclePictureHierarchy"/>
-    <dgm:cxn modelId="{1DDA6450-7229-4F5C-A96E-FA7D7FBB9008}" type="presOf" srcId="{72D7D46C-19A0-4516-B442-8BFF9AE57513}" destId="{D7BC71D3-B819-4211-8B09-D5F84B6175AB}" srcOrd="0" destOrd="0" presId="urn:microsoft.com/office/officeart/2009/layout/CirclePictureHierarchy"/>
+    <dgm:cxn modelId="{D3832539-B939-4AA8-AEBF-B13FEDF4F39D}" type="presOf" srcId="{08BF24EE-21E2-421D-AD6D-6EDCBD81DE72}" destId="{C838CBB1-3729-4E53-A1A6-3FC97FF021AF}" srcOrd="0" destOrd="0" presId="urn:microsoft.com/office/officeart/2009/layout/CirclePictureHierarchy"/>
+    <dgm:cxn modelId="{626F5A3E-4DB9-46A4-AFD6-DDE5029A35DD}" srcId="{37F915C0-9D86-4930-BC77-8D7E5E88854B}" destId="{1D56F7B1-0249-48F3-A620-6D3E85A345D2}" srcOrd="0" destOrd="0" parTransId="{EDC39730-4B4F-4BD2-907C-3CAAF74FC35A}" sibTransId="{06A0F091-6884-424E-AAAD-221C00826F7B}"/>
+    <dgm:cxn modelId="{62D1EB8C-4AC3-4564-8B82-9FE5D47F96F3}" type="presOf" srcId="{088301B1-9F8B-436F-B68F-A0FDA377A251}" destId="{B12531EC-F04F-44C0-B9B2-A05F94E9B462}" srcOrd="0" destOrd="0" presId="urn:microsoft.com/office/officeart/2009/layout/CirclePictureHierarchy"/>
+    <dgm:cxn modelId="{BE2F8BD2-65AA-4D95-864D-85408A9A5272}" type="presOf" srcId="{37F915C0-9D86-4930-BC77-8D7E5E88854B}" destId="{88E80CD2-1D91-4308-AAEB-0C4E83980773}" srcOrd="0" destOrd="0" presId="urn:microsoft.com/office/officeart/2009/layout/CirclePictureHierarchy"/>
+    <dgm:cxn modelId="{E0E49ED8-20AD-41F1-B0F9-D65A075AEE19}" srcId="{37F915C0-9D86-4930-BC77-8D7E5E88854B}" destId="{200B4F66-8DFA-4165-939D-670B5C5C8557}" srcOrd="2" destOrd="0" parTransId="{72D7D46C-19A0-4516-B442-8BFF9AE57513}" sibTransId="{4F04111F-11CE-4C06-8816-FBD1AE5C323B}"/>
+    <dgm:cxn modelId="{944FFC72-CE6F-4B85-B218-5DD5013A01DC}" type="presOf" srcId="{5F5AABC0-C979-41C7-87F1-DE3E171FCA12}" destId="{C7B901FD-96E8-4753-815A-3E6669465BA4}" srcOrd="0" destOrd="0" presId="urn:microsoft.com/office/officeart/2009/layout/CirclePictureHierarchy"/>
+    <dgm:cxn modelId="{85C14089-C45D-4ABB-B2B7-F3B79E9B6BEC}" srcId="{37F915C0-9D86-4930-BC77-8D7E5E88854B}" destId="{4A2C4E0B-C0A6-46CF-B40F-A35632DFB956}" srcOrd="3" destOrd="0" parTransId="{08BF24EE-21E2-421D-AD6D-6EDCBD81DE72}" sibTransId="{F225DBA5-9942-4436-A8FB-3AC93957D353}"/>
+    <dgm:cxn modelId="{9C50EBF1-5159-4A7D-B14E-4040471632B1}" type="presOf" srcId="{72D7D46C-19A0-4516-B442-8BFF9AE57513}" destId="{A76BA134-EFE7-44F9-A1D3-7BF8CC44EC8F}" srcOrd="0" destOrd="0" presId="urn:microsoft.com/office/officeart/2009/layout/CirclePictureHierarchy"/>
+    <dgm:cxn modelId="{BC3FB962-1A5B-4B91-BDF4-A92FA12D7625}" type="presOf" srcId="{4A2C4E0B-C0A6-46CF-B40F-A35632DFB956}" destId="{BC31AB89-37E6-473A-9E60-DFCC04F55625}" srcOrd="0" destOrd="0" presId="urn:microsoft.com/office/officeart/2009/layout/CirclePictureHierarchy"/>
+    <dgm:cxn modelId="{B5926BCE-4D94-4F13-8984-E38AF36D9FE4}" type="presOf" srcId="{1D56F7B1-0249-48F3-A620-6D3E85A345D2}" destId="{D28ADFF0-DE8B-4252-84DB-061BE5885A83}" srcOrd="0" destOrd="0" presId="urn:microsoft.com/office/officeart/2009/layout/CirclePictureHierarchy"/>
+    <dgm:cxn modelId="{4515DB3C-DB52-48BE-AF34-CA0D91476B4D}" type="presOf" srcId="{200B4F66-8DFA-4165-939D-670B5C5C8557}" destId="{BFE021EF-B4EB-4893-B376-883652590936}" srcOrd="0" destOrd="0" presId="urn:microsoft.com/office/officeart/2009/layout/CirclePictureHierarchy"/>
+    <dgm:cxn modelId="{C692FF6C-E832-4B6F-8275-0A27061AEC16}" type="presOf" srcId="{315C8929-0872-46AA-9C1B-982145A31290}" destId="{E7A9D688-3763-42CD-A5E4-AAFB7BF0EFB6}" srcOrd="0" destOrd="0" presId="urn:microsoft.com/office/officeart/2009/layout/CirclePictureHierarchy"/>
+    <dgm:cxn modelId="{DDA4BC6E-1277-4184-A137-E56292E3BF59}" type="presOf" srcId="{EDC39730-4B4F-4BD2-907C-3CAAF74FC35A}" destId="{0FBC98FA-489E-452E-A0CB-72C722788427}" srcOrd="0" destOrd="0" presId="urn:microsoft.com/office/officeart/2009/layout/CirclePictureHierarchy"/>
     <dgm:cxn modelId="{205A322F-5141-4030-9D0E-ED3FB88EDFD6}" srcId="{5F5AABC0-C979-41C7-87F1-DE3E171FCA12}" destId="{37F915C0-9D86-4930-BC77-8D7E5E88854B}" srcOrd="0" destOrd="0" parTransId="{5381AACA-0215-4EE4-A5EA-BACE924E5D09}" sibTransId="{1E284868-61FF-4AF2-BE2F-DC7FAF3A6C70}"/>
-    <dgm:cxn modelId="{04F52584-2A5A-4CF0-A2D7-EA40FCF66DE0}" type="presOf" srcId="{5F5AABC0-C979-41C7-87F1-DE3E171FCA12}" destId="{C7B901FD-96E8-4753-815A-3E6669465BA4}" srcOrd="0" destOrd="0" presId="urn:microsoft.com/office/officeart/2009/layout/CirclePictureHierarchy"/>
-    <dgm:cxn modelId="{0C7C7E26-D72E-49C4-A60B-B6EDAC655FC1}" srcId="{37F915C0-9D86-4930-BC77-8D7E5E88854B}" destId="{315C8929-0872-46AA-9C1B-982145A31290}" srcOrd="0" destOrd="0" parTransId="{088301B1-9F8B-436F-B68F-A0FDA377A251}" sibTransId="{FCC4CFBB-EE87-4A85-8002-9F48B8398DFE}"/>
-    <dgm:cxn modelId="{57A00595-A341-4213-AFD4-B4DD03FCEFB9}" srcId="{4A2C4E0B-C0A6-46CF-B40F-A35632DFB956}" destId="{2FFE044A-BDF7-4DDD-B065-4919CBA32382}" srcOrd="0" destOrd="0" parTransId="{78293421-2D5A-4BE5-A625-4A5C2003E904}" sibTransId="{43E8C1F5-EA83-41E2-ABBA-FAAB1ADCE4C1}"/>
-    <dgm:cxn modelId="{18F1E877-0409-493B-81A0-90E059F688B7}" type="presOf" srcId="{2FFE044A-BDF7-4DDD-B065-4919CBA32382}" destId="{5FECA359-DFFE-4EB4-B2B5-ECB49C729262}" srcOrd="0" destOrd="0" presId="urn:microsoft.com/office/officeart/2009/layout/CirclePictureHierarchy"/>
-    <dgm:cxn modelId="{C48E1034-AA21-4831-89CC-59999D1F8450}" type="presParOf" srcId="{C7B901FD-96E8-4753-815A-3E6669465BA4}" destId="{A5167B20-C2E1-41F1-87DB-76E5C1E91314}" srcOrd="0" destOrd="0" presId="urn:microsoft.com/office/officeart/2009/layout/CirclePictureHierarchy"/>
-    <dgm:cxn modelId="{55EA6C71-6310-4849-8EEA-D26A710CE189}" type="presParOf" srcId="{A5167B20-C2E1-41F1-87DB-76E5C1E91314}" destId="{4E86DAF1-4D14-4BD1-BBF2-856AC2F7332E}" srcOrd="0" destOrd="0" presId="urn:microsoft.com/office/officeart/2009/layout/CirclePictureHierarchy"/>
-    <dgm:cxn modelId="{FBA9A08E-1BF2-4CC1-B7CB-E912F64B38AF}" type="presParOf" srcId="{4E86DAF1-4D14-4BD1-BBF2-856AC2F7332E}" destId="{45ACFD4A-3320-422B-81A3-E140E9ED9B00}" srcOrd="0" destOrd="0" presId="urn:microsoft.com/office/officeart/2009/layout/CirclePictureHierarchy"/>
-    <dgm:cxn modelId="{57050425-3036-4964-AD49-E03B0961AD87}" type="presParOf" srcId="{4E86DAF1-4D14-4BD1-BBF2-856AC2F7332E}" destId="{88E80CD2-1D91-4308-AAEB-0C4E83980773}" srcOrd="1" destOrd="0" presId="urn:microsoft.com/office/officeart/2009/layout/CirclePictureHierarchy"/>
-    <dgm:cxn modelId="{780528E2-9FB2-4079-B148-EA6D122DA8A6}" type="presParOf" srcId="{A5167B20-C2E1-41F1-87DB-76E5C1E91314}" destId="{8334338E-FE84-4CF2-8A4F-B132CF041679}" srcOrd="1" destOrd="0" presId="urn:microsoft.com/office/officeart/2009/layout/CirclePictureHierarchy"/>
-    <dgm:cxn modelId="{82C37AE7-E2ED-4F26-B66E-1BFEA14DC7CC}" type="presParOf" srcId="{8334338E-FE84-4CF2-8A4F-B132CF041679}" destId="{B12531EC-F04F-44C0-B9B2-A05F94E9B462}" srcOrd="0" destOrd="0" presId="urn:microsoft.com/office/officeart/2009/layout/CirclePictureHierarchy"/>
-    <dgm:cxn modelId="{4F0F6ECE-1A3F-4E98-BB76-070B67908282}" type="presParOf" srcId="{8334338E-FE84-4CF2-8A4F-B132CF041679}" destId="{B27C528E-30F1-43F1-A1E0-CCCA945BEC6D}" srcOrd="1" destOrd="0" presId="urn:microsoft.com/office/officeart/2009/layout/CirclePictureHierarchy"/>
-    <dgm:cxn modelId="{3FA18413-64D5-4F18-82E2-09067B6DDF8D}" type="presParOf" srcId="{B27C528E-30F1-43F1-A1E0-CCCA945BEC6D}" destId="{9E83A011-99B4-421E-90A1-2E46FDE35213}" srcOrd="0" destOrd="0" presId="urn:microsoft.com/office/officeart/2009/layout/CirclePictureHierarchy"/>
-    <dgm:cxn modelId="{EB77C9CA-0166-4B24-A26F-4F07D0F8457A}" type="presParOf" srcId="{9E83A011-99B4-421E-90A1-2E46FDE35213}" destId="{F856EED2-3A55-4450-B9C9-DE161F12D2FC}" srcOrd="0" destOrd="0" presId="urn:microsoft.com/office/officeart/2009/layout/CirclePictureHierarchy"/>
-    <dgm:cxn modelId="{0FA3F3DA-507D-4433-8BE4-DE6CF8238F7E}" type="presParOf" srcId="{9E83A011-99B4-421E-90A1-2E46FDE35213}" destId="{E7A9D688-3763-42CD-A5E4-AAFB7BF0EFB6}" srcOrd="1" destOrd="0" presId="urn:microsoft.com/office/officeart/2009/layout/CirclePictureHierarchy"/>
-    <dgm:cxn modelId="{BBC02C58-8F2C-41BD-9334-3665A77EEDE2}" type="presParOf" srcId="{B27C528E-30F1-43F1-A1E0-CCCA945BEC6D}" destId="{32A5539B-4B11-4F12-9D0F-EFFA1FEC7509}" srcOrd="1" destOrd="0" presId="urn:microsoft.com/office/officeart/2009/layout/CirclePictureHierarchy"/>
-    <dgm:cxn modelId="{06062859-15D4-4B70-9DA9-D352A700770A}" type="presParOf" srcId="{32A5539B-4B11-4F12-9D0F-EFFA1FEC7509}" destId="{D7BC71D3-B819-4211-8B09-D5F84B6175AB}" srcOrd="0" destOrd="0" presId="urn:microsoft.com/office/officeart/2009/layout/CirclePictureHierarchy"/>
-    <dgm:cxn modelId="{E9D51449-6022-4607-9204-BEF27D3DC7DB}" type="presParOf" srcId="{32A5539B-4B11-4F12-9D0F-EFFA1FEC7509}" destId="{43489A35-5735-4D46-95C1-63665774AF87}" srcOrd="1" destOrd="0" presId="urn:microsoft.com/office/officeart/2009/layout/CirclePictureHierarchy"/>
-    <dgm:cxn modelId="{36D2DE28-2C65-45C5-B286-E1602CCCA45B}" type="presParOf" srcId="{43489A35-5735-4D46-95C1-63665774AF87}" destId="{F29E2FC7-CB38-421E-86E7-E23B2908352E}" srcOrd="0" destOrd="0" presId="urn:microsoft.com/office/officeart/2009/layout/CirclePictureHierarchy"/>
-    <dgm:cxn modelId="{4FB6DC52-A3E1-4BA9-942A-F58EE95AE5B9}" type="presParOf" srcId="{F29E2FC7-CB38-421E-86E7-E23B2908352E}" destId="{D70E439E-55FC-4864-A296-744361622A29}" srcOrd="0" destOrd="0" presId="urn:microsoft.com/office/officeart/2009/layout/CirclePictureHierarchy"/>
-    <dgm:cxn modelId="{4E3136C0-412B-4694-8D74-73D375AC7836}" type="presParOf" srcId="{F29E2FC7-CB38-421E-86E7-E23B2908352E}" destId="{736E96A3-5A69-4AC4-8B47-5AF2F05F546D}" srcOrd="1" destOrd="0" presId="urn:microsoft.com/office/officeart/2009/layout/CirclePictureHierarchy"/>
-    <dgm:cxn modelId="{5605344D-8E01-421D-BA07-B56103D52A65}" type="presParOf" srcId="{43489A35-5735-4D46-95C1-63665774AF87}" destId="{3F9768F8-6C6B-4C4A-9120-D72B4E4B2DE0}" srcOrd="1" destOrd="0" presId="urn:microsoft.com/office/officeart/2009/layout/CirclePictureHierarchy"/>
-    <dgm:cxn modelId="{ABA27731-C788-430F-983A-2E65D1EE0AF7}" type="presParOf" srcId="{32A5539B-4B11-4F12-9D0F-EFFA1FEC7509}" destId="{EA99F16D-F554-4CE5-915D-66C0C45B323A}" srcOrd="2" destOrd="0" presId="urn:microsoft.com/office/officeart/2009/layout/CirclePictureHierarchy"/>
-    <dgm:cxn modelId="{3FFE70D3-6104-4D00-AB4A-281BD73C9035}" type="presParOf" srcId="{32A5539B-4B11-4F12-9D0F-EFFA1FEC7509}" destId="{3D9200A6-5C2A-419E-8C11-2712610AEB4C}" srcOrd="3" destOrd="0" presId="urn:microsoft.com/office/officeart/2009/layout/CirclePictureHierarchy"/>
-    <dgm:cxn modelId="{02305726-BDB1-4865-A36D-B37CB4A9B261}" type="presParOf" srcId="{3D9200A6-5C2A-419E-8C11-2712610AEB4C}" destId="{4E92319B-17AE-441D-91BE-1E5EBF3FE375}" srcOrd="0" destOrd="0" presId="urn:microsoft.com/office/officeart/2009/layout/CirclePictureHierarchy"/>
-    <dgm:cxn modelId="{E18D3A1F-E331-4C31-84F6-4EB0E8FB5E61}" type="presParOf" srcId="{4E92319B-17AE-441D-91BE-1E5EBF3FE375}" destId="{71287231-60C8-4D28-ABA5-CB669EB34003}" srcOrd="0" destOrd="0" presId="urn:microsoft.com/office/officeart/2009/layout/CirclePictureHierarchy"/>
-    <dgm:cxn modelId="{F12EC35A-D667-4DA8-A061-21865E7F416F}" type="presParOf" srcId="{4E92319B-17AE-441D-91BE-1E5EBF3FE375}" destId="{B5D6B341-454E-42DC-918B-D4F48B8FC02D}" srcOrd="1" destOrd="0" presId="urn:microsoft.com/office/officeart/2009/layout/CirclePictureHierarchy"/>
-    <dgm:cxn modelId="{D510D213-C8B1-4EB4-8F28-C3AC6C11CEA3}" type="presParOf" srcId="{3D9200A6-5C2A-419E-8C11-2712610AEB4C}" destId="{937CC8DA-746F-4702-89D7-7B7301E1166A}" srcOrd="1" destOrd="0" presId="urn:microsoft.com/office/officeart/2009/layout/CirclePictureHierarchy"/>
-    <dgm:cxn modelId="{BD0CEEA5-657D-4862-BF58-46456EC082E8}" type="presParOf" srcId="{8334338E-FE84-4CF2-8A4F-B132CF041679}" destId="{C838CBB1-3729-4E53-A1A6-3FC97FF021AF}" srcOrd="2" destOrd="0" presId="urn:microsoft.com/office/officeart/2009/layout/CirclePictureHierarchy"/>
-    <dgm:cxn modelId="{71B1AC61-AAAB-4064-BAE5-56E4BB3AC4A9}" type="presParOf" srcId="{8334338E-FE84-4CF2-8A4F-B132CF041679}" destId="{460AAE47-C12B-4E11-89B6-0FDCF845A92C}" srcOrd="3" destOrd="0" presId="urn:microsoft.com/office/officeart/2009/layout/CirclePictureHierarchy"/>
-    <dgm:cxn modelId="{6EA2C90D-095F-4077-B670-94E8EDAC1996}" type="presParOf" srcId="{460AAE47-C12B-4E11-89B6-0FDCF845A92C}" destId="{6D5ED23E-8CF5-44BE-8DD8-24BEF67E42BF}" srcOrd="0" destOrd="0" presId="urn:microsoft.com/office/officeart/2009/layout/CirclePictureHierarchy"/>
-    <dgm:cxn modelId="{CA041FCA-A2BC-4399-9343-ACFD69E906FC}" type="presParOf" srcId="{6D5ED23E-8CF5-44BE-8DD8-24BEF67E42BF}" destId="{F5AFA96A-2AAD-4331-BA00-56E1A10D2350}" srcOrd="0" destOrd="0" presId="urn:microsoft.com/office/officeart/2009/layout/CirclePictureHierarchy"/>
-    <dgm:cxn modelId="{7445A743-2F27-4007-B96C-FBD451D3A6FF}" type="presParOf" srcId="{6D5ED23E-8CF5-44BE-8DD8-24BEF67E42BF}" destId="{BC31AB89-37E6-473A-9E60-DFCC04F55625}" srcOrd="1" destOrd="0" presId="urn:microsoft.com/office/officeart/2009/layout/CirclePictureHierarchy"/>
-    <dgm:cxn modelId="{877E1BB5-B8DB-4AA0-99C3-4A813BAF65F0}" type="presParOf" srcId="{460AAE47-C12B-4E11-89B6-0FDCF845A92C}" destId="{9EBE55ED-814C-4C8C-9609-C46830716FC7}" srcOrd="1" destOrd="0" presId="urn:microsoft.com/office/officeart/2009/layout/CirclePictureHierarchy"/>
-    <dgm:cxn modelId="{1B1E3865-8044-437E-B458-A880C0663843}" type="presParOf" srcId="{9EBE55ED-814C-4C8C-9609-C46830716FC7}" destId="{2DF19A9F-6934-412F-AC20-5FFF32D35A6D}" srcOrd="0" destOrd="0" presId="urn:microsoft.com/office/officeart/2009/layout/CirclePictureHierarchy"/>
-    <dgm:cxn modelId="{02C2438D-13F5-46E9-9835-E0B98F935E5B}" type="presParOf" srcId="{9EBE55ED-814C-4C8C-9609-C46830716FC7}" destId="{C18311AA-7F60-429B-824A-B1DAFC3EA4D7}" srcOrd="1" destOrd="0" presId="urn:microsoft.com/office/officeart/2009/layout/CirclePictureHierarchy"/>
-    <dgm:cxn modelId="{252C1A00-8CD4-413E-95AC-6BE3AF66223E}" type="presParOf" srcId="{C18311AA-7F60-429B-824A-B1DAFC3EA4D7}" destId="{05AB44DD-78FA-4A33-AA99-E8C9603891A3}" srcOrd="0" destOrd="0" presId="urn:microsoft.com/office/officeart/2009/layout/CirclePictureHierarchy"/>
-    <dgm:cxn modelId="{5DE77812-83C2-49A0-BECF-3AB9352181D5}" type="presParOf" srcId="{05AB44DD-78FA-4A33-AA99-E8C9603891A3}" destId="{02BFE754-B542-43BA-9E5C-22D63D51C360}" srcOrd="0" destOrd="0" presId="urn:microsoft.com/office/officeart/2009/layout/CirclePictureHierarchy"/>
-    <dgm:cxn modelId="{A37FF3D7-C2C6-43B4-A669-D4779F1B97FE}" type="presParOf" srcId="{05AB44DD-78FA-4A33-AA99-E8C9603891A3}" destId="{5FECA359-DFFE-4EB4-B2B5-ECB49C729262}" srcOrd="1" destOrd="0" presId="urn:microsoft.com/office/officeart/2009/layout/CirclePictureHierarchy"/>
-    <dgm:cxn modelId="{F3AAC23C-4AC9-44E7-9D53-064E95DA9AF3}" type="presParOf" srcId="{C18311AA-7F60-429B-824A-B1DAFC3EA4D7}" destId="{F6C1CD3D-53E1-4372-BC34-53F2D4967AB8}" srcOrd="1" destOrd="0" presId="urn:microsoft.com/office/officeart/2009/layout/CirclePictureHierarchy"/>
+    <dgm:cxn modelId="{0C7C7E26-D72E-49C4-A60B-B6EDAC655FC1}" srcId="{37F915C0-9D86-4930-BC77-8D7E5E88854B}" destId="{315C8929-0872-46AA-9C1B-982145A31290}" srcOrd="1" destOrd="0" parTransId="{088301B1-9F8B-436F-B68F-A0FDA377A251}" sibTransId="{FCC4CFBB-EE87-4A85-8002-9F48B8398DFE}"/>
+    <dgm:cxn modelId="{28128C35-7DF1-473E-B763-A8E7343E76BF}" type="presParOf" srcId="{C7B901FD-96E8-4753-815A-3E6669465BA4}" destId="{A5167B20-C2E1-41F1-87DB-76E5C1E91314}" srcOrd="0" destOrd="0" presId="urn:microsoft.com/office/officeart/2009/layout/CirclePictureHierarchy"/>
+    <dgm:cxn modelId="{63EC4071-2895-465C-925F-4552ED8179D6}" type="presParOf" srcId="{A5167B20-C2E1-41F1-87DB-76E5C1E91314}" destId="{4E86DAF1-4D14-4BD1-BBF2-856AC2F7332E}" srcOrd="0" destOrd="0" presId="urn:microsoft.com/office/officeart/2009/layout/CirclePictureHierarchy"/>
+    <dgm:cxn modelId="{D4E9632B-3AD9-4D99-94C1-71A8EC9DD17A}" type="presParOf" srcId="{4E86DAF1-4D14-4BD1-BBF2-856AC2F7332E}" destId="{45ACFD4A-3320-422B-81A3-E140E9ED9B00}" srcOrd="0" destOrd="0" presId="urn:microsoft.com/office/officeart/2009/layout/CirclePictureHierarchy"/>
+    <dgm:cxn modelId="{4E246A44-F6BE-4301-86C9-CA670D7B39B8}" type="presParOf" srcId="{4E86DAF1-4D14-4BD1-BBF2-856AC2F7332E}" destId="{88E80CD2-1D91-4308-AAEB-0C4E83980773}" srcOrd="1" destOrd="0" presId="urn:microsoft.com/office/officeart/2009/layout/CirclePictureHierarchy"/>
+    <dgm:cxn modelId="{C5D7E78B-B317-4545-ADAB-A741DAE22AD0}" type="presParOf" srcId="{A5167B20-C2E1-41F1-87DB-76E5C1E91314}" destId="{8334338E-FE84-4CF2-8A4F-B132CF041679}" srcOrd="1" destOrd="0" presId="urn:microsoft.com/office/officeart/2009/layout/CirclePictureHierarchy"/>
+    <dgm:cxn modelId="{D9E4A083-1719-4CEE-87A0-1DE684E37F5F}" type="presParOf" srcId="{8334338E-FE84-4CF2-8A4F-B132CF041679}" destId="{0FBC98FA-489E-452E-A0CB-72C722788427}" srcOrd="0" destOrd="0" presId="urn:microsoft.com/office/officeart/2009/layout/CirclePictureHierarchy"/>
+    <dgm:cxn modelId="{409FC875-920C-422F-94EF-A0C77F7AB162}" type="presParOf" srcId="{8334338E-FE84-4CF2-8A4F-B132CF041679}" destId="{789232B6-49EA-4E8C-ACC0-9AAB3BD156C3}" srcOrd="1" destOrd="0" presId="urn:microsoft.com/office/officeart/2009/layout/CirclePictureHierarchy"/>
+    <dgm:cxn modelId="{B7B829AC-0E02-4A41-90CD-9922A9F9F871}" type="presParOf" srcId="{789232B6-49EA-4E8C-ACC0-9AAB3BD156C3}" destId="{4CA666FF-CB23-4DE6-9E0F-ACF6753674D8}" srcOrd="0" destOrd="0" presId="urn:microsoft.com/office/officeart/2009/layout/CirclePictureHierarchy"/>
+    <dgm:cxn modelId="{3222B078-DABF-47BE-9AA6-A80EA8BC0905}" type="presParOf" srcId="{4CA666FF-CB23-4DE6-9E0F-ACF6753674D8}" destId="{DC90A468-D0BD-43E5-B99C-94E9ADC92B84}" srcOrd="0" destOrd="0" presId="urn:microsoft.com/office/officeart/2009/layout/CirclePictureHierarchy"/>
+    <dgm:cxn modelId="{EAD2B1D1-0866-4A32-A11D-70BEA56B1E6D}" type="presParOf" srcId="{4CA666FF-CB23-4DE6-9E0F-ACF6753674D8}" destId="{D28ADFF0-DE8B-4252-84DB-061BE5885A83}" srcOrd="1" destOrd="0" presId="urn:microsoft.com/office/officeart/2009/layout/CirclePictureHierarchy"/>
+    <dgm:cxn modelId="{691A8735-EEBE-4024-8DCB-962C73F5DEA4}" type="presParOf" srcId="{789232B6-49EA-4E8C-ACC0-9AAB3BD156C3}" destId="{9BF22477-210A-4FE5-AFDA-C472114B6DE4}" srcOrd="1" destOrd="0" presId="urn:microsoft.com/office/officeart/2009/layout/CirclePictureHierarchy"/>
+    <dgm:cxn modelId="{3A31E861-AC73-41FD-8FA8-3AC7C80676DD}" type="presParOf" srcId="{8334338E-FE84-4CF2-8A4F-B132CF041679}" destId="{B12531EC-F04F-44C0-B9B2-A05F94E9B462}" srcOrd="2" destOrd="0" presId="urn:microsoft.com/office/officeart/2009/layout/CirclePictureHierarchy"/>
+    <dgm:cxn modelId="{996A429E-DE1E-4F66-9DC0-D67BD0B1BB1E}" type="presParOf" srcId="{8334338E-FE84-4CF2-8A4F-B132CF041679}" destId="{B27C528E-30F1-43F1-A1E0-CCCA945BEC6D}" srcOrd="3" destOrd="0" presId="urn:microsoft.com/office/officeart/2009/layout/CirclePictureHierarchy"/>
+    <dgm:cxn modelId="{ECAE3345-629E-458C-9868-DE122CA6A6BE}" type="presParOf" srcId="{B27C528E-30F1-43F1-A1E0-CCCA945BEC6D}" destId="{9E83A011-99B4-421E-90A1-2E46FDE35213}" srcOrd="0" destOrd="0" presId="urn:microsoft.com/office/officeart/2009/layout/CirclePictureHierarchy"/>
+    <dgm:cxn modelId="{9BC24CAA-2C25-4BB5-B7BD-63BAF54CAAE8}" type="presParOf" srcId="{9E83A011-99B4-421E-90A1-2E46FDE35213}" destId="{F856EED2-3A55-4450-B9C9-DE161F12D2FC}" srcOrd="0" destOrd="0" presId="urn:microsoft.com/office/officeart/2009/layout/CirclePictureHierarchy"/>
+    <dgm:cxn modelId="{41CE0103-B9AB-473D-95D4-4473E06E67F6}" type="presParOf" srcId="{9E83A011-99B4-421E-90A1-2E46FDE35213}" destId="{E7A9D688-3763-42CD-A5E4-AAFB7BF0EFB6}" srcOrd="1" destOrd="0" presId="urn:microsoft.com/office/officeart/2009/layout/CirclePictureHierarchy"/>
+    <dgm:cxn modelId="{507187B4-7753-4794-8A7C-9441A694F941}" type="presParOf" srcId="{B27C528E-30F1-43F1-A1E0-CCCA945BEC6D}" destId="{32A5539B-4B11-4F12-9D0F-EFFA1FEC7509}" srcOrd="1" destOrd="0" presId="urn:microsoft.com/office/officeart/2009/layout/CirclePictureHierarchy"/>
+    <dgm:cxn modelId="{C4D5422A-1DF8-4B86-98AD-6C92406195CB}" type="presParOf" srcId="{8334338E-FE84-4CF2-8A4F-B132CF041679}" destId="{A76BA134-EFE7-44F9-A1D3-7BF8CC44EC8F}" srcOrd="4" destOrd="0" presId="urn:microsoft.com/office/officeart/2009/layout/CirclePictureHierarchy"/>
+    <dgm:cxn modelId="{0D658998-BB08-4221-B1DD-7ADADCF6B3C9}" type="presParOf" srcId="{8334338E-FE84-4CF2-8A4F-B132CF041679}" destId="{27B87650-294B-4268-805A-BD8218B9747D}" srcOrd="5" destOrd="0" presId="urn:microsoft.com/office/officeart/2009/layout/CirclePictureHierarchy"/>
+    <dgm:cxn modelId="{A3012649-9DB0-452F-8E08-0C120AA7DD80}" type="presParOf" srcId="{27B87650-294B-4268-805A-BD8218B9747D}" destId="{6790D551-EE06-48F1-BFB1-2496BD4430F0}" srcOrd="0" destOrd="0" presId="urn:microsoft.com/office/officeart/2009/layout/CirclePictureHierarchy"/>
+    <dgm:cxn modelId="{A2B36A68-216C-42E3-AAA6-389B101F8873}" type="presParOf" srcId="{6790D551-EE06-48F1-BFB1-2496BD4430F0}" destId="{3B868CF4-BA70-494E-AAF0-1860286DDDB4}" srcOrd="0" destOrd="0" presId="urn:microsoft.com/office/officeart/2009/layout/CirclePictureHierarchy"/>
+    <dgm:cxn modelId="{4131240A-BEF9-4B74-9FA4-9E643531B531}" type="presParOf" srcId="{6790D551-EE06-48F1-BFB1-2496BD4430F0}" destId="{BFE021EF-B4EB-4893-B376-883652590936}" srcOrd="1" destOrd="0" presId="urn:microsoft.com/office/officeart/2009/layout/CirclePictureHierarchy"/>
+    <dgm:cxn modelId="{08CC64A1-386E-496B-A682-0FCF33FC5EC2}" type="presParOf" srcId="{27B87650-294B-4268-805A-BD8218B9747D}" destId="{56EF0B0A-F624-470A-A167-C1C4A4A0C0A1}" srcOrd="1" destOrd="0" presId="urn:microsoft.com/office/officeart/2009/layout/CirclePictureHierarchy"/>
+    <dgm:cxn modelId="{54CF3323-762C-4518-AE9B-1814FD364D1D}" type="presParOf" srcId="{8334338E-FE84-4CF2-8A4F-B132CF041679}" destId="{C838CBB1-3729-4E53-A1A6-3FC97FF021AF}" srcOrd="6" destOrd="0" presId="urn:microsoft.com/office/officeart/2009/layout/CirclePictureHierarchy"/>
+    <dgm:cxn modelId="{34346D4D-032D-49FB-871D-35145C24787E}" type="presParOf" srcId="{8334338E-FE84-4CF2-8A4F-B132CF041679}" destId="{460AAE47-C12B-4E11-89B6-0FDCF845A92C}" srcOrd="7" destOrd="0" presId="urn:microsoft.com/office/officeart/2009/layout/CirclePictureHierarchy"/>
+    <dgm:cxn modelId="{E6BBDDCF-7D78-4B97-955A-322238DEFEE6}" type="presParOf" srcId="{460AAE47-C12B-4E11-89B6-0FDCF845A92C}" destId="{6D5ED23E-8CF5-44BE-8DD8-24BEF67E42BF}" srcOrd="0" destOrd="0" presId="urn:microsoft.com/office/officeart/2009/layout/CirclePictureHierarchy"/>
+    <dgm:cxn modelId="{3A3CE0E8-B5D4-4C31-840B-1E4CB23E48B4}" type="presParOf" srcId="{6D5ED23E-8CF5-44BE-8DD8-24BEF67E42BF}" destId="{F5AFA96A-2AAD-4331-BA00-56E1A10D2350}" srcOrd="0" destOrd="0" presId="urn:microsoft.com/office/officeart/2009/layout/CirclePictureHierarchy"/>
+    <dgm:cxn modelId="{83DD6D65-4C9D-4BD6-A14C-D5D9BB48ADDD}" type="presParOf" srcId="{6D5ED23E-8CF5-44BE-8DD8-24BEF67E42BF}" destId="{BC31AB89-37E6-473A-9E60-DFCC04F55625}" srcOrd="1" destOrd="0" presId="urn:microsoft.com/office/officeart/2009/layout/CirclePictureHierarchy"/>
+    <dgm:cxn modelId="{A5E6C10D-049A-484F-9D9B-CC6AA5F2DB74}" type="presParOf" srcId="{460AAE47-C12B-4E11-89B6-0FDCF845A92C}" destId="{9EBE55ED-814C-4C8C-9609-C46830716FC7}" srcOrd="1" destOrd="0" presId="urn:microsoft.com/office/officeart/2009/layout/CirclePictureHierarchy"/>
   </dgm:cxnLst>
   <dgm:bg/>
   <dgm:whole/>
   <dgm:extLst>
     <a:ext uri="http://schemas.microsoft.com/office/drawing/2008/diagram">
-      <dsp:dataModelExt xmlns:dsp="http://schemas.microsoft.com/office/drawing/2008/diagram" relId="rId14" minVer="http://schemas.openxmlformats.org/drawingml/2006/diagram"/>
+      <dsp:dataModelExt xmlns:dsp="http://schemas.microsoft.com/office/drawing/2008/diagram" relId="rId15" minVer="http://schemas.openxmlformats.org/drawingml/2006/diagram"/>
     </a:ext>
   </dgm:extLst>
 </dgm:dataModel>
@@ -6527,69 +7247,6 @@
       <dsp:cNvGrpSpPr/>
     </dsp:nvGrpSpPr>
     <dsp:grpSpPr/>
-    <dsp:sp modelId="{2DF19A9F-6934-412F-AC20-5FFF32D35A6D}">
-      <dsp:nvSpPr>
-        <dsp:cNvPr id="0" name=""/>
-        <dsp:cNvSpPr/>
-      </dsp:nvSpPr>
-      <dsp:spPr>
-        <a:xfrm>
-          <a:off x="4227165" y="2869441"/>
-          <a:ext cx="91440" cy="111937"/>
-        </a:xfrm>
-        <a:custGeom>
-          <a:avLst/>
-          <a:gdLst/>
-          <a:ahLst/>
-          <a:cxnLst/>
-          <a:rect l="0" t="0" r="0" b="0"/>
-          <a:pathLst>
-            <a:path>
-              <a:moveTo>
-                <a:pt x="45720" y="0"/>
-              </a:moveTo>
-              <a:lnTo>
-                <a:pt x="45720" y="111937"/>
-              </a:lnTo>
-            </a:path>
-          </a:pathLst>
-        </a:custGeom>
-        <a:noFill/>
-        <a:ln w="12700" cap="flat" cmpd="sng" algn="ctr">
-          <a:solidFill>
-            <a:schemeClr val="accent1">
-              <a:shade val="80000"/>
-              <a:hueOff val="0"/>
-              <a:satOff val="0"/>
-              <a:lumOff val="0"/>
-              <a:alphaOff val="0"/>
-            </a:schemeClr>
-          </a:solidFill>
-          <a:prstDash val="solid"/>
-          <a:miter lim="800000"/>
-        </a:ln>
-        <a:effectLst/>
-        <a:scene3d>
-          <a:camera prst="orthographicFront"/>
-          <a:lightRig rig="threePt" dir="t">
-            <a:rot lat="0" lon="0" rev="7500000"/>
-          </a:lightRig>
-        </a:scene3d>
-        <a:sp3d z="-40000" prstMaterial="matte"/>
-      </dsp:spPr>
-      <dsp:style>
-        <a:lnRef idx="2">
-          <a:scrgbClr r="0" g="0" b="0"/>
-        </a:lnRef>
-        <a:fillRef idx="0">
-          <a:scrgbClr r="0" g="0" b="0"/>
-        </a:fillRef>
-        <a:effectRef idx="0">
-          <a:scrgbClr r="0" g="0" b="0"/>
-        </a:effectRef>
-        <a:fontRef idx="minor"/>
-      </dsp:style>
-    </dsp:sp>
     <dsp:sp modelId="{C838CBB1-3729-4E53-A1A6-3FC97FF021AF}">
       <dsp:nvSpPr>
         <dsp:cNvPr id="0" name=""/>
@@ -6597,8 +7254,8 @@
       </dsp:nvSpPr>
       <dsp:spPr>
         <a:xfrm>
-          <a:off x="3151579" y="1379252"/>
-          <a:ext cx="1121305" cy="111937"/>
+          <a:off x="2809426" y="1260486"/>
+          <a:ext cx="2265747" cy="98390"/>
         </a:xfrm>
         <a:custGeom>
           <a:avLst/>
@@ -6612,13 +7269,13 @@
                 <a:pt x="0" y="0"/>
               </a:moveTo>
               <a:lnTo>
-                <a:pt x="0" y="55968"/>
+                <a:pt x="0" y="49195"/>
               </a:lnTo>
               <a:lnTo>
-                <a:pt x="1121305" y="55968"/>
+                <a:pt x="2265747" y="49195"/>
               </a:lnTo>
               <a:lnTo>
-                <a:pt x="1121305" y="111937"/>
+                <a:pt x="2265747" y="98390"/>
               </a:lnTo>
             </a:path>
           </a:pathLst>
@@ -6659,15 +7316,15 @@
         <a:fontRef idx="minor"/>
       </dsp:style>
     </dsp:sp>
-    <dsp:sp modelId="{EA99F16D-F554-4CE5-915D-66C0C45B323A}">
+    <dsp:sp modelId="{A76BA134-EFE7-44F9-A1D3-7BF8CC44EC8F}">
       <dsp:nvSpPr>
         <dsp:cNvPr id="0" name=""/>
         <dsp:cNvSpPr/>
       </dsp:nvSpPr>
       <dsp:spPr>
         <a:xfrm>
-          <a:off x="2030273" y="2869441"/>
-          <a:ext cx="747537" cy="111937"/>
+          <a:off x="2809426" y="1260486"/>
+          <a:ext cx="786628" cy="98390"/>
         </a:xfrm>
         <a:custGeom>
           <a:avLst/>
@@ -6681,13 +7338,13 @@
                 <a:pt x="0" y="0"/>
               </a:moveTo>
               <a:lnTo>
-                <a:pt x="0" y="55968"/>
+                <a:pt x="0" y="49195"/>
               </a:lnTo>
               <a:lnTo>
-                <a:pt x="747537" y="55968"/>
+                <a:pt x="786628" y="49195"/>
               </a:lnTo>
               <a:lnTo>
-                <a:pt x="747537" y="111937"/>
+                <a:pt x="786628" y="98390"/>
               </a:lnTo>
             </a:path>
           </a:pathLst>
@@ -6696,76 +7353,7 @@
         <a:ln w="12700" cap="flat" cmpd="sng" algn="ctr">
           <a:solidFill>
             <a:schemeClr val="accent1">
-              <a:shade val="80000"/>
-              <a:hueOff val="0"/>
-              <a:satOff val="0"/>
-              <a:lumOff val="0"/>
-              <a:alphaOff val="0"/>
-            </a:schemeClr>
-          </a:solidFill>
-          <a:prstDash val="solid"/>
-          <a:miter lim="800000"/>
-        </a:ln>
-        <a:effectLst/>
-        <a:scene3d>
-          <a:camera prst="orthographicFront"/>
-          <a:lightRig rig="threePt" dir="t">
-            <a:rot lat="0" lon="0" rev="7500000"/>
-          </a:lightRig>
-        </a:scene3d>
-        <a:sp3d z="-40000" prstMaterial="matte"/>
-      </dsp:spPr>
-      <dsp:style>
-        <a:lnRef idx="2">
-          <a:scrgbClr r="0" g="0" b="0"/>
-        </a:lnRef>
-        <a:fillRef idx="0">
-          <a:scrgbClr r="0" g="0" b="0"/>
-        </a:fillRef>
-        <a:effectRef idx="0">
-          <a:scrgbClr r="0" g="0" b="0"/>
-        </a:effectRef>
-        <a:fontRef idx="minor"/>
-      </dsp:style>
-    </dsp:sp>
-    <dsp:sp modelId="{D7BC71D3-B819-4211-8B09-D5F84B6175AB}">
-      <dsp:nvSpPr>
-        <dsp:cNvPr id="0" name=""/>
-        <dsp:cNvSpPr/>
-      </dsp:nvSpPr>
-      <dsp:spPr>
-        <a:xfrm>
-          <a:off x="1282736" y="2869441"/>
-          <a:ext cx="747537" cy="111937"/>
-        </a:xfrm>
-        <a:custGeom>
-          <a:avLst/>
-          <a:gdLst/>
-          <a:ahLst/>
-          <a:cxnLst/>
-          <a:rect l="0" t="0" r="0" b="0"/>
-          <a:pathLst>
-            <a:path>
-              <a:moveTo>
-                <a:pt x="747537" y="0"/>
-              </a:moveTo>
-              <a:lnTo>
-                <a:pt x="747537" y="55968"/>
-              </a:lnTo>
-              <a:lnTo>
-                <a:pt x="0" y="55968"/>
-              </a:lnTo>
-              <a:lnTo>
-                <a:pt x="0" y="111937"/>
-              </a:lnTo>
-            </a:path>
-          </a:pathLst>
-        </a:custGeom>
-        <a:noFill/>
-        <a:ln w="12700" cap="flat" cmpd="sng" algn="ctr">
-          <a:solidFill>
-            <a:schemeClr val="accent1">
-              <a:shade val="80000"/>
+              <a:shade val="60000"/>
               <a:hueOff val="0"/>
               <a:satOff val="0"/>
               <a:lumOff val="0"/>
@@ -6804,8 +7392,8 @@
       </dsp:nvSpPr>
       <dsp:spPr>
         <a:xfrm>
-          <a:off x="2030273" y="1379252"/>
-          <a:ext cx="1121305" cy="111937"/>
+          <a:off x="2117317" y="1260486"/>
+          <a:ext cx="692108" cy="98390"/>
         </a:xfrm>
         <a:custGeom>
           <a:avLst/>
@@ -6816,16 +7404,85 @@
           <a:pathLst>
             <a:path>
               <a:moveTo>
-                <a:pt x="1121305" y="0"/>
+                <a:pt x="692108" y="0"/>
               </a:moveTo>
               <a:lnTo>
-                <a:pt x="1121305" y="55968"/>
+                <a:pt x="692108" y="49195"/>
               </a:lnTo>
               <a:lnTo>
-                <a:pt x="0" y="55968"/>
+                <a:pt x="0" y="49195"/>
               </a:lnTo>
               <a:lnTo>
-                <a:pt x="0" y="111937"/>
+                <a:pt x="0" y="98390"/>
+              </a:lnTo>
+            </a:path>
+          </a:pathLst>
+        </a:custGeom>
+        <a:noFill/>
+        <a:ln w="12700" cap="flat" cmpd="sng" algn="ctr">
+          <a:solidFill>
+            <a:schemeClr val="accent1">
+              <a:shade val="60000"/>
+              <a:hueOff val="0"/>
+              <a:satOff val="0"/>
+              <a:lumOff val="0"/>
+              <a:alphaOff val="0"/>
+            </a:schemeClr>
+          </a:solidFill>
+          <a:prstDash val="solid"/>
+          <a:miter lim="800000"/>
+        </a:ln>
+        <a:effectLst/>
+        <a:scene3d>
+          <a:camera prst="orthographicFront"/>
+          <a:lightRig rig="threePt" dir="t">
+            <a:rot lat="0" lon="0" rev="7500000"/>
+          </a:lightRig>
+        </a:scene3d>
+        <a:sp3d z="-40000" prstMaterial="matte"/>
+      </dsp:spPr>
+      <dsp:style>
+        <a:lnRef idx="2">
+          <a:scrgbClr r="0" g="0" b="0"/>
+        </a:lnRef>
+        <a:fillRef idx="0">
+          <a:scrgbClr r="0" g="0" b="0"/>
+        </a:fillRef>
+        <a:effectRef idx="0">
+          <a:scrgbClr r="0" g="0" b="0"/>
+        </a:effectRef>
+        <a:fontRef idx="minor"/>
+      </dsp:style>
+    </dsp:sp>
+    <dsp:sp modelId="{0FBC98FA-489E-452E-A0CB-72C722788427}">
+      <dsp:nvSpPr>
+        <dsp:cNvPr id="0" name=""/>
+        <dsp:cNvSpPr/>
+      </dsp:nvSpPr>
+      <dsp:spPr>
+        <a:xfrm>
+          <a:off x="605345" y="1260486"/>
+          <a:ext cx="2204080" cy="98390"/>
+        </a:xfrm>
+        <a:custGeom>
+          <a:avLst/>
+          <a:gdLst/>
+          <a:ahLst/>
+          <a:cxnLst/>
+          <a:rect l="0" t="0" r="0" b="0"/>
+          <a:pathLst>
+            <a:path>
+              <a:moveTo>
+                <a:pt x="2204080" y="0"/>
+              </a:moveTo>
+              <a:lnTo>
+                <a:pt x="2204080" y="49195"/>
+              </a:lnTo>
+              <a:lnTo>
+                <a:pt x="0" y="49195"/>
+              </a:lnTo>
+              <a:lnTo>
+                <a:pt x="0" y="98390"/>
               </a:lnTo>
             </a:path>
           </a:pathLst>
@@ -6873,14 +7530,14 @@
       </dsp:nvSpPr>
       <dsp:spPr>
         <a:xfrm>
-          <a:off x="2462453" y="1001"/>
-          <a:ext cx="1378251" cy="1378251"/>
+          <a:off x="2203699" y="49032"/>
+          <a:ext cx="1211453" cy="1211453"/>
         </a:xfrm>
         <a:prstGeom prst="ellipse">
           <a:avLst/>
         </a:prstGeom>
-        <a:blipFill>
-          <a:blip xmlns:r="http://schemas.openxmlformats.org/officeDocument/2006/relationships" r:embed="rId1" cstate="print">
+        <a:blipFill dpi="0" rotWithShape="1">
+          <a:blip xmlns:r="http://schemas.openxmlformats.org/officeDocument/2006/relationships" r:embed="rId1">
             <a:extLst>
               <a:ext uri="{28A0092B-C50C-407E-A947-70E740481C1C}">
                 <a14:useLocalDpi xmlns:a14="http://schemas.microsoft.com/office/drawing/2010/main" val="0"/>
@@ -6889,7 +7546,7 @@
           </a:blip>
           <a:srcRect/>
           <a:stretch>
-            <a:fillRect l="-20000" r="-20000"/>
+            <a:fillRect l="9078" t="11066" r="-17078" b="-11066"/>
           </a:stretch>
         </a:blipFill>
         <a:ln>
@@ -6928,15 +7585,19 @@
       </dsp:nvSpPr>
       <dsp:spPr>
         <a:xfrm>
-          <a:off x="3330679" y="510131"/>
-          <a:ext cx="537299" cy="358199"/>
+          <a:off x="3422490" y="323666"/>
+          <a:ext cx="924458" cy="689388"/>
         </a:xfrm>
         <a:prstGeom prst="rect">
           <a:avLst/>
         </a:prstGeom>
-        <a:noFill/>
+        <a:solidFill>
+          <a:schemeClr val="bg2"/>
+        </a:solidFill>
         <a:ln>
-          <a:noFill/>
+          <a:solidFill>
+            <a:schemeClr val="tx1"/>
+          </a:solidFill>
         </a:ln>
         <a:effectLst/>
       </dsp:spPr>
@@ -6953,12 +7614,12 @@
         <a:fontRef idx="minor"/>
       </dsp:style>
       <dsp:txBody>
-        <a:bodyPr spcFirstLastPara="0" vert="horz" wrap="square" lIns="26670" tIns="26670" rIns="26670" bIns="26670" numCol="1" spcCol="1270" anchor="ctr" anchorCtr="0">
+        <a:bodyPr spcFirstLastPara="0" vert="horz" wrap="square" lIns="22860" tIns="22860" rIns="22860" bIns="22860" numCol="1" spcCol="1270" anchor="ctr" anchorCtr="0">
           <a:noAutofit/>
         </a:bodyPr>
         <a:lstStyle/>
         <a:p>
-          <a:pPr lvl="0" algn="l" defTabSz="311150">
+          <a:pPr lvl="0" algn="l" defTabSz="266700">
             <a:lnSpc>
               <a:spcPct val="90000"/>
             </a:lnSpc>
@@ -6970,14 +7631,241 @@
             </a:spcAft>
           </a:pPr>
           <a:r>
-            <a:rPr lang="de-CH" sz="700" kern="1200"/>
-            <a:t>Startseite</a:t>
+            <a:rPr lang="de-CH" sz="600" kern="1200"/>
+            <a:t>Startseite, eine Übersicht mit allen Geschichten. Ist man eingeloggt, können hier neue Storys erfasst werden.</a:t>
           </a:r>
         </a:p>
       </dsp:txBody>
       <dsp:txXfrm>
-        <a:off x="3330679" y="510131"/>
-        <a:ext cx="537299" cy="358199"/>
+        <a:off x="3422490" y="323666"/>
+        <a:ext cx="924458" cy="689388"/>
+      </dsp:txXfrm>
+    </dsp:sp>
+    <dsp:sp modelId="{DC90A468-D0BD-43E5-B99C-94E9ADC92B84}">
+      <dsp:nvSpPr>
+        <dsp:cNvPr id="0" name=""/>
+        <dsp:cNvSpPr/>
+      </dsp:nvSpPr>
+      <dsp:spPr>
+        <a:xfrm>
+          <a:off x="0" y="1358876"/>
+          <a:ext cx="1210691" cy="1210691"/>
+        </a:xfrm>
+        <a:prstGeom prst="ellipse">
+          <a:avLst/>
+        </a:prstGeom>
+        <a:blipFill dpi="0" rotWithShape="1">
+          <a:blip xmlns:r="http://schemas.openxmlformats.org/officeDocument/2006/relationships" r:embed="rId2">
+            <a:extLst>
+              <a:ext uri="{28A0092B-C50C-407E-A947-70E740481C1C}">
+                <a14:useLocalDpi xmlns:a14="http://schemas.microsoft.com/office/drawing/2010/main" val="0"/>
+              </a:ext>
+            </a:extLst>
+          </a:blip>
+          <a:srcRect/>
+          <a:stretch>
+            <a:fillRect l="22582" t="-8506" r="-30582" b="8506"/>
+          </a:stretch>
+        </a:blipFill>
+        <a:ln>
+          <a:noFill/>
+        </a:ln>
+        <a:effectLst/>
+        <a:scene3d>
+          <a:camera prst="orthographicFront"/>
+          <a:lightRig rig="threePt" dir="t">
+            <a:rot lat="0" lon="0" rev="7500000"/>
+          </a:lightRig>
+        </a:scene3d>
+        <a:sp3d prstMaterial="plastic">
+          <a:bevelT w="127000" h="25400" prst="relaxedInset"/>
+        </a:sp3d>
+      </dsp:spPr>
+      <dsp:style>
+        <a:lnRef idx="0">
+          <a:scrgbClr r="0" g="0" b="0"/>
+        </a:lnRef>
+        <a:fillRef idx="3">
+          <a:scrgbClr r="0" g="0" b="0"/>
+        </a:fillRef>
+        <a:effectRef idx="2">
+          <a:scrgbClr r="0" g="0" b="0"/>
+        </a:effectRef>
+        <a:fontRef idx="minor">
+          <a:schemeClr val="lt1"/>
+        </a:fontRef>
+      </dsp:style>
+    </dsp:sp>
+    <dsp:sp modelId="{D28ADFF0-DE8B-4252-84DB-061BE5885A83}">
+      <dsp:nvSpPr>
+        <dsp:cNvPr id="0" name=""/>
+        <dsp:cNvSpPr/>
+      </dsp:nvSpPr>
+      <dsp:spPr>
+        <a:xfrm>
+          <a:off x="179899" y="2609538"/>
+          <a:ext cx="869811" cy="1185541"/>
+        </a:xfrm>
+        <a:prstGeom prst="rect">
+          <a:avLst/>
+        </a:prstGeom>
+        <a:solidFill>
+          <a:schemeClr val="bg2"/>
+        </a:solidFill>
+        <a:ln>
+          <a:solidFill>
+            <a:schemeClr val="tx1"/>
+          </a:solidFill>
+        </a:ln>
+        <a:effectLst/>
+      </dsp:spPr>
+      <dsp:style>
+        <a:lnRef idx="0">
+          <a:scrgbClr r="0" g="0" b="0"/>
+        </a:lnRef>
+        <a:fillRef idx="0">
+          <a:scrgbClr r="0" g="0" b="0"/>
+        </a:fillRef>
+        <a:effectRef idx="0">
+          <a:scrgbClr r="0" g="0" b="0"/>
+        </a:effectRef>
+        <a:fontRef idx="minor"/>
+      </dsp:style>
+      <dsp:txBody>
+        <a:bodyPr spcFirstLastPara="0" vert="horz" wrap="square" lIns="22860" tIns="22860" rIns="22860" bIns="22860" numCol="1" spcCol="1270" anchor="ctr" anchorCtr="0">
+          <a:noAutofit/>
+        </a:bodyPr>
+        <a:lstStyle/>
+        <a:p>
+          <a:pPr lvl="0" algn="l" defTabSz="266700">
+            <a:lnSpc>
+              <a:spcPct val="90000"/>
+            </a:lnSpc>
+            <a:spcBef>
+              <a:spcPct val="0"/>
+            </a:spcBef>
+            <a:spcAft>
+              <a:spcPct val="35000"/>
+            </a:spcAft>
+          </a:pPr>
+          <a:r>
+            <a:rPr lang="de-CH" sz="600" kern="1200"/>
+            <a:t>Menü, im Menü erhält man folgende Möglichkeiten:</a:t>
+          </a:r>
+        </a:p>
+        <a:p>
+          <a:pPr lvl="0" algn="l" defTabSz="266700">
+            <a:lnSpc>
+              <a:spcPct val="90000"/>
+            </a:lnSpc>
+            <a:spcBef>
+              <a:spcPct val="0"/>
+            </a:spcBef>
+            <a:spcAft>
+              <a:spcPct val="35000"/>
+            </a:spcAft>
+          </a:pPr>
+          <a:r>
+            <a:rPr lang="de-CH" sz="600" kern="1200"/>
+            <a:t>- Stories ansehen</a:t>
+          </a:r>
+        </a:p>
+        <a:p>
+          <a:pPr lvl="0" algn="l" defTabSz="266700">
+            <a:lnSpc>
+              <a:spcPct val="90000"/>
+            </a:lnSpc>
+            <a:spcBef>
+              <a:spcPct val="0"/>
+            </a:spcBef>
+            <a:spcAft>
+              <a:spcPct val="35000"/>
+            </a:spcAft>
+          </a:pPr>
+          <a:r>
+            <a:rPr lang="de-CH" sz="600" kern="1200"/>
+            <a:t>- Ranking ansehen</a:t>
+          </a:r>
+        </a:p>
+        <a:p>
+          <a:pPr lvl="0" algn="l" defTabSz="266700">
+            <a:lnSpc>
+              <a:spcPct val="90000"/>
+            </a:lnSpc>
+            <a:spcBef>
+              <a:spcPct val="0"/>
+            </a:spcBef>
+            <a:spcAft>
+              <a:spcPct val="35000"/>
+            </a:spcAft>
+          </a:pPr>
+          <a:r>
+            <a:rPr lang="de-CH" sz="600" kern="1200"/>
+            <a:t>- Kontaktformular</a:t>
+          </a:r>
+          <a:br>
+            <a:rPr lang="de-CH" sz="600" kern="1200"/>
+          </a:br>
+          <a:r>
+            <a:rPr lang="de-CH" sz="600" kern="1200"/>
+            <a:t>  aufrufen</a:t>
+          </a:r>
+        </a:p>
+        <a:p>
+          <a:pPr lvl="0" algn="l" defTabSz="266700">
+            <a:lnSpc>
+              <a:spcPct val="90000"/>
+            </a:lnSpc>
+            <a:spcBef>
+              <a:spcPct val="0"/>
+            </a:spcBef>
+            <a:spcAft>
+              <a:spcPct val="35000"/>
+            </a:spcAft>
+          </a:pPr>
+          <a:r>
+            <a:rPr lang="de-CH" sz="600" kern="1200"/>
+            <a:t>- Impressum ansehen</a:t>
+          </a:r>
+        </a:p>
+        <a:p>
+          <a:pPr lvl="0" algn="l" defTabSz="266700">
+            <a:lnSpc>
+              <a:spcPct val="90000"/>
+            </a:lnSpc>
+            <a:spcBef>
+              <a:spcPct val="0"/>
+            </a:spcBef>
+            <a:spcAft>
+              <a:spcPct val="35000"/>
+            </a:spcAft>
+          </a:pPr>
+          <a:r>
+            <a:rPr lang="de-CH" sz="600" kern="1200"/>
+            <a:t>- Sprache wechseln</a:t>
+          </a:r>
+        </a:p>
+        <a:p>
+          <a:pPr lvl="0" algn="l" defTabSz="266700">
+            <a:lnSpc>
+              <a:spcPct val="90000"/>
+            </a:lnSpc>
+            <a:spcBef>
+              <a:spcPct val="0"/>
+            </a:spcBef>
+            <a:spcAft>
+              <a:spcPct val="35000"/>
+            </a:spcAft>
+          </a:pPr>
+          <a:r>
+            <a:rPr lang="de-CH" sz="600" kern="1200"/>
+            <a:t>- Registrieren / Anmelden</a:t>
+          </a:r>
+        </a:p>
+      </dsp:txBody>
+      <dsp:txXfrm>
+        <a:off x="179899" y="2609538"/>
+        <a:ext cx="869811" cy="1185541"/>
       </dsp:txXfrm>
     </dsp:sp>
     <dsp:sp modelId="{F856EED2-3A55-4450-B9C9-DE161F12D2FC}">
@@ -6987,50 +7875,25 @@
       </dsp:nvSpPr>
       <dsp:spPr>
         <a:xfrm>
-          <a:off x="1341148" y="1491189"/>
-          <a:ext cx="1378251" cy="1378251"/>
+          <a:off x="1511590" y="1358876"/>
+          <a:ext cx="1211453" cy="1211453"/>
         </a:xfrm>
         <a:prstGeom prst="ellipse">
           <a:avLst/>
         </a:prstGeom>
-        <a:gradFill rotWithShape="0">
-          <a:gsLst>
-            <a:gs pos="0">
-              <a:schemeClr val="accent1">
-                <a:hueOff val="0"/>
-                <a:satOff val="0"/>
-                <a:lumOff val="0"/>
-                <a:alphaOff val="0"/>
-                <a:satMod val="103000"/>
-                <a:lumMod val="102000"/>
-                <a:tint val="94000"/>
-              </a:schemeClr>
-            </a:gs>
-            <a:gs pos="50000">
-              <a:schemeClr val="accent1">
-                <a:hueOff val="0"/>
-                <a:satOff val="0"/>
-                <a:lumOff val="0"/>
-                <a:alphaOff val="0"/>
-                <a:satMod val="110000"/>
-                <a:lumMod val="100000"/>
-                <a:shade val="100000"/>
-              </a:schemeClr>
-            </a:gs>
-            <a:gs pos="100000">
-              <a:schemeClr val="accent1">
-                <a:hueOff val="0"/>
-                <a:satOff val="0"/>
-                <a:lumOff val="0"/>
-                <a:alphaOff val="0"/>
-                <a:lumMod val="99000"/>
-                <a:satMod val="120000"/>
-                <a:shade val="78000"/>
-              </a:schemeClr>
-            </a:gs>
-          </a:gsLst>
-          <a:lin ang="5400000" scaled="0"/>
-        </a:gradFill>
+        <a:blipFill dpi="0" rotWithShape="1">
+          <a:blip xmlns:r="http://schemas.openxmlformats.org/officeDocument/2006/relationships" r:embed="rId3">
+            <a:extLst>
+              <a:ext uri="{28A0092B-C50C-407E-A947-70E740481C1C}">
+                <a14:useLocalDpi xmlns:a14="http://schemas.microsoft.com/office/drawing/2010/main" val="0"/>
+              </a:ext>
+            </a:extLst>
+          </a:blip>
+          <a:srcRect/>
+          <a:stretch>
+            <a:fillRect l="33198" t="1069" r="-41198" b="-1069"/>
+          </a:stretch>
+        </a:blipFill>
         <a:ln>
           <a:noFill/>
         </a:ln>
@@ -7067,15 +7930,19 @@
       </dsp:nvSpPr>
       <dsp:spPr>
         <a:xfrm>
-          <a:off x="2209373" y="2000320"/>
-          <a:ext cx="537299" cy="358199"/>
+          <a:off x="1763479" y="2582930"/>
+          <a:ext cx="802233" cy="1185541"/>
         </a:xfrm>
         <a:prstGeom prst="rect">
           <a:avLst/>
         </a:prstGeom>
-        <a:noFill/>
+        <a:solidFill>
+          <a:schemeClr val="bg2"/>
+        </a:solidFill>
         <a:ln>
-          <a:noFill/>
+          <a:solidFill>
+            <a:schemeClr val="tx1"/>
+          </a:solidFill>
         </a:ln>
         <a:effectLst/>
       </dsp:spPr>
@@ -7092,12 +7959,12 @@
         <a:fontRef idx="minor"/>
       </dsp:style>
       <dsp:txBody>
-        <a:bodyPr spcFirstLastPara="0" vert="horz" wrap="square" lIns="26670" tIns="26670" rIns="26670" bIns="26670" numCol="1" spcCol="1270" anchor="ctr" anchorCtr="0">
+        <a:bodyPr spcFirstLastPara="0" vert="horz" wrap="square" lIns="22860" tIns="22860" rIns="22860" bIns="22860" numCol="1" spcCol="1270" anchor="ctr" anchorCtr="0">
           <a:noAutofit/>
         </a:bodyPr>
         <a:lstStyle/>
         <a:p>
-          <a:pPr lvl="0" algn="l" defTabSz="311150">
+          <a:pPr lvl="0" algn="l" defTabSz="266700">
             <a:lnSpc>
               <a:spcPct val="90000"/>
             </a:lnSpc>
@@ -7109,67 +7976,42 @@
             </a:spcAft>
           </a:pPr>
           <a:r>
-            <a:rPr lang="de-CH" sz="700" kern="1200"/>
-            <a:t>Eingeloggt</a:t>
+            <a:rPr lang="de-CH" sz="600" kern="1200"/>
+            <a:t>Kontakt, ein Kontaktformular um den Betreibern der Webseite ein Feedback zu geben.</a:t>
           </a:r>
         </a:p>
       </dsp:txBody>
       <dsp:txXfrm>
-        <a:off x="2209373" y="2000320"/>
-        <a:ext cx="537299" cy="358199"/>
+        <a:off x="1763479" y="2582930"/>
+        <a:ext cx="802233" cy="1185541"/>
       </dsp:txXfrm>
     </dsp:sp>
-    <dsp:sp modelId="{D70E439E-55FC-4864-A296-744361622A29}">
+    <dsp:sp modelId="{3B868CF4-BA70-494E-AAF0-1860286DDDB4}">
       <dsp:nvSpPr>
         <dsp:cNvPr id="0" name=""/>
         <dsp:cNvSpPr/>
       </dsp:nvSpPr>
       <dsp:spPr>
         <a:xfrm>
-          <a:off x="593611" y="2981378"/>
-          <a:ext cx="1378251" cy="1378251"/>
+          <a:off x="2990709" y="1358876"/>
+          <a:ext cx="1210691" cy="1210691"/>
         </a:xfrm>
         <a:prstGeom prst="ellipse">
           <a:avLst/>
         </a:prstGeom>
-        <a:gradFill rotWithShape="0">
-          <a:gsLst>
-            <a:gs pos="0">
-              <a:schemeClr val="accent1">
-                <a:hueOff val="0"/>
-                <a:satOff val="0"/>
-                <a:lumOff val="0"/>
-                <a:alphaOff val="0"/>
-                <a:satMod val="103000"/>
-                <a:lumMod val="102000"/>
-                <a:tint val="94000"/>
-              </a:schemeClr>
-            </a:gs>
-            <a:gs pos="50000">
-              <a:schemeClr val="accent1">
-                <a:hueOff val="0"/>
-                <a:satOff val="0"/>
-                <a:lumOff val="0"/>
-                <a:alphaOff val="0"/>
-                <a:satMod val="110000"/>
-                <a:lumMod val="100000"/>
-                <a:shade val="100000"/>
-              </a:schemeClr>
-            </a:gs>
-            <a:gs pos="100000">
-              <a:schemeClr val="accent1">
-                <a:hueOff val="0"/>
-                <a:satOff val="0"/>
-                <a:lumOff val="0"/>
-                <a:alphaOff val="0"/>
-                <a:lumMod val="99000"/>
-                <a:satMod val="120000"/>
-                <a:shade val="78000"/>
-              </a:schemeClr>
-            </a:gs>
-          </a:gsLst>
-          <a:lin ang="5400000" scaled="0"/>
-        </a:gradFill>
+        <a:blipFill dpi="0" rotWithShape="1">
+          <a:blip xmlns:r="http://schemas.openxmlformats.org/officeDocument/2006/relationships" r:embed="rId4">
+            <a:extLst>
+              <a:ext uri="{28A0092B-C50C-407E-A947-70E740481C1C}">
+                <a14:useLocalDpi xmlns:a14="http://schemas.microsoft.com/office/drawing/2010/main" val="0"/>
+              </a:ext>
+            </a:extLst>
+          </a:blip>
+          <a:srcRect/>
+          <a:stretch>
+            <a:fillRect l="18329" t="6380" r="-26329" b="-6380"/>
+          </a:stretch>
+        </a:blipFill>
         <a:ln>
           <a:noFill/>
         </a:ln>
@@ -7199,22 +8041,26 @@
         </a:fontRef>
       </dsp:style>
     </dsp:sp>
-    <dsp:sp modelId="{736E96A3-5A69-4AC4-8B47-5AF2F05F546D}">
+    <dsp:sp modelId="{BFE021EF-B4EB-4893-B376-883652590936}">
       <dsp:nvSpPr>
         <dsp:cNvPr id="0" name=""/>
         <dsp:cNvSpPr/>
       </dsp:nvSpPr>
       <dsp:spPr>
         <a:xfrm>
-          <a:off x="1461836" y="3490508"/>
-          <a:ext cx="537299" cy="358199"/>
+          <a:off x="3185733" y="2593846"/>
+          <a:ext cx="802233" cy="1185541"/>
         </a:xfrm>
         <a:prstGeom prst="rect">
           <a:avLst/>
         </a:prstGeom>
-        <a:noFill/>
+        <a:solidFill>
+          <a:schemeClr val="bg2"/>
+        </a:solidFill>
         <a:ln>
-          <a:noFill/>
+          <a:solidFill>
+            <a:schemeClr val="tx1"/>
+          </a:solidFill>
         </a:ln>
         <a:effectLst/>
       </dsp:spPr>
@@ -7231,12 +8077,12 @@
         <a:fontRef idx="minor"/>
       </dsp:style>
       <dsp:txBody>
-        <a:bodyPr spcFirstLastPara="0" vert="horz" wrap="square" lIns="26670" tIns="26670" rIns="26670" bIns="26670" numCol="1" spcCol="1270" anchor="ctr" anchorCtr="0">
+        <a:bodyPr spcFirstLastPara="0" vert="horz" wrap="square" lIns="22860" tIns="22860" rIns="22860" bIns="22860" numCol="1" spcCol="1270" anchor="ctr" anchorCtr="0">
           <a:noAutofit/>
         </a:bodyPr>
         <a:lstStyle/>
         <a:p>
-          <a:pPr lvl="0" algn="l" defTabSz="311150">
+          <a:pPr lvl="0" algn="l" defTabSz="266700">
             <a:lnSpc>
               <a:spcPct val="90000"/>
             </a:lnSpc>
@@ -7248,153 +8094,14 @@
             </a:spcAft>
           </a:pPr>
           <a:r>
-            <a:rPr lang="de-CH" sz="700" kern="1200"/>
-            <a:t>Story erfassen</a:t>
+            <a:rPr lang="de-CH" sz="600" kern="1200"/>
+            <a:t>Impressum, das Impressum der Webseite kann hier gelesen werden.</a:t>
           </a:r>
         </a:p>
       </dsp:txBody>
       <dsp:txXfrm>
-        <a:off x="1461836" y="3490508"/>
-        <a:ext cx="537299" cy="358199"/>
-      </dsp:txXfrm>
-    </dsp:sp>
-    <dsp:sp modelId="{71287231-60C8-4D28-ABA5-CB669EB34003}">
-      <dsp:nvSpPr>
-        <dsp:cNvPr id="0" name=""/>
-        <dsp:cNvSpPr/>
-      </dsp:nvSpPr>
-      <dsp:spPr>
-        <a:xfrm>
-          <a:off x="2088685" y="2981378"/>
-          <a:ext cx="1378251" cy="1378251"/>
-        </a:xfrm>
-        <a:prstGeom prst="ellipse">
-          <a:avLst/>
-        </a:prstGeom>
-        <a:gradFill rotWithShape="0">
-          <a:gsLst>
-            <a:gs pos="0">
-              <a:schemeClr val="accent1">
-                <a:hueOff val="0"/>
-                <a:satOff val="0"/>
-                <a:lumOff val="0"/>
-                <a:alphaOff val="0"/>
-                <a:satMod val="103000"/>
-                <a:lumMod val="102000"/>
-                <a:tint val="94000"/>
-              </a:schemeClr>
-            </a:gs>
-            <a:gs pos="50000">
-              <a:schemeClr val="accent1">
-                <a:hueOff val="0"/>
-                <a:satOff val="0"/>
-                <a:lumOff val="0"/>
-                <a:alphaOff val="0"/>
-                <a:satMod val="110000"/>
-                <a:lumMod val="100000"/>
-                <a:shade val="100000"/>
-              </a:schemeClr>
-            </a:gs>
-            <a:gs pos="100000">
-              <a:schemeClr val="accent1">
-                <a:hueOff val="0"/>
-                <a:satOff val="0"/>
-                <a:lumOff val="0"/>
-                <a:alphaOff val="0"/>
-                <a:lumMod val="99000"/>
-                <a:satMod val="120000"/>
-                <a:shade val="78000"/>
-              </a:schemeClr>
-            </a:gs>
-          </a:gsLst>
-          <a:lin ang="5400000" scaled="0"/>
-        </a:gradFill>
-        <a:ln>
-          <a:noFill/>
-        </a:ln>
-        <a:effectLst/>
-        <a:scene3d>
-          <a:camera prst="orthographicFront"/>
-          <a:lightRig rig="threePt" dir="t">
-            <a:rot lat="0" lon="0" rev="7500000"/>
-          </a:lightRig>
-        </a:scene3d>
-        <a:sp3d prstMaterial="plastic">
-          <a:bevelT w="127000" h="25400" prst="relaxedInset"/>
-        </a:sp3d>
-      </dsp:spPr>
-      <dsp:style>
-        <a:lnRef idx="0">
-          <a:scrgbClr r="0" g="0" b="0"/>
-        </a:lnRef>
-        <a:fillRef idx="3">
-          <a:scrgbClr r="0" g="0" b="0"/>
-        </a:fillRef>
-        <a:effectRef idx="2">
-          <a:scrgbClr r="0" g="0" b="0"/>
-        </a:effectRef>
-        <a:fontRef idx="minor">
-          <a:schemeClr val="lt1"/>
-        </a:fontRef>
-      </dsp:style>
-    </dsp:sp>
-    <dsp:sp modelId="{B5D6B341-454E-42DC-918B-D4F48B8FC02D}">
-      <dsp:nvSpPr>
-        <dsp:cNvPr id="0" name=""/>
-        <dsp:cNvSpPr/>
-      </dsp:nvSpPr>
-      <dsp:spPr>
-        <a:xfrm>
-          <a:off x="2956910" y="3490508"/>
-          <a:ext cx="537299" cy="358199"/>
-        </a:xfrm>
-        <a:prstGeom prst="rect">
-          <a:avLst/>
-        </a:prstGeom>
-        <a:noFill/>
-        <a:ln>
-          <a:noFill/>
-        </a:ln>
-        <a:effectLst/>
-      </dsp:spPr>
-      <dsp:style>
-        <a:lnRef idx="0">
-          <a:scrgbClr r="0" g="0" b="0"/>
-        </a:lnRef>
-        <a:fillRef idx="0">
-          <a:scrgbClr r="0" g="0" b="0"/>
-        </a:fillRef>
-        <a:effectRef idx="0">
-          <a:scrgbClr r="0" g="0" b="0"/>
-        </a:effectRef>
-        <a:fontRef idx="minor"/>
-      </dsp:style>
-      <dsp:txBody>
-        <a:bodyPr spcFirstLastPara="0" vert="horz" wrap="square" lIns="26670" tIns="26670" rIns="26670" bIns="26670" numCol="1" spcCol="1270" anchor="ctr" anchorCtr="0">
-          <a:noAutofit/>
-        </a:bodyPr>
-        <a:lstStyle/>
-        <a:p>
-          <a:pPr lvl="0" algn="l" defTabSz="311150">
-            <a:lnSpc>
-              <a:spcPct val="90000"/>
-            </a:lnSpc>
-            <a:spcBef>
-              <a:spcPct val="0"/>
-            </a:spcBef>
-            <a:spcAft>
-              <a:spcPct val="35000"/>
-            </a:spcAft>
-          </a:pPr>
-          <a:r>
-            <a:rPr lang="de-CH" sz="700" kern="1200"/>
-            <a:t>Saycle erfassen</a:t>
-          </a:r>
-        </a:p>
-      </dsp:txBody>
-      <dsp:txXfrm>
-        <a:off x="2956910" y="3490508"/>
-        <a:ext cx="537299" cy="358199"/>
+        <a:off x="3185733" y="2593846"/>
+        <a:ext cx="802233" cy="1185541"/>
       </dsp:txXfrm>
     </dsp:sp>
     <dsp:sp modelId="{F5AFA96A-2AAD-4331-BA00-56E1A10D2350}">
@@ -7404,50 +8111,25 @@
       </dsp:nvSpPr>
       <dsp:spPr>
         <a:xfrm>
-          <a:off x="3583759" y="1491189"/>
-          <a:ext cx="1378251" cy="1378251"/>
+          <a:off x="4469446" y="1358876"/>
+          <a:ext cx="1211453" cy="1211453"/>
         </a:xfrm>
         <a:prstGeom prst="ellipse">
           <a:avLst/>
         </a:prstGeom>
-        <a:gradFill rotWithShape="0">
-          <a:gsLst>
-            <a:gs pos="0">
-              <a:schemeClr val="accent1">
-                <a:hueOff val="0"/>
-                <a:satOff val="0"/>
-                <a:lumOff val="0"/>
-                <a:alphaOff val="0"/>
-                <a:satMod val="103000"/>
-                <a:lumMod val="102000"/>
-                <a:tint val="94000"/>
-              </a:schemeClr>
-            </a:gs>
-            <a:gs pos="50000">
-              <a:schemeClr val="accent1">
-                <a:hueOff val="0"/>
-                <a:satOff val="0"/>
-                <a:lumOff val="0"/>
-                <a:alphaOff val="0"/>
-                <a:satMod val="110000"/>
-                <a:lumMod val="100000"/>
-                <a:shade val="100000"/>
-              </a:schemeClr>
-            </a:gs>
-            <a:gs pos="100000">
-              <a:schemeClr val="accent1">
-                <a:hueOff val="0"/>
-                <a:satOff val="0"/>
-                <a:lumOff val="0"/>
-                <a:alphaOff val="0"/>
-                <a:lumMod val="99000"/>
-                <a:satMod val="120000"/>
-                <a:shade val="78000"/>
-              </a:schemeClr>
-            </a:gs>
-          </a:gsLst>
-          <a:lin ang="5400000" scaled="0"/>
-        </a:gradFill>
+        <a:blipFill dpi="0" rotWithShape="1">
+          <a:blip xmlns:r="http://schemas.openxmlformats.org/officeDocument/2006/relationships" r:embed="rId5">
+            <a:extLst>
+              <a:ext uri="{28A0092B-C50C-407E-A947-70E740481C1C}">
+                <a14:useLocalDpi xmlns:a14="http://schemas.microsoft.com/office/drawing/2010/main" val="0"/>
+              </a:ext>
+            </a:extLst>
+          </a:blip>
+          <a:srcRect/>
+          <a:stretch>
+            <a:fillRect l="250" t="-3188" r="-8250" b="3188"/>
+          </a:stretch>
+        </a:blipFill>
         <a:ln>
           <a:noFill/>
         </a:ln>
@@ -7484,15 +8166,19 @@
       </dsp:nvSpPr>
       <dsp:spPr>
         <a:xfrm>
-          <a:off x="4451984" y="2000320"/>
-          <a:ext cx="537299" cy="358199"/>
+          <a:off x="4675973" y="2571633"/>
+          <a:ext cx="802233" cy="1185541"/>
         </a:xfrm>
         <a:prstGeom prst="rect">
           <a:avLst/>
         </a:prstGeom>
-        <a:noFill/>
+        <a:solidFill>
+          <a:schemeClr val="bg2"/>
+        </a:solidFill>
         <a:ln>
-          <a:noFill/>
+          <a:solidFill>
+            <a:schemeClr val="tx1"/>
+          </a:solidFill>
         </a:ln>
         <a:effectLst/>
       </dsp:spPr>
@@ -7509,12 +8195,12 @@
         <a:fontRef idx="minor"/>
       </dsp:style>
       <dsp:txBody>
-        <a:bodyPr spcFirstLastPara="0" vert="horz" wrap="square" lIns="26670" tIns="26670" rIns="26670" bIns="26670" numCol="1" spcCol="1270" anchor="ctr" anchorCtr="0">
+        <a:bodyPr spcFirstLastPara="0" vert="horz" wrap="square" lIns="22860" tIns="22860" rIns="22860" bIns="22860" numCol="1" spcCol="1270" anchor="ctr" anchorCtr="0">
           <a:noAutofit/>
         </a:bodyPr>
         <a:lstStyle/>
         <a:p>
-          <a:pPr lvl="0" algn="l" defTabSz="311150">
+          <a:pPr lvl="0" algn="l" defTabSz="266700">
             <a:lnSpc>
               <a:spcPct val="90000"/>
             </a:lnSpc>
@@ -7526,153 +8212,14 @@
             </a:spcAft>
           </a:pPr>
           <a:r>
-            <a:rPr lang="de-CH" sz="700" kern="1200"/>
-            <a:t>nicht Eingeloggt</a:t>
+            <a:rPr lang="de-CH" sz="600" kern="1200"/>
+            <a:t>Ranking, das Ranking beinhaltet ein Podest mit den Personen, die am meisten Zeichen geschrieben haben. Zusätzlich wird die Anzahl Zeichen in einer Tabelle aufgelistet und es kann die letzte bearbeitete Geschichte angesehen werden.</a:t>
           </a:r>
         </a:p>
       </dsp:txBody>
       <dsp:txXfrm>
-        <a:off x="4451984" y="2000320"/>
-        <a:ext cx="537299" cy="358199"/>
-      </dsp:txXfrm>
-    </dsp:sp>
-    <dsp:sp modelId="{02BFE754-B542-43BA-9E5C-22D63D51C360}">
-      <dsp:nvSpPr>
-        <dsp:cNvPr id="0" name=""/>
-        <dsp:cNvSpPr/>
-      </dsp:nvSpPr>
-      <dsp:spPr>
-        <a:xfrm>
-          <a:off x="3583759" y="2981378"/>
-          <a:ext cx="1378251" cy="1378251"/>
-        </a:xfrm>
-        <a:prstGeom prst="ellipse">
-          <a:avLst/>
-        </a:prstGeom>
-        <a:gradFill rotWithShape="0">
-          <a:gsLst>
-            <a:gs pos="0">
-              <a:schemeClr val="accent1">
-                <a:hueOff val="0"/>
-                <a:satOff val="0"/>
-                <a:lumOff val="0"/>
-                <a:alphaOff val="0"/>
-                <a:satMod val="103000"/>
-                <a:lumMod val="102000"/>
-                <a:tint val="94000"/>
-              </a:schemeClr>
-            </a:gs>
-            <a:gs pos="50000">
-              <a:schemeClr val="accent1">
-                <a:hueOff val="0"/>
-                <a:satOff val="0"/>
-                <a:lumOff val="0"/>
-                <a:alphaOff val="0"/>
-                <a:satMod val="110000"/>
-                <a:lumMod val="100000"/>
-                <a:shade val="100000"/>
-              </a:schemeClr>
-            </a:gs>
-            <a:gs pos="100000">
-              <a:schemeClr val="accent1">
-                <a:hueOff val="0"/>
-                <a:satOff val="0"/>
-                <a:lumOff val="0"/>
-                <a:alphaOff val="0"/>
-                <a:lumMod val="99000"/>
-                <a:satMod val="120000"/>
-                <a:shade val="78000"/>
-              </a:schemeClr>
-            </a:gs>
-          </a:gsLst>
-          <a:lin ang="5400000" scaled="0"/>
-        </a:gradFill>
-        <a:ln>
-          <a:noFill/>
-        </a:ln>
-        <a:effectLst/>
-        <a:scene3d>
-          <a:camera prst="orthographicFront"/>
-          <a:lightRig rig="threePt" dir="t">
-            <a:rot lat="0" lon="0" rev="7500000"/>
-          </a:lightRig>
-        </a:scene3d>
-        <a:sp3d prstMaterial="plastic">
-          <a:bevelT w="127000" h="25400" prst="relaxedInset"/>
-        </a:sp3d>
-      </dsp:spPr>
-      <dsp:style>
-        <a:lnRef idx="0">
-          <a:scrgbClr r="0" g="0" b="0"/>
-        </a:lnRef>
-        <a:fillRef idx="3">
-          <a:scrgbClr r="0" g="0" b="0"/>
-        </a:fillRef>
-        <a:effectRef idx="2">
-          <a:scrgbClr r="0" g="0" b="0"/>
-        </a:effectRef>
-        <a:fontRef idx="minor">
-          <a:schemeClr val="lt1"/>
-        </a:fontRef>
-      </dsp:style>
-    </dsp:sp>
-    <dsp:sp modelId="{5FECA359-DFFE-4EB4-B2B5-ECB49C729262}">
-      <dsp:nvSpPr>
-        <dsp:cNvPr id="0" name=""/>
-        <dsp:cNvSpPr/>
-      </dsp:nvSpPr>
-      <dsp:spPr>
-        <a:xfrm>
-          <a:off x="4451984" y="3490508"/>
-          <a:ext cx="537299" cy="358199"/>
-        </a:xfrm>
-        <a:prstGeom prst="rect">
-          <a:avLst/>
-        </a:prstGeom>
-        <a:noFill/>
-        <a:ln>
-          <a:noFill/>
-        </a:ln>
-        <a:effectLst/>
-      </dsp:spPr>
-      <dsp:style>
-        <a:lnRef idx="0">
-          <a:scrgbClr r="0" g="0" b="0"/>
-        </a:lnRef>
-        <a:fillRef idx="0">
-          <a:scrgbClr r="0" g="0" b="0"/>
-        </a:fillRef>
-        <a:effectRef idx="0">
-          <a:scrgbClr r="0" g="0" b="0"/>
-        </a:effectRef>
-        <a:fontRef idx="minor"/>
-      </dsp:style>
-      <dsp:txBody>
-        <a:bodyPr spcFirstLastPara="0" vert="horz" wrap="square" lIns="26670" tIns="26670" rIns="26670" bIns="26670" numCol="1" spcCol="1270" anchor="ctr" anchorCtr="0">
-          <a:noAutofit/>
-        </a:bodyPr>
-        <a:lstStyle/>
-        <a:p>
-          <a:pPr lvl="0" algn="l" defTabSz="311150">
-            <a:lnSpc>
-              <a:spcPct val="90000"/>
-            </a:lnSpc>
-            <a:spcBef>
-              <a:spcPct val="0"/>
-            </a:spcBef>
-            <a:spcAft>
-              <a:spcPct val="35000"/>
-            </a:spcAft>
-          </a:pPr>
-          <a:r>
-            <a:rPr lang="de-CH" sz="700" kern="1200"/>
-            <a:t>Stories und Saycles lesen</a:t>
-          </a:r>
-        </a:p>
-      </dsp:txBody>
-      <dsp:txXfrm>
-        <a:off x="4451984" y="3490508"/>
-        <a:ext cx="537299" cy="358199"/>
+        <a:off x="4675973" y="2571633"/>
+        <a:ext cx="802233" cy="1185541"/>
       </dsp:txXfrm>
     </dsp:sp>
   </dsp:spTree>
@@ -9757,7 +10304,7 @@
   <a:extraClrSchemeLst/>
   <a:extLst>
     <a:ext uri="{05A4C25C-085E-4340-85A3-A5531E510DB2}">
-      <thm15:themeFamily xmlns:thm15="http://schemas.microsoft.com/office/thememl/2012/main" name="Office Theme" id="{62F939B6-93AF-4DB8-9C6B-D6C7DFDC589F}" vid="{4A3C46E8-61CC-4603-A589-7422A47A8E4A}"/>
+      <thm15:themeFamily xmlns:thm15="http://schemas.microsoft.com/office/thememl/2012/main" xmlns="" name="Office Theme" id="{62F939B6-93AF-4DB8-9C6B-D6C7DFDC589F}" vid="{4A3C46E8-61CC-4603-A589-7422A47A8E4A}"/>
     </a:ext>
   </a:extLst>
 </a:theme>
@@ -9805,7 +10352,7 @@
 </file>
 
 <file path=customXml/itemProps2.xml><?xml version="1.0" encoding="utf-8"?>
-<ds:datastoreItem xmlns:ds="http://schemas.openxmlformats.org/officeDocument/2006/customXml" ds:itemID="{8391C6D6-C600-4241-92E2-AC2F7AC53A16}">
+<ds:datastoreItem xmlns:ds="http://schemas.openxmlformats.org/officeDocument/2006/customXml" ds:itemID="{805CAE37-84A6-41A0-B07C-5AAC94DF091E}">
   <ds:schemaRefs>
     <ds:schemaRef ds:uri="http://schemas.openxmlformats.org/officeDocument/2006/bibliography"/>
   </ds:schemaRefs>

</xml_diff>